<commit_message>
Manual de usuario adaptado a los cambios, anuncio añadido e Q2
</commit_message>
<xml_diff>
--- a/Manual de usuario.docx
+++ b/Manual de usuario.docx
@@ -47,27 +47,7 @@
           <w:bCs/>
           <w:lang w:val="es-MX"/>
         </w:rPr>
-        <w:t xml:space="preserve">(Visualizar documento en 150% de </w:t>
-      </w:r>
-      <w:proofErr w:type="gramStart"/>
-      <w:r>
-        <w:rPr>
-          <w:rFonts w:ascii="Calibri" w:hAnsi="Calibri" w:cs="Calibri"/>
-          <w:b/>
-          <w:bCs/>
-          <w:lang w:val="es-MX"/>
-        </w:rPr>
-        <w:t>zoom</w:t>
-      </w:r>
-      <w:proofErr w:type="gramEnd"/>
-      <w:r>
-        <w:rPr>
-          <w:rFonts w:ascii="Calibri" w:hAnsi="Calibri" w:cs="Calibri"/>
-          <w:b/>
-          <w:bCs/>
-          <w:lang w:val="es-MX"/>
-        </w:rPr>
-        <w:t>)</w:t>
+        <w:t>(Visualizar documento en 150% de zoom)</w:t>
       </w:r>
     </w:p>
     <w:p>
@@ -173,16 +153,15 @@
       <w:r>
         <w:rPr>
           <w:rFonts w:ascii="Arial" w:hAnsi="Arial" w:cs="Arial"/>
-          <w:noProof/>
           <w:sz w:val="24"/>
           <w:szCs w:val="24"/>
           <w:lang w:val="es-MX"/>
         </w:rPr>
         <w:drawing>
-          <wp:inline distT="0" distB="0" distL="0" distR="0" wp14:anchorId="769B8303" wp14:editId="1AA43395">
-            <wp:extent cx="3915321" cy="2600688"/>
-            <wp:effectExtent l="0" t="0" r="9525" b="9525"/>
-            <wp:docPr id="2123141468" name="Imagen 1" descr="Interfaz de usuario gráfica, Texto, Aplicación&#10;&#10;Descripción generada automáticamente"/>
+          <wp:inline distT="0" distB="0" distL="0" distR="0" wp14:anchorId="58D543CB" wp14:editId="1477FE60">
+            <wp:extent cx="3991532" cy="2000529"/>
+            <wp:effectExtent l="0" t="0" r="9525" b="0"/>
+            <wp:docPr id="2005599526" name="Imagen 1" descr="Interfaz de usuario gráfica, Texto, Aplicación, Correo electrónico&#10;&#10;Descripción generada automáticamente"/>
             <wp:cNvGraphicFramePr>
               <a:graphicFrameLocks xmlns:a="http://schemas.openxmlformats.org/drawingml/2006/main" noChangeAspect="1"/>
             </wp:cNvGraphicFramePr>
@@ -190,7 +169,7 @@
               <a:graphicData uri="http://schemas.openxmlformats.org/drawingml/2006/picture">
                 <pic:pic xmlns:pic="http://schemas.openxmlformats.org/drawingml/2006/picture">
                   <pic:nvPicPr>
-                    <pic:cNvPr id="2123141468" name="Imagen 1" descr="Interfaz de usuario gráfica, Texto, Aplicación&#10;&#10;Descripción generada automáticamente"/>
+                    <pic:cNvPr id="2005599526" name="Imagen 1" descr="Interfaz de usuario gráfica, Texto, Aplicación, Correo electrónico&#10;&#10;Descripción generada automáticamente"/>
                     <pic:cNvPicPr/>
                   </pic:nvPicPr>
                   <pic:blipFill>
@@ -202,7 +181,7 @@
                   <pic:spPr>
                     <a:xfrm>
                       <a:off x="0" y="0"/>
-                      <a:ext cx="3915321" cy="2600688"/>
+                      <a:ext cx="3991532" cy="2000529"/>
                     </a:xfrm>
                     <a:prstGeom prst="rect">
                       <a:avLst/>
@@ -312,16 +291,15 @@
       <w:r>
         <w:rPr>
           <w:rFonts w:ascii="Arial" w:hAnsi="Arial" w:cs="Arial"/>
-          <w:noProof/>
           <w:sz w:val="24"/>
           <w:szCs w:val="24"/>
           <w:lang w:val="es-MX"/>
         </w:rPr>
         <w:drawing>
-          <wp:inline distT="0" distB="0" distL="0" distR="0" wp14:anchorId="7379F0A0" wp14:editId="35132FF4">
-            <wp:extent cx="3915321" cy="2600688"/>
-            <wp:effectExtent l="0" t="0" r="9525" b="9525"/>
-            <wp:docPr id="765599383" name="Imagen 1" descr="Interfaz de usuario gráfica, Texto, Aplicación&#10;&#10;Descripción generada automáticamente"/>
+          <wp:inline distT="0" distB="0" distL="0" distR="0" wp14:anchorId="4CA27D9D" wp14:editId="441A95AF">
+            <wp:extent cx="3991532" cy="2000529"/>
+            <wp:effectExtent l="0" t="0" r="9525" b="0"/>
+            <wp:docPr id="1911859636" name="Imagen 1" descr="Interfaz de usuario gráfica, Texto, Aplicación, Correo electrónico&#10;&#10;Descripción generada automáticamente"/>
             <wp:cNvGraphicFramePr>
               <a:graphicFrameLocks xmlns:a="http://schemas.openxmlformats.org/drawingml/2006/main" noChangeAspect="1"/>
             </wp:cNvGraphicFramePr>
@@ -329,7 +307,7 @@
               <a:graphicData uri="http://schemas.openxmlformats.org/drawingml/2006/picture">
                 <pic:pic xmlns:pic="http://schemas.openxmlformats.org/drawingml/2006/picture">
                   <pic:nvPicPr>
-                    <pic:cNvPr id="765599383" name="Imagen 1" descr="Interfaz de usuario gráfica, Texto, Aplicación&#10;&#10;Descripción generada automáticamente"/>
+                    <pic:cNvPr id="1911859636" name="Imagen 1" descr="Interfaz de usuario gráfica, Texto, Aplicación, Correo electrónico&#10;&#10;Descripción generada automáticamente"/>
                     <pic:cNvPicPr/>
                   </pic:nvPicPr>
                   <pic:blipFill>
@@ -341,7 +319,7 @@
                   <pic:spPr>
                     <a:xfrm>
                       <a:off x="0" y="0"/>
-                      <a:ext cx="3915321" cy="2600688"/>
+                      <a:ext cx="3991532" cy="2000529"/>
                     </a:xfrm>
                     <a:prstGeom prst="rect">
                       <a:avLst/>
@@ -371,132 +349,149 @@
           <w:szCs w:val="24"/>
           <w:lang w:val="es-MX"/>
         </w:rPr>
+        <w:t>Al accionar este botón, se abr</w:t>
+      </w:r>
+      <w:r>
+        <w:rPr>
+          <w:rFonts w:ascii="Arial" w:hAnsi="Arial" w:cs="Arial"/>
+          <w:sz w:val="24"/>
+          <w:szCs w:val="24"/>
+          <w:lang w:val="es-MX"/>
+        </w:rPr>
+        <w:t>irá</w:t>
+      </w:r>
+      <w:r>
+        <w:rPr>
+          <w:rFonts w:ascii="Arial" w:hAnsi="Arial" w:cs="Arial"/>
+          <w:sz w:val="24"/>
+          <w:szCs w:val="24"/>
+          <w:lang w:val="es-MX"/>
+        </w:rPr>
+        <w:t xml:space="preserve"> automáticamente una ventana del explorador de Windows</w:t>
+      </w:r>
+      <w:r>
+        <w:rPr>
+          <w:rFonts w:ascii="Arial" w:hAnsi="Arial" w:cs="Arial"/>
+          <w:sz w:val="24"/>
+          <w:szCs w:val="24"/>
+          <w:lang w:val="es-MX"/>
+        </w:rPr>
+        <w:t>,</w:t>
+      </w:r>
+      <w:r>
+        <w:rPr>
+          <w:rFonts w:ascii="Arial" w:hAnsi="Arial" w:cs="Arial"/>
+          <w:sz w:val="24"/>
+          <w:szCs w:val="24"/>
+          <w:lang w:val="es-MX"/>
+        </w:rPr>
+        <w:t xml:space="preserve"> </w:t>
+      </w:r>
+      <w:r>
+        <w:rPr>
+          <w:rFonts w:ascii="Arial" w:hAnsi="Arial" w:cs="Arial"/>
+          <w:sz w:val="24"/>
+          <w:szCs w:val="24"/>
+          <w:lang w:val="es-MX"/>
+        </w:rPr>
+        <w:t>en la cual se selecciona</w:t>
+      </w:r>
+      <w:r>
+        <w:rPr>
+          <w:rFonts w:ascii="Arial" w:hAnsi="Arial" w:cs="Arial"/>
+          <w:sz w:val="24"/>
+          <w:szCs w:val="24"/>
+          <w:lang w:val="es-MX"/>
+        </w:rPr>
+        <w:t>rá</w:t>
+      </w:r>
+      <w:r>
+        <w:rPr>
+          <w:rFonts w:ascii="Arial" w:hAnsi="Arial" w:cs="Arial"/>
+          <w:sz w:val="24"/>
+          <w:szCs w:val="24"/>
+          <w:lang w:val="es-MX"/>
+        </w:rPr>
+        <w:t xml:space="preserve"> </w:t>
+      </w:r>
+      <w:r>
+        <w:rPr>
+          <w:rFonts w:ascii="Arial" w:hAnsi="Arial" w:cs="Arial"/>
+          <w:sz w:val="24"/>
+          <w:szCs w:val="24"/>
+          <w:lang w:val="es-MX"/>
+        </w:rPr>
+        <w:t xml:space="preserve">el archivo </w:t>
+      </w:r>
+      <w:r>
+        <w:rPr>
+          <w:rFonts w:ascii="Arial" w:hAnsi="Arial" w:cs="Arial"/>
+          <w:sz w:val="24"/>
+          <w:szCs w:val="24"/>
+          <w:lang w:val="es-MX"/>
+        </w:rPr>
+        <w:t>Informe de Solicitudes, una vez seleccionado</w:t>
+      </w:r>
+      <w:r>
+        <w:rPr>
+          <w:rFonts w:ascii="Arial" w:hAnsi="Arial" w:cs="Arial"/>
+          <w:sz w:val="24"/>
+          <w:szCs w:val="24"/>
+          <w:lang w:val="es-MX"/>
+        </w:rPr>
+        <w:t>,</w:t>
+      </w:r>
+      <w:r>
+        <w:rPr>
+          <w:rFonts w:ascii="Arial" w:hAnsi="Arial" w:cs="Arial"/>
+          <w:sz w:val="24"/>
+          <w:szCs w:val="24"/>
+          <w:lang w:val="es-MX"/>
+        </w:rPr>
+        <w:t xml:space="preserve"> se acciona</w:t>
+      </w:r>
+      <w:r>
+        <w:rPr>
+          <w:rFonts w:ascii="Arial" w:hAnsi="Arial" w:cs="Arial"/>
+          <w:sz w:val="24"/>
+          <w:szCs w:val="24"/>
+          <w:lang w:val="es-MX"/>
+        </w:rPr>
+        <w:t>rá</w:t>
+      </w:r>
+      <w:r>
+        <w:rPr>
+          <w:rFonts w:ascii="Arial" w:hAnsi="Arial" w:cs="Arial"/>
+          <w:sz w:val="24"/>
+          <w:szCs w:val="24"/>
+          <w:lang w:val="es-MX"/>
+        </w:rPr>
+        <w:t xml:space="preserve"> el botón de Abrir.</w:t>
+      </w:r>
+    </w:p>
+    <w:p>
+      <w:pPr>
+        <w:pStyle w:val="Prrafodelista"/>
+        <w:rPr>
+          <w:rFonts w:ascii="Arial" w:hAnsi="Arial" w:cs="Arial"/>
+          <w:sz w:val="24"/>
+          <w:szCs w:val="24"/>
+          <w:lang w:val="es-MX"/>
+        </w:rPr>
+      </w:pPr>
+      <w:r>
+        <w:rPr>
+          <w:rFonts w:ascii="Arial" w:hAnsi="Arial" w:cs="Arial"/>
+          <w:sz w:val="24"/>
+          <w:szCs w:val="24"/>
+          <w:lang w:val="es-MX"/>
+        </w:rPr>
         <w:lastRenderedPageBreak/>
-        <w:t>Al accionar este botón, se abr</w:t>
-      </w:r>
-      <w:r>
-        <w:rPr>
-          <w:rFonts w:ascii="Arial" w:hAnsi="Arial" w:cs="Arial"/>
-          <w:sz w:val="24"/>
-          <w:szCs w:val="24"/>
-          <w:lang w:val="es-MX"/>
-        </w:rPr>
-        <w:t>irá</w:t>
-      </w:r>
-      <w:r>
-        <w:rPr>
-          <w:rFonts w:ascii="Arial" w:hAnsi="Arial" w:cs="Arial"/>
-          <w:sz w:val="24"/>
-          <w:szCs w:val="24"/>
-          <w:lang w:val="es-MX"/>
-        </w:rPr>
-        <w:t xml:space="preserve"> automáticamente una ventana del explorador de Windows</w:t>
-      </w:r>
-      <w:r>
-        <w:rPr>
-          <w:rFonts w:ascii="Arial" w:hAnsi="Arial" w:cs="Arial"/>
-          <w:sz w:val="24"/>
-          <w:szCs w:val="24"/>
-          <w:lang w:val="es-MX"/>
-        </w:rPr>
-        <w:t>,</w:t>
-      </w:r>
-      <w:r>
-        <w:rPr>
-          <w:rFonts w:ascii="Arial" w:hAnsi="Arial" w:cs="Arial"/>
-          <w:sz w:val="24"/>
-          <w:szCs w:val="24"/>
-          <w:lang w:val="es-MX"/>
-        </w:rPr>
-        <w:t xml:space="preserve"> </w:t>
-      </w:r>
-      <w:r>
-        <w:rPr>
-          <w:rFonts w:ascii="Arial" w:hAnsi="Arial" w:cs="Arial"/>
-          <w:sz w:val="24"/>
-          <w:szCs w:val="24"/>
-          <w:lang w:val="es-MX"/>
-        </w:rPr>
-        <w:t>en la cual se selecciona</w:t>
-      </w:r>
-      <w:r>
-        <w:rPr>
-          <w:rFonts w:ascii="Arial" w:hAnsi="Arial" w:cs="Arial"/>
-          <w:sz w:val="24"/>
-          <w:szCs w:val="24"/>
-          <w:lang w:val="es-MX"/>
-        </w:rPr>
-        <w:t>rá</w:t>
-      </w:r>
-      <w:r>
-        <w:rPr>
-          <w:rFonts w:ascii="Arial" w:hAnsi="Arial" w:cs="Arial"/>
-          <w:sz w:val="24"/>
-          <w:szCs w:val="24"/>
-          <w:lang w:val="es-MX"/>
-        </w:rPr>
-        <w:t xml:space="preserve"> </w:t>
-      </w:r>
-      <w:r>
-        <w:rPr>
-          <w:rFonts w:ascii="Arial" w:hAnsi="Arial" w:cs="Arial"/>
-          <w:sz w:val="24"/>
-          <w:szCs w:val="24"/>
-          <w:lang w:val="es-MX"/>
-        </w:rPr>
-        <w:t xml:space="preserve">el archivo </w:t>
-      </w:r>
-      <w:r>
-        <w:rPr>
-          <w:rFonts w:ascii="Arial" w:hAnsi="Arial" w:cs="Arial"/>
-          <w:sz w:val="24"/>
-          <w:szCs w:val="24"/>
-          <w:lang w:val="es-MX"/>
-        </w:rPr>
-        <w:t>Informe de Solicitudes descargado del SIC, una vez seleccionado se acciona</w:t>
-      </w:r>
-      <w:r>
-        <w:rPr>
-          <w:rFonts w:ascii="Arial" w:hAnsi="Arial" w:cs="Arial"/>
-          <w:sz w:val="24"/>
-          <w:szCs w:val="24"/>
-          <w:lang w:val="es-MX"/>
-        </w:rPr>
-        <w:t>rá</w:t>
-      </w:r>
-      <w:r>
-        <w:rPr>
-          <w:rFonts w:ascii="Arial" w:hAnsi="Arial" w:cs="Arial"/>
-          <w:sz w:val="24"/>
-          <w:szCs w:val="24"/>
-          <w:lang w:val="es-MX"/>
-        </w:rPr>
-        <w:t xml:space="preserve"> el botón de Abrir.</w:t>
-      </w:r>
-    </w:p>
-    <w:p>
-      <w:pPr>
-        <w:pStyle w:val="Prrafodelista"/>
-        <w:rPr>
-          <w:rFonts w:ascii="Arial" w:hAnsi="Arial" w:cs="Arial"/>
-          <w:sz w:val="24"/>
-          <w:szCs w:val="24"/>
-          <w:lang w:val="es-MX"/>
-        </w:rPr>
-      </w:pPr>
-      <w:r>
-        <w:rPr>
-          <w:rFonts w:ascii="Arial" w:hAnsi="Arial" w:cs="Arial"/>
-          <w:noProof/>
-          <w:sz w:val="24"/>
-          <w:szCs w:val="24"/>
-          <w:lang w:val="es-MX"/>
-        </w:rPr>
         <w:drawing>
-          <wp:inline distT="0" distB="0" distL="0" distR="0" wp14:anchorId="4082681D" wp14:editId="76B0DBF9">
-            <wp:extent cx="5612130" cy="2490470"/>
-            <wp:effectExtent l="0" t="0" r="7620" b="5080"/>
-            <wp:docPr id="876068855" name="Imagen 1" descr="Interfaz de usuario gráfica, Texto, Aplicación&#10;&#10;Descripción generada automáticamente"/>
+          <wp:inline distT="0" distB="0" distL="0" distR="0" wp14:anchorId="0C6C627D" wp14:editId="0BF1AA59">
+            <wp:extent cx="5612130" cy="2367280"/>
+            <wp:effectExtent l="0" t="0" r="7620" b="0"/>
+            <wp:docPr id="2033423035" name="Imagen 1" descr="Interfaz de usuario gráfica, Texto, Aplicación&#10;&#10;Descripción generada automáticamente"/>
             <wp:cNvGraphicFramePr>
               <a:graphicFrameLocks xmlns:a="http://schemas.openxmlformats.org/drawingml/2006/main" noChangeAspect="1"/>
             </wp:cNvGraphicFramePr>
@@ -504,7 +499,7 @@
               <a:graphicData uri="http://schemas.openxmlformats.org/drawingml/2006/picture">
                 <pic:pic xmlns:pic="http://schemas.openxmlformats.org/drawingml/2006/picture">
                   <pic:nvPicPr>
-                    <pic:cNvPr id="876068855" name="Imagen 1" descr="Interfaz de usuario gráfica, Texto, Aplicación&#10;&#10;Descripción generada automáticamente"/>
+                    <pic:cNvPr id="2033423035" name="Imagen 1" descr="Interfaz de usuario gráfica, Texto, Aplicación&#10;&#10;Descripción generada automáticamente"/>
                     <pic:cNvPicPr/>
                   </pic:nvPicPr>
                   <pic:blipFill>
@@ -516,7 +511,7 @@
                   <pic:spPr>
                     <a:xfrm>
                       <a:off x="0" y="0"/>
-                      <a:ext cx="5612130" cy="2490470"/>
+                      <a:ext cx="5612130" cy="2367280"/>
                     </a:xfrm>
                     <a:prstGeom prst="rect">
                       <a:avLst/>
@@ -701,16 +696,15 @@
       <w:r>
         <w:rPr>
           <w:rFonts w:ascii="Arial" w:hAnsi="Arial" w:cs="Arial"/>
-          <w:noProof/>
           <w:sz w:val="24"/>
           <w:szCs w:val="24"/>
           <w:lang w:val="es-MX"/>
         </w:rPr>
         <w:drawing>
-          <wp:inline distT="0" distB="0" distL="0" distR="0" wp14:anchorId="1C1E2FF1" wp14:editId="7BF2FDA2">
-            <wp:extent cx="5612130" cy="2485390"/>
+          <wp:inline distT="0" distB="0" distL="0" distR="0" wp14:anchorId="559D5454" wp14:editId="1F278F9F">
+            <wp:extent cx="5612130" cy="2370455"/>
             <wp:effectExtent l="0" t="0" r="7620" b="0"/>
-            <wp:docPr id="526350779" name="Imagen 1"/>
+            <wp:docPr id="1852599456" name="Imagen 1" descr="Interfaz de usuario gráfica, Texto, Aplicación&#10;&#10;Descripción generada automáticamente"/>
             <wp:cNvGraphicFramePr>
               <a:graphicFrameLocks xmlns:a="http://schemas.openxmlformats.org/drawingml/2006/main" noChangeAspect="1"/>
             </wp:cNvGraphicFramePr>
@@ -718,7 +712,7 @@
               <a:graphicData uri="http://schemas.openxmlformats.org/drawingml/2006/picture">
                 <pic:pic xmlns:pic="http://schemas.openxmlformats.org/drawingml/2006/picture">
                   <pic:nvPicPr>
-                    <pic:cNvPr id="526350779" name=""/>
+                    <pic:cNvPr id="1852599456" name="Imagen 1" descr="Interfaz de usuario gráfica, Texto, Aplicación&#10;&#10;Descripción generada automáticamente"/>
                     <pic:cNvPicPr/>
                   </pic:nvPicPr>
                   <pic:blipFill>
@@ -730,7 +724,7 @@
                   <pic:spPr>
                     <a:xfrm>
                       <a:off x="0" y="0"/>
-                      <a:ext cx="5612130" cy="2485390"/>
+                      <a:ext cx="5612130" cy="2370455"/>
                     </a:xfrm>
                     <a:prstGeom prst="rect">
                       <a:avLst/>
@@ -782,7 +776,6 @@
           <w:szCs w:val="24"/>
           <w:lang w:val="es-MX"/>
         </w:rPr>
-        <w:lastRenderedPageBreak/>
         <w:t xml:space="preserve">Al momento de guardar los cambios en el archivo Excel nuevo, se generará un aviso en el cual se informa todos los cambios principales que </w:t>
       </w:r>
       <w:r>
@@ -846,6 +839,7 @@
           <w:szCs w:val="24"/>
           <w:lang w:val="es-MX"/>
         </w:rPr>
+        <w:lastRenderedPageBreak/>
         <w:drawing>
           <wp:inline distT="0" distB="0" distL="0" distR="0" wp14:anchorId="0566191D" wp14:editId="3CCD7FF4">
             <wp:extent cx="3915321" cy="1638529"/>
@@ -1150,16 +1144,16 @@
       <w:r>
         <w:rPr>
           <w:rFonts w:ascii="Arial" w:hAnsi="Arial" w:cs="Arial"/>
-          <w:noProof/>
-          <w:sz w:val="24"/>
-          <w:szCs w:val="24"/>
-          <w:lang w:val="es-MX"/>
-        </w:rPr>
+          <w:sz w:val="24"/>
+          <w:szCs w:val="24"/>
+          <w:lang w:val="es-MX"/>
+        </w:rPr>
+        <w:lastRenderedPageBreak/>
         <w:drawing>
-          <wp:inline distT="0" distB="0" distL="0" distR="0" wp14:anchorId="309368B5" wp14:editId="6F2AD1A9">
-            <wp:extent cx="5612130" cy="2960370"/>
-            <wp:effectExtent l="0" t="0" r="7620" b="0"/>
-            <wp:docPr id="38744462" name="Imagen 1" descr="Interfaz de usuario gráfica, Aplicación, Tabla, Excel&#10;&#10;Descripción generada automáticamente"/>
+          <wp:inline distT="0" distB="0" distL="0" distR="0" wp14:anchorId="09ECED8E" wp14:editId="2D04ACAA">
+            <wp:extent cx="5612130" cy="2952115"/>
+            <wp:effectExtent l="0" t="0" r="7620" b="635"/>
+            <wp:docPr id="1896280435" name="Imagen 1" descr="Interfaz de usuario gráfica, Aplicación, Tabla, Excel&#10;&#10;Descripción generada automáticamente"/>
             <wp:cNvGraphicFramePr>
               <a:graphicFrameLocks xmlns:a="http://schemas.openxmlformats.org/drawingml/2006/main" noChangeAspect="1"/>
             </wp:cNvGraphicFramePr>
@@ -1167,1753 +1161,11 @@
               <a:graphicData uri="http://schemas.openxmlformats.org/drawingml/2006/picture">
                 <pic:pic xmlns:pic="http://schemas.openxmlformats.org/drawingml/2006/picture">
                   <pic:nvPicPr>
-                    <pic:cNvPr id="38744462" name="Imagen 1" descr="Interfaz de usuario gráfica, Aplicación, Tabla, Excel&#10;&#10;Descripción generada automáticamente"/>
+                    <pic:cNvPr id="1896280435" name="Imagen 1" descr="Interfaz de usuario gráfica, Aplicación, Tabla, Excel&#10;&#10;Descripción generada automáticamente"/>
                     <pic:cNvPicPr/>
                   </pic:nvPicPr>
                   <pic:blipFill>
                     <a:blip r:embed="rId11"/>
-                    <a:stretch>
-                      <a:fillRect/>
-                    </a:stretch>
-                  </pic:blipFill>
-                  <pic:spPr>
-                    <a:xfrm>
-                      <a:off x="0" y="0"/>
-                      <a:ext cx="5612130" cy="2960370"/>
-                    </a:xfrm>
-                    <a:prstGeom prst="rect">
-                      <a:avLst/>
-                    </a:prstGeom>
-                  </pic:spPr>
-                </pic:pic>
-              </a:graphicData>
-            </a:graphic>
-          </wp:inline>
-        </w:drawing>
-      </w:r>
-    </w:p>
-    <w:p>
-      <w:pPr>
-        <w:pStyle w:val="Prrafodelista"/>
-        <w:rPr>
-          <w:rFonts w:ascii="Arial" w:hAnsi="Arial" w:cs="Arial"/>
-          <w:sz w:val="24"/>
-          <w:szCs w:val="24"/>
-          <w:lang w:val="es-MX"/>
-        </w:rPr>
-      </w:pPr>
-    </w:p>
-    <w:p>
-      <w:pPr>
-        <w:pStyle w:val="Prrafodelista"/>
-        <w:rPr>
-          <w:rFonts w:ascii="Arial" w:hAnsi="Arial" w:cs="Arial"/>
-          <w:sz w:val="24"/>
-          <w:szCs w:val="24"/>
-          <w:lang w:val="es-MX"/>
-        </w:rPr>
-      </w:pPr>
-    </w:p>
-    <w:p>
-      <w:pPr>
-        <w:pStyle w:val="Prrafodelista"/>
-        <w:rPr>
-          <w:rFonts w:ascii="Arial" w:hAnsi="Arial" w:cs="Arial"/>
-          <w:sz w:val="24"/>
-          <w:szCs w:val="24"/>
-          <w:lang w:val="es-MX"/>
-        </w:rPr>
-      </w:pPr>
-      <w:r>
-        <w:rPr>
-          <w:rFonts w:ascii="Arial" w:hAnsi="Arial" w:cs="Arial"/>
-          <w:sz w:val="24"/>
-          <w:szCs w:val="24"/>
-          <w:lang w:val="es-MX"/>
-        </w:rPr>
-        <w:t>Con esta pequeña modificación, el usuario accionará el botón 2. Procesar Hoja1</w:t>
-      </w:r>
-      <w:r>
-        <w:rPr>
-          <w:rFonts w:ascii="Arial" w:hAnsi="Arial" w:cs="Arial"/>
-          <w:sz w:val="24"/>
-          <w:szCs w:val="24"/>
-          <w:lang w:val="es-MX"/>
-        </w:rPr>
-        <w:t xml:space="preserve"> y seleccionará el archivo Excel con el que se está trabajando, </w:t>
-      </w:r>
-      <w:r>
-        <w:rPr>
-          <w:rFonts w:ascii="Arial" w:hAnsi="Arial" w:cs="Arial"/>
-          <w:sz w:val="24"/>
-          <w:szCs w:val="24"/>
-          <w:lang w:val="es-MX"/>
-        </w:rPr>
-        <w:t>(</w:t>
-      </w:r>
-      <w:r>
-        <w:rPr>
-          <w:rFonts w:ascii="Arial" w:hAnsi="Arial" w:cs="Arial"/>
-          <w:sz w:val="24"/>
-          <w:szCs w:val="24"/>
-          <w:lang w:val="es-MX"/>
-        </w:rPr>
-        <w:t>en este caso es AVANCE_EJEMPLO</w:t>
-      </w:r>
-      <w:r>
-        <w:rPr>
-          <w:rFonts w:ascii="Arial" w:hAnsi="Arial" w:cs="Arial"/>
-          <w:sz w:val="24"/>
-          <w:szCs w:val="24"/>
-          <w:lang w:val="es-MX"/>
-        </w:rPr>
-        <w:t>)</w:t>
-      </w:r>
-      <w:r>
-        <w:rPr>
-          <w:rFonts w:ascii="Arial" w:hAnsi="Arial" w:cs="Arial"/>
-          <w:sz w:val="24"/>
-          <w:szCs w:val="24"/>
-          <w:lang w:val="es-MX"/>
-        </w:rPr>
-        <w:t xml:space="preserve"> y posteriormente accionará el botón de abrir.</w:t>
-      </w:r>
-    </w:p>
-    <w:p>
-      <w:pPr>
-        <w:pStyle w:val="Prrafodelista"/>
-        <w:rPr>
-          <w:rFonts w:ascii="Arial" w:hAnsi="Arial" w:cs="Arial"/>
-          <w:sz w:val="24"/>
-          <w:szCs w:val="24"/>
-          <w:lang w:val="es-MX"/>
-        </w:rPr>
-      </w:pPr>
-      <w:r>
-        <w:rPr>
-          <w:rFonts w:ascii="Arial" w:hAnsi="Arial" w:cs="Arial"/>
-          <w:noProof/>
-          <w:sz w:val="24"/>
-          <w:szCs w:val="24"/>
-          <w:lang w:val="es-MX"/>
-        </w:rPr>
-        <w:drawing>
-          <wp:inline distT="0" distB="0" distL="0" distR="0" wp14:anchorId="647D346A" wp14:editId="5583270D">
-            <wp:extent cx="3915321" cy="2562583"/>
-            <wp:effectExtent l="0" t="0" r="0" b="9525"/>
-            <wp:docPr id="1919307651" name="Imagen 1" descr="Interfaz de usuario gráfica, Texto, Aplicación&#10;&#10;Descripción generada automáticamente"/>
-            <wp:cNvGraphicFramePr>
-              <a:graphicFrameLocks xmlns:a="http://schemas.openxmlformats.org/drawingml/2006/main" noChangeAspect="1"/>
-            </wp:cNvGraphicFramePr>
-            <a:graphic xmlns:a="http://schemas.openxmlformats.org/drawingml/2006/main">
-              <a:graphicData uri="http://schemas.openxmlformats.org/drawingml/2006/picture">
-                <pic:pic xmlns:pic="http://schemas.openxmlformats.org/drawingml/2006/picture">
-                  <pic:nvPicPr>
-                    <pic:cNvPr id="1919307651" name="Imagen 1" descr="Interfaz de usuario gráfica, Texto, Aplicación&#10;&#10;Descripción generada automáticamente"/>
-                    <pic:cNvPicPr/>
-                  </pic:nvPicPr>
-                  <pic:blipFill>
-                    <a:blip r:embed="rId12"/>
-                    <a:stretch>
-                      <a:fillRect/>
-                    </a:stretch>
-                  </pic:blipFill>
-                  <pic:spPr>
-                    <a:xfrm>
-                      <a:off x="0" y="0"/>
-                      <a:ext cx="3915321" cy="2562583"/>
-                    </a:xfrm>
-                    <a:prstGeom prst="rect">
-                      <a:avLst/>
-                    </a:prstGeom>
-                  </pic:spPr>
-                </pic:pic>
-              </a:graphicData>
-            </a:graphic>
-          </wp:inline>
-        </w:drawing>
-      </w:r>
-    </w:p>
-    <w:p>
-      <w:pPr>
-        <w:pStyle w:val="Prrafodelista"/>
-        <w:rPr>
-          <w:rFonts w:ascii="Arial" w:hAnsi="Arial" w:cs="Arial"/>
-          <w:sz w:val="24"/>
-          <w:szCs w:val="24"/>
-          <w:lang w:val="es-MX"/>
-        </w:rPr>
-      </w:pPr>
-    </w:p>
-    <w:p>
-      <w:pPr>
-        <w:pStyle w:val="Prrafodelista"/>
-        <w:rPr>
-          <w:rFonts w:ascii="Arial" w:hAnsi="Arial" w:cs="Arial"/>
-          <w:sz w:val="24"/>
-          <w:szCs w:val="24"/>
-          <w:lang w:val="es-MX"/>
-        </w:rPr>
-      </w:pPr>
-    </w:p>
-    <w:p>
-      <w:pPr>
-        <w:pStyle w:val="Prrafodelista"/>
-        <w:rPr>
-          <w:rFonts w:ascii="Arial" w:hAnsi="Arial" w:cs="Arial"/>
-          <w:sz w:val="24"/>
-          <w:szCs w:val="24"/>
-          <w:lang w:val="es-MX"/>
-        </w:rPr>
-      </w:pPr>
-      <w:r>
-        <w:rPr>
-          <w:rFonts w:ascii="Arial" w:hAnsi="Arial" w:cs="Arial"/>
-          <w:noProof/>
-          <w:sz w:val="24"/>
-          <w:szCs w:val="24"/>
-          <w:lang w:val="es-MX"/>
-        </w:rPr>
-        <w:lastRenderedPageBreak/>
-        <w:drawing>
-          <wp:inline distT="0" distB="0" distL="0" distR="0" wp14:anchorId="7B0C1901" wp14:editId="73CEE89D">
-            <wp:extent cx="5612130" cy="2385695"/>
-            <wp:effectExtent l="0" t="0" r="7620" b="0"/>
-            <wp:docPr id="1075848850" name="Imagen 1" descr="Interfaz de usuario gráfica, Texto, Aplicación&#10;&#10;Descripción generada automáticamente"/>
-            <wp:cNvGraphicFramePr>
-              <a:graphicFrameLocks xmlns:a="http://schemas.openxmlformats.org/drawingml/2006/main" noChangeAspect="1"/>
-            </wp:cNvGraphicFramePr>
-            <a:graphic xmlns:a="http://schemas.openxmlformats.org/drawingml/2006/main">
-              <a:graphicData uri="http://schemas.openxmlformats.org/drawingml/2006/picture">
-                <pic:pic xmlns:pic="http://schemas.openxmlformats.org/drawingml/2006/picture">
-                  <pic:nvPicPr>
-                    <pic:cNvPr id="1075848850" name="Imagen 1" descr="Interfaz de usuario gráfica, Texto, Aplicación&#10;&#10;Descripción generada automáticamente"/>
-                    <pic:cNvPicPr/>
-                  </pic:nvPicPr>
-                  <pic:blipFill>
-                    <a:blip r:embed="rId13"/>
-                    <a:stretch>
-                      <a:fillRect/>
-                    </a:stretch>
-                  </pic:blipFill>
-                  <pic:spPr>
-                    <a:xfrm>
-                      <a:off x="0" y="0"/>
-                      <a:ext cx="5612130" cy="2385695"/>
-                    </a:xfrm>
-                    <a:prstGeom prst="rect">
-                      <a:avLst/>
-                    </a:prstGeom>
-                  </pic:spPr>
-                </pic:pic>
-              </a:graphicData>
-            </a:graphic>
-          </wp:inline>
-        </w:drawing>
-      </w:r>
-    </w:p>
-    <w:p>
-      <w:pPr>
-        <w:pStyle w:val="Prrafodelista"/>
-        <w:rPr>
-          <w:rFonts w:ascii="Arial" w:hAnsi="Arial" w:cs="Arial"/>
-          <w:sz w:val="24"/>
-          <w:szCs w:val="24"/>
-          <w:lang w:val="es-MX"/>
-        </w:rPr>
-      </w:pPr>
-    </w:p>
-    <w:p>
-      <w:pPr>
-        <w:pStyle w:val="Prrafodelista"/>
-        <w:rPr>
-          <w:rFonts w:ascii="Arial" w:hAnsi="Arial" w:cs="Arial"/>
-          <w:sz w:val="24"/>
-          <w:szCs w:val="24"/>
-          <w:lang w:val="es-MX"/>
-        </w:rPr>
-      </w:pPr>
-    </w:p>
-    <w:p>
-      <w:pPr>
-        <w:pStyle w:val="Prrafodelista"/>
-        <w:rPr>
-          <w:rFonts w:ascii="Arial" w:hAnsi="Arial" w:cs="Arial"/>
-          <w:sz w:val="24"/>
-          <w:szCs w:val="24"/>
-          <w:lang w:val="es-MX"/>
-        </w:rPr>
-      </w:pPr>
-    </w:p>
-    <w:p>
-      <w:pPr>
-        <w:pStyle w:val="Prrafodelista"/>
-        <w:rPr>
-          <w:rFonts w:ascii="Arial" w:hAnsi="Arial" w:cs="Arial"/>
-          <w:sz w:val="24"/>
-          <w:szCs w:val="24"/>
-          <w:lang w:val="es-MX"/>
-        </w:rPr>
-      </w:pPr>
-      <w:r>
-        <w:rPr>
-          <w:rFonts w:ascii="Arial" w:hAnsi="Arial" w:cs="Arial"/>
-          <w:sz w:val="24"/>
-          <w:szCs w:val="24"/>
-          <w:lang w:val="es-MX"/>
-        </w:rPr>
-        <w:t>Una vez abierto el archivo, la aplicación realizará los cambios pertinentes a la Hoja1 y se generará otro aviso anunciando los cambios principales hechos, el usuario aceptará estos cambios y se abrirá el archivo Excel automáticamente.</w:t>
-      </w:r>
-    </w:p>
-    <w:p>
-      <w:pPr>
-        <w:pStyle w:val="Prrafodelista"/>
-        <w:rPr>
-          <w:rFonts w:ascii="Arial" w:hAnsi="Arial" w:cs="Arial"/>
-          <w:sz w:val="24"/>
-          <w:szCs w:val="24"/>
-          <w:lang w:val="es-MX"/>
-        </w:rPr>
-      </w:pPr>
-      <w:r>
-        <w:rPr>
-          <w:rFonts w:ascii="Arial" w:hAnsi="Arial" w:cs="Arial"/>
-          <w:noProof/>
-          <w:sz w:val="24"/>
-          <w:szCs w:val="24"/>
-          <w:lang w:val="es-MX"/>
-        </w:rPr>
-        <w:drawing>
-          <wp:inline distT="0" distB="0" distL="0" distR="0" wp14:anchorId="67B5A40B" wp14:editId="7B447BAB">
-            <wp:extent cx="3915321" cy="1505160"/>
-            <wp:effectExtent l="0" t="0" r="9525" b="0"/>
-            <wp:docPr id="505875537" name="Imagen 1" descr="Interfaz de usuario gráfica, Texto&#10;&#10;Descripción generada automáticamente"/>
-            <wp:cNvGraphicFramePr>
-              <a:graphicFrameLocks xmlns:a="http://schemas.openxmlformats.org/drawingml/2006/main" noChangeAspect="1"/>
-            </wp:cNvGraphicFramePr>
-            <a:graphic xmlns:a="http://schemas.openxmlformats.org/drawingml/2006/main">
-              <a:graphicData uri="http://schemas.openxmlformats.org/drawingml/2006/picture">
-                <pic:pic xmlns:pic="http://schemas.openxmlformats.org/drawingml/2006/picture">
-                  <pic:nvPicPr>
-                    <pic:cNvPr id="505875537" name="Imagen 1" descr="Interfaz de usuario gráfica, Texto&#10;&#10;Descripción generada automáticamente"/>
-                    <pic:cNvPicPr/>
-                  </pic:nvPicPr>
-                  <pic:blipFill>
-                    <a:blip r:embed="rId14"/>
-                    <a:stretch>
-                      <a:fillRect/>
-                    </a:stretch>
-                  </pic:blipFill>
-                  <pic:spPr>
-                    <a:xfrm>
-                      <a:off x="0" y="0"/>
-                      <a:ext cx="3915321" cy="1505160"/>
-                    </a:xfrm>
-                    <a:prstGeom prst="rect">
-                      <a:avLst/>
-                    </a:prstGeom>
-                  </pic:spPr>
-                </pic:pic>
-              </a:graphicData>
-            </a:graphic>
-          </wp:inline>
-        </w:drawing>
-      </w:r>
-    </w:p>
-    <w:p>
-      <w:pPr>
-        <w:rPr>
-          <w:rFonts w:ascii="Arial" w:hAnsi="Arial" w:cs="Arial"/>
-          <w:sz w:val="24"/>
-          <w:szCs w:val="24"/>
-          <w:lang w:val="es-MX"/>
-        </w:rPr>
-      </w:pPr>
-    </w:p>
-    <w:p>
-      <w:pPr>
-        <w:rPr>
-          <w:rFonts w:ascii="Arial" w:hAnsi="Arial" w:cs="Arial"/>
-          <w:sz w:val="24"/>
-          <w:szCs w:val="24"/>
-          <w:lang w:val="es-MX"/>
-        </w:rPr>
-      </w:pPr>
-    </w:p>
-    <w:p>
-      <w:pPr>
-        <w:pStyle w:val="Prrafodelista"/>
-        <w:numPr>
-          <w:ilvl w:val="0"/>
-          <w:numId w:val="8"/>
-        </w:numPr>
-        <w:rPr>
-          <w:rFonts w:ascii="Arial" w:hAnsi="Arial" w:cs="Arial"/>
-          <w:sz w:val="24"/>
-          <w:szCs w:val="24"/>
-          <w:lang w:val="es-MX"/>
-        </w:rPr>
-      </w:pPr>
-      <w:r>
-        <w:rPr>
-          <w:rFonts w:ascii="Arial" w:hAnsi="Arial" w:cs="Arial"/>
-          <w:sz w:val="24"/>
-          <w:szCs w:val="24"/>
-          <w:lang w:val="es-MX"/>
-        </w:rPr>
-        <w:t>Fórmulas personalizadas</w:t>
-      </w:r>
-    </w:p>
-    <w:p>
-      <w:pPr>
-        <w:pStyle w:val="Prrafodelista"/>
-        <w:rPr>
-          <w:rFonts w:ascii="Arial" w:hAnsi="Arial" w:cs="Arial"/>
-          <w:sz w:val="24"/>
-          <w:szCs w:val="24"/>
-          <w:lang w:val="es-MX"/>
-        </w:rPr>
-      </w:pPr>
-    </w:p>
-    <w:p>
-      <w:pPr>
-        <w:pStyle w:val="Prrafodelista"/>
-        <w:rPr>
-          <w:rFonts w:ascii="Arial" w:hAnsi="Arial" w:cs="Arial"/>
-          <w:sz w:val="24"/>
-          <w:szCs w:val="24"/>
-          <w:lang w:val="es-MX"/>
-        </w:rPr>
-      </w:pPr>
-      <w:r>
-        <w:rPr>
-          <w:rFonts w:ascii="Arial" w:hAnsi="Arial" w:cs="Arial"/>
-          <w:sz w:val="24"/>
-          <w:szCs w:val="24"/>
-          <w:lang w:val="es-MX"/>
-        </w:rPr>
-        <w:t>En la celda M2 de la hoja: INFORME SOLICITUDES, se ingresará la fórmula: “=CEDULA(J2)” esta fórmula personalizada simplifica la escritura de la fórmula original de BUSCARV sin perder su funcionalidad original.</w:t>
-      </w:r>
-    </w:p>
-    <w:p>
-      <w:pPr>
-        <w:pStyle w:val="Prrafodelista"/>
-        <w:rPr>
-          <w:rFonts w:ascii="Arial" w:hAnsi="Arial" w:cs="Arial"/>
-          <w:sz w:val="24"/>
-          <w:szCs w:val="24"/>
-          <w:lang w:val="es-MX"/>
-        </w:rPr>
-      </w:pPr>
-      <w:r>
-        <w:rPr>
-          <w:rFonts w:ascii="Arial" w:hAnsi="Arial" w:cs="Arial"/>
-          <w:noProof/>
-          <w:sz w:val="24"/>
-          <w:szCs w:val="24"/>
-          <w:lang w:val="es-MX"/>
-        </w:rPr>
-        <w:lastRenderedPageBreak/>
-        <w:drawing>
-          <wp:inline distT="0" distB="0" distL="0" distR="0" wp14:anchorId="51A730F5" wp14:editId="4674A2FB">
-            <wp:extent cx="5612130" cy="2687320"/>
-            <wp:effectExtent l="0" t="0" r="7620" b="0"/>
-            <wp:docPr id="1077742859" name="Imagen 1" descr="Interfaz de usuario gráfica, Texto, Aplicación&#10;&#10;Descripción generada automáticamente"/>
-            <wp:cNvGraphicFramePr>
-              <a:graphicFrameLocks xmlns:a="http://schemas.openxmlformats.org/drawingml/2006/main" noChangeAspect="1"/>
-            </wp:cNvGraphicFramePr>
-            <a:graphic xmlns:a="http://schemas.openxmlformats.org/drawingml/2006/main">
-              <a:graphicData uri="http://schemas.openxmlformats.org/drawingml/2006/picture">
-                <pic:pic xmlns:pic="http://schemas.openxmlformats.org/drawingml/2006/picture">
-                  <pic:nvPicPr>
-                    <pic:cNvPr id="1077742859" name="Imagen 1" descr="Interfaz de usuario gráfica, Texto, Aplicación&#10;&#10;Descripción generada automáticamente"/>
-                    <pic:cNvPicPr/>
-                  </pic:nvPicPr>
-                  <pic:blipFill>
-                    <a:blip r:embed="rId15"/>
-                    <a:stretch>
-                      <a:fillRect/>
-                    </a:stretch>
-                  </pic:blipFill>
-                  <pic:spPr>
-                    <a:xfrm>
-                      <a:off x="0" y="0"/>
-                      <a:ext cx="5612130" cy="2687320"/>
-                    </a:xfrm>
-                    <a:prstGeom prst="rect">
-                      <a:avLst/>
-                    </a:prstGeom>
-                  </pic:spPr>
-                </pic:pic>
-              </a:graphicData>
-            </a:graphic>
-          </wp:inline>
-        </w:drawing>
-      </w:r>
-    </w:p>
-    <w:p>
-      <w:pPr>
-        <w:pStyle w:val="Prrafodelista"/>
-        <w:rPr>
-          <w:rFonts w:ascii="Arial" w:hAnsi="Arial" w:cs="Arial"/>
-          <w:sz w:val="24"/>
-          <w:szCs w:val="24"/>
-          <w:lang w:val="es-MX"/>
-        </w:rPr>
-      </w:pPr>
-    </w:p>
-    <w:p>
-      <w:pPr>
-        <w:pStyle w:val="Prrafodelista"/>
-        <w:rPr>
-          <w:rFonts w:ascii="Arial" w:hAnsi="Arial" w:cs="Arial"/>
-          <w:sz w:val="24"/>
-          <w:szCs w:val="24"/>
-          <w:lang w:val="es-MX"/>
-        </w:rPr>
-      </w:pPr>
-      <w:r>
-        <w:rPr>
-          <w:rFonts w:ascii="Arial" w:hAnsi="Arial" w:cs="Arial"/>
-          <w:noProof/>
-          <w:sz w:val="24"/>
-          <w:szCs w:val="24"/>
-          <w:lang w:val="es-MX"/>
-        </w:rPr>
-        <w:drawing>
-          <wp:inline distT="0" distB="0" distL="0" distR="0" wp14:anchorId="7CCEB2D8" wp14:editId="7568D1D2">
-            <wp:extent cx="5612130" cy="2358390"/>
-            <wp:effectExtent l="0" t="0" r="7620" b="3810"/>
-            <wp:docPr id="107652408" name="Imagen 1" descr="Interfaz de usuario gráfica, Texto, Aplicación, Correo electrónico&#10;&#10;Descripción generada automáticamente"/>
-            <wp:cNvGraphicFramePr>
-              <a:graphicFrameLocks xmlns:a="http://schemas.openxmlformats.org/drawingml/2006/main" noChangeAspect="1"/>
-            </wp:cNvGraphicFramePr>
-            <a:graphic xmlns:a="http://schemas.openxmlformats.org/drawingml/2006/main">
-              <a:graphicData uri="http://schemas.openxmlformats.org/drawingml/2006/picture">
-                <pic:pic xmlns:pic="http://schemas.openxmlformats.org/drawingml/2006/picture">
-                  <pic:nvPicPr>
-                    <pic:cNvPr id="107652408" name="Imagen 1" descr="Interfaz de usuario gráfica, Texto, Aplicación, Correo electrónico&#10;&#10;Descripción generada automáticamente"/>
-                    <pic:cNvPicPr/>
-                  </pic:nvPicPr>
-                  <pic:blipFill>
-                    <a:blip r:embed="rId16"/>
-                    <a:stretch>
-                      <a:fillRect/>
-                    </a:stretch>
-                  </pic:blipFill>
-                  <pic:spPr>
-                    <a:xfrm>
-                      <a:off x="0" y="0"/>
-                      <a:ext cx="5612130" cy="2358390"/>
-                    </a:xfrm>
-                    <a:prstGeom prst="rect">
-                      <a:avLst/>
-                    </a:prstGeom>
-                  </pic:spPr>
-                </pic:pic>
-              </a:graphicData>
-            </a:graphic>
-          </wp:inline>
-        </w:drawing>
-      </w:r>
-    </w:p>
-    <w:p>
-      <w:pPr>
-        <w:pStyle w:val="Prrafodelista"/>
-        <w:rPr>
-          <w:rFonts w:ascii="Arial" w:hAnsi="Arial" w:cs="Arial"/>
-          <w:sz w:val="24"/>
-          <w:szCs w:val="24"/>
-          <w:lang w:val="es-MX"/>
-        </w:rPr>
-      </w:pPr>
-    </w:p>
-    <w:p>
-      <w:pPr>
-        <w:pStyle w:val="Prrafodelista"/>
-        <w:rPr>
-          <w:rFonts w:ascii="Arial" w:hAnsi="Arial" w:cs="Arial"/>
-          <w:sz w:val="24"/>
-          <w:szCs w:val="24"/>
-          <w:lang w:val="es-MX"/>
-        </w:rPr>
-      </w:pPr>
-    </w:p>
-    <w:p>
-      <w:pPr>
-        <w:pStyle w:val="Prrafodelista"/>
-        <w:rPr>
-          <w:rFonts w:ascii="Arial" w:hAnsi="Arial" w:cs="Arial"/>
-          <w:sz w:val="24"/>
-          <w:szCs w:val="24"/>
-          <w:lang w:val="es-MX"/>
-        </w:rPr>
-      </w:pPr>
-    </w:p>
-    <w:p>
-      <w:pPr>
-        <w:pStyle w:val="Prrafodelista"/>
-        <w:rPr>
-          <w:rFonts w:ascii="Arial" w:hAnsi="Arial" w:cs="Arial"/>
-          <w:sz w:val="24"/>
-          <w:szCs w:val="24"/>
-          <w:lang w:val="es-MX"/>
-        </w:rPr>
-      </w:pPr>
-      <w:r>
-        <w:rPr>
-          <w:rFonts w:ascii="Arial" w:hAnsi="Arial" w:cs="Arial"/>
-          <w:sz w:val="24"/>
-          <w:szCs w:val="24"/>
-          <w:lang w:val="es-MX"/>
-        </w:rPr>
-        <w:t>Ahora en la celda N2 de la misma hoja, el usuario ingresará la siguiente fórmula: “=PROFESIONAL(J2)”, esta vez para buscar los nombres.</w:t>
-      </w:r>
-    </w:p>
-    <w:p>
-      <w:pPr>
-        <w:pStyle w:val="Prrafodelista"/>
-        <w:rPr>
-          <w:rFonts w:ascii="Arial" w:hAnsi="Arial" w:cs="Arial"/>
-          <w:sz w:val="24"/>
-          <w:szCs w:val="24"/>
-          <w:lang w:val="es-MX"/>
-        </w:rPr>
-      </w:pPr>
-      <w:r>
-        <w:rPr>
-          <w:rFonts w:ascii="Arial" w:hAnsi="Arial" w:cs="Arial"/>
-          <w:noProof/>
-          <w:sz w:val="24"/>
-          <w:szCs w:val="24"/>
-          <w:lang w:val="es-MX"/>
-        </w:rPr>
-        <w:drawing>
-          <wp:inline distT="0" distB="0" distL="0" distR="0" wp14:anchorId="4EA19A55" wp14:editId="3725A4A4">
-            <wp:extent cx="5612130" cy="1835785"/>
-            <wp:effectExtent l="0" t="0" r="7620" b="0"/>
-            <wp:docPr id="2045734295" name="Imagen 1" descr="Interfaz de usuario gráfica, Aplicación, Tabla, Excel&#10;&#10;Descripción generada automáticamente"/>
-            <wp:cNvGraphicFramePr>
-              <a:graphicFrameLocks xmlns:a="http://schemas.openxmlformats.org/drawingml/2006/main" noChangeAspect="1"/>
-            </wp:cNvGraphicFramePr>
-            <a:graphic xmlns:a="http://schemas.openxmlformats.org/drawingml/2006/main">
-              <a:graphicData uri="http://schemas.openxmlformats.org/drawingml/2006/picture">
-                <pic:pic xmlns:pic="http://schemas.openxmlformats.org/drawingml/2006/picture">
-                  <pic:nvPicPr>
-                    <pic:cNvPr id="2045734295" name="Imagen 1" descr="Interfaz de usuario gráfica, Aplicación, Tabla, Excel&#10;&#10;Descripción generada automáticamente"/>
-                    <pic:cNvPicPr/>
-                  </pic:nvPicPr>
-                  <pic:blipFill>
-                    <a:blip r:embed="rId17"/>
-                    <a:stretch>
-                      <a:fillRect/>
-                    </a:stretch>
-                  </pic:blipFill>
-                  <pic:spPr>
-                    <a:xfrm>
-                      <a:off x="0" y="0"/>
-                      <a:ext cx="5612130" cy="1835785"/>
-                    </a:xfrm>
-                    <a:prstGeom prst="rect">
-                      <a:avLst/>
-                    </a:prstGeom>
-                  </pic:spPr>
-                </pic:pic>
-              </a:graphicData>
-            </a:graphic>
-          </wp:inline>
-        </w:drawing>
-      </w:r>
-    </w:p>
-    <w:p>
-      <w:pPr>
-        <w:pStyle w:val="Prrafodelista"/>
-        <w:rPr>
-          <w:rFonts w:ascii="Arial" w:hAnsi="Arial" w:cs="Arial"/>
-          <w:sz w:val="24"/>
-          <w:szCs w:val="24"/>
-          <w:lang w:val="es-MX"/>
-        </w:rPr>
-      </w:pPr>
-      <w:r>
-        <w:rPr>
-          <w:rFonts w:ascii="Arial" w:hAnsi="Arial" w:cs="Arial"/>
-          <w:noProof/>
-          <w:sz w:val="24"/>
-          <w:szCs w:val="24"/>
-          <w:lang w:val="es-MX"/>
-        </w:rPr>
-        <w:lastRenderedPageBreak/>
-        <w:drawing>
-          <wp:inline distT="0" distB="0" distL="0" distR="0" wp14:anchorId="7C736CA9" wp14:editId="088D2C0B">
-            <wp:extent cx="5612130" cy="1787525"/>
-            <wp:effectExtent l="0" t="0" r="7620" b="3175"/>
-            <wp:docPr id="775440214" name="Imagen 1" descr="Interfaz de usuario gráfica, Aplicación&#10;&#10;Descripción generada automáticamente"/>
-            <wp:cNvGraphicFramePr>
-              <a:graphicFrameLocks xmlns:a="http://schemas.openxmlformats.org/drawingml/2006/main" noChangeAspect="1"/>
-            </wp:cNvGraphicFramePr>
-            <a:graphic xmlns:a="http://schemas.openxmlformats.org/drawingml/2006/main">
-              <a:graphicData uri="http://schemas.openxmlformats.org/drawingml/2006/picture">
-                <pic:pic xmlns:pic="http://schemas.openxmlformats.org/drawingml/2006/picture">
-                  <pic:nvPicPr>
-                    <pic:cNvPr id="775440214" name="Imagen 1" descr="Interfaz de usuario gráfica, Aplicación&#10;&#10;Descripción generada automáticamente"/>
-                    <pic:cNvPicPr/>
-                  </pic:nvPicPr>
-                  <pic:blipFill>
-                    <a:blip r:embed="rId18"/>
-                    <a:stretch>
-                      <a:fillRect/>
-                    </a:stretch>
-                  </pic:blipFill>
-                  <pic:spPr>
-                    <a:xfrm>
-                      <a:off x="0" y="0"/>
-                      <a:ext cx="5612130" cy="1787525"/>
-                    </a:xfrm>
-                    <a:prstGeom prst="rect">
-                      <a:avLst/>
-                    </a:prstGeom>
-                  </pic:spPr>
-                </pic:pic>
-              </a:graphicData>
-            </a:graphic>
-          </wp:inline>
-        </w:drawing>
-      </w:r>
-    </w:p>
-    <w:p>
-      <w:pPr>
-        <w:pStyle w:val="Prrafodelista"/>
-        <w:rPr>
-          <w:rFonts w:ascii="Arial" w:hAnsi="Arial" w:cs="Arial"/>
-          <w:sz w:val="24"/>
-          <w:szCs w:val="24"/>
-          <w:lang w:val="es-MX"/>
-        </w:rPr>
-      </w:pPr>
-    </w:p>
-    <w:p>
-      <w:pPr>
-        <w:pStyle w:val="Prrafodelista"/>
-        <w:rPr>
-          <w:rFonts w:ascii="Arial" w:hAnsi="Arial" w:cs="Arial"/>
-          <w:sz w:val="24"/>
-          <w:szCs w:val="24"/>
-          <w:lang w:val="es-MX"/>
-        </w:rPr>
-      </w:pPr>
-    </w:p>
-    <w:p>
-      <w:pPr>
-        <w:pStyle w:val="Prrafodelista"/>
-        <w:rPr>
-          <w:rFonts w:ascii="Arial" w:hAnsi="Arial" w:cs="Arial"/>
-          <w:sz w:val="24"/>
-          <w:szCs w:val="24"/>
-          <w:lang w:val="es-MX"/>
-        </w:rPr>
-      </w:pPr>
-    </w:p>
-    <w:p>
-      <w:pPr>
-        <w:pStyle w:val="Prrafodelista"/>
-        <w:rPr>
-          <w:rFonts w:ascii="Arial" w:hAnsi="Arial" w:cs="Arial"/>
-          <w:sz w:val="24"/>
-          <w:szCs w:val="24"/>
-          <w:lang w:val="es-MX"/>
-        </w:rPr>
-      </w:pPr>
-      <w:r>
-        <w:rPr>
-          <w:rFonts w:ascii="Arial" w:hAnsi="Arial" w:cs="Arial"/>
-          <w:sz w:val="24"/>
-          <w:szCs w:val="24"/>
-          <w:lang w:val="es-MX"/>
-        </w:rPr>
-        <w:t>Ahora en</w:t>
-      </w:r>
-      <w:r>
-        <w:rPr>
-          <w:rFonts w:ascii="Arial" w:hAnsi="Arial" w:cs="Arial"/>
-          <w:sz w:val="24"/>
-          <w:szCs w:val="24"/>
-          <w:lang w:val="es-MX"/>
-        </w:rPr>
-        <w:t xml:space="preserve"> la celda H5 de</w:t>
-      </w:r>
-      <w:r>
-        <w:rPr>
-          <w:rFonts w:ascii="Arial" w:hAnsi="Arial" w:cs="Arial"/>
-          <w:sz w:val="24"/>
-          <w:szCs w:val="24"/>
-          <w:lang w:val="es-MX"/>
-        </w:rPr>
-        <w:t xml:space="preserve"> la hoja: Hoja1, donde está el listado de expertas ya con los cambios necesarios</w:t>
-      </w:r>
-      <w:r>
-        <w:rPr>
-          <w:rFonts w:ascii="Arial" w:hAnsi="Arial" w:cs="Arial"/>
-          <w:sz w:val="24"/>
-          <w:szCs w:val="24"/>
-          <w:lang w:val="es-MX"/>
-        </w:rPr>
-        <w:t>, el usuario ingresará la siguiente fórmula: “</w:t>
-      </w:r>
-      <w:r>
-        <w:rPr>
-          <w:rFonts w:ascii="Arial" w:hAnsi="Arial" w:cs="Arial"/>
-          <w:sz w:val="24"/>
-          <w:szCs w:val="24"/>
-          <w:lang w:val="es-MX"/>
-        </w:rPr>
-        <w:t>=PROFESIONAL2(D5)</w:t>
-      </w:r>
-      <w:r>
-        <w:rPr>
-          <w:rFonts w:ascii="Arial" w:hAnsi="Arial" w:cs="Arial"/>
-          <w:sz w:val="24"/>
-          <w:szCs w:val="24"/>
-          <w:lang w:val="es-MX"/>
-        </w:rPr>
-        <w:t xml:space="preserve">” </w:t>
-      </w:r>
-    </w:p>
-    <w:p>
-      <w:pPr>
-        <w:pStyle w:val="Prrafodelista"/>
-        <w:rPr>
-          <w:rFonts w:ascii="Arial" w:hAnsi="Arial" w:cs="Arial"/>
-          <w:sz w:val="24"/>
-          <w:szCs w:val="24"/>
-        </w:rPr>
-      </w:pPr>
-      <w:r>
-        <w:rPr>
-          <w:rFonts w:ascii="Arial" w:hAnsi="Arial" w:cs="Arial"/>
-          <w:noProof/>
-          <w:sz w:val="24"/>
-          <w:szCs w:val="24"/>
-        </w:rPr>
-        <w:drawing>
-          <wp:inline distT="0" distB="0" distL="0" distR="0" wp14:anchorId="2F11CCC9" wp14:editId="155FF142">
-            <wp:extent cx="5612130" cy="1943735"/>
-            <wp:effectExtent l="0" t="0" r="7620" b="0"/>
-            <wp:docPr id="1254456120" name="Imagen 1" descr="Interfaz de usuario gráfica, Aplicación, Tabla, Excel&#10;&#10;Descripción generada automáticamente"/>
-            <wp:cNvGraphicFramePr>
-              <a:graphicFrameLocks xmlns:a="http://schemas.openxmlformats.org/drawingml/2006/main" noChangeAspect="1"/>
-            </wp:cNvGraphicFramePr>
-            <a:graphic xmlns:a="http://schemas.openxmlformats.org/drawingml/2006/main">
-              <a:graphicData uri="http://schemas.openxmlformats.org/drawingml/2006/picture">
-                <pic:pic xmlns:pic="http://schemas.openxmlformats.org/drawingml/2006/picture">
-                  <pic:nvPicPr>
-                    <pic:cNvPr id="1254456120" name="Imagen 1" descr="Interfaz de usuario gráfica, Aplicación, Tabla, Excel&#10;&#10;Descripción generada automáticamente"/>
-                    <pic:cNvPicPr/>
-                  </pic:nvPicPr>
-                  <pic:blipFill>
-                    <a:blip r:embed="rId19"/>
-                    <a:stretch>
-                      <a:fillRect/>
-                    </a:stretch>
-                  </pic:blipFill>
-                  <pic:spPr>
-                    <a:xfrm>
-                      <a:off x="0" y="0"/>
-                      <a:ext cx="5612130" cy="1943735"/>
-                    </a:xfrm>
-                    <a:prstGeom prst="rect">
-                      <a:avLst/>
-                    </a:prstGeom>
-                  </pic:spPr>
-                </pic:pic>
-              </a:graphicData>
-            </a:graphic>
-          </wp:inline>
-        </w:drawing>
-      </w:r>
-    </w:p>
-    <w:p>
-      <w:pPr>
-        <w:pStyle w:val="Prrafodelista"/>
-        <w:rPr>
-          <w:rFonts w:ascii="Arial" w:hAnsi="Arial" w:cs="Arial"/>
-          <w:sz w:val="24"/>
-          <w:szCs w:val="24"/>
-        </w:rPr>
-      </w:pPr>
-    </w:p>
-    <w:p>
-      <w:pPr>
-        <w:pStyle w:val="Prrafodelista"/>
-        <w:rPr>
-          <w:rFonts w:ascii="Arial" w:hAnsi="Arial" w:cs="Arial"/>
-          <w:sz w:val="24"/>
-          <w:szCs w:val="24"/>
-        </w:rPr>
-      </w:pPr>
-      <w:r>
-        <w:rPr>
-          <w:rFonts w:ascii="Arial" w:hAnsi="Arial" w:cs="Arial"/>
-          <w:noProof/>
-          <w:sz w:val="24"/>
-          <w:szCs w:val="24"/>
-        </w:rPr>
-        <w:drawing>
-          <wp:inline distT="0" distB="0" distL="0" distR="0" wp14:anchorId="099C8D48" wp14:editId="6FC51990">
-            <wp:extent cx="5612130" cy="1915795"/>
-            <wp:effectExtent l="0" t="0" r="7620" b="8255"/>
-            <wp:docPr id="2144670555" name="Imagen 1" descr="Interfaz de usuario gráfica, Aplicación, Tabla&#10;&#10;Descripción generada automáticamente"/>
-            <wp:cNvGraphicFramePr>
-              <a:graphicFrameLocks xmlns:a="http://schemas.openxmlformats.org/drawingml/2006/main" noChangeAspect="1"/>
-            </wp:cNvGraphicFramePr>
-            <a:graphic xmlns:a="http://schemas.openxmlformats.org/drawingml/2006/main">
-              <a:graphicData uri="http://schemas.openxmlformats.org/drawingml/2006/picture">
-                <pic:pic xmlns:pic="http://schemas.openxmlformats.org/drawingml/2006/picture">
-                  <pic:nvPicPr>
-                    <pic:cNvPr id="2144670555" name="Imagen 1" descr="Interfaz de usuario gráfica, Aplicación, Tabla&#10;&#10;Descripción generada automáticamente"/>
-                    <pic:cNvPicPr/>
-                  </pic:nvPicPr>
-                  <pic:blipFill>
-                    <a:blip r:embed="rId20"/>
-                    <a:stretch>
-                      <a:fillRect/>
-                    </a:stretch>
-                  </pic:blipFill>
-                  <pic:spPr>
-                    <a:xfrm>
-                      <a:off x="0" y="0"/>
-                      <a:ext cx="5612130" cy="1915795"/>
-                    </a:xfrm>
-                    <a:prstGeom prst="rect">
-                      <a:avLst/>
-                    </a:prstGeom>
-                  </pic:spPr>
-                </pic:pic>
-              </a:graphicData>
-            </a:graphic>
-          </wp:inline>
-        </w:drawing>
-      </w:r>
-    </w:p>
-    <w:p>
-      <w:pPr>
-        <w:pStyle w:val="Prrafodelista"/>
-        <w:rPr>
-          <w:rFonts w:ascii="Arial" w:hAnsi="Arial" w:cs="Arial"/>
-          <w:sz w:val="24"/>
-          <w:szCs w:val="24"/>
-        </w:rPr>
-      </w:pPr>
-    </w:p>
-    <w:p>
-      <w:pPr>
-        <w:pStyle w:val="Prrafodelista"/>
-        <w:rPr>
-          <w:rFonts w:ascii="Arial" w:hAnsi="Arial" w:cs="Arial"/>
-          <w:sz w:val="24"/>
-          <w:szCs w:val="24"/>
-        </w:rPr>
-      </w:pPr>
-    </w:p>
-    <w:p>
-      <w:pPr>
-        <w:pStyle w:val="Prrafodelista"/>
-        <w:rPr>
-          <w:rFonts w:ascii="Arial" w:hAnsi="Arial" w:cs="Arial"/>
-          <w:sz w:val="24"/>
-          <w:szCs w:val="24"/>
-        </w:rPr>
-      </w:pPr>
-    </w:p>
-    <w:p>
-      <w:pPr>
-        <w:pStyle w:val="Prrafodelista"/>
-        <w:rPr>
-          <w:rFonts w:ascii="Arial" w:hAnsi="Arial" w:cs="Arial"/>
-          <w:sz w:val="24"/>
-          <w:szCs w:val="24"/>
-        </w:rPr>
-      </w:pPr>
-    </w:p>
-    <w:p>
-      <w:pPr>
-        <w:pStyle w:val="Prrafodelista"/>
-        <w:rPr>
-          <w:rFonts w:ascii="Arial" w:hAnsi="Arial" w:cs="Arial"/>
-          <w:sz w:val="24"/>
-          <w:szCs w:val="24"/>
-        </w:rPr>
-      </w:pPr>
-    </w:p>
-    <w:p>
-      <w:pPr>
-        <w:pStyle w:val="Prrafodelista"/>
-        <w:rPr>
-          <w:rFonts w:ascii="Arial" w:hAnsi="Arial" w:cs="Arial"/>
-          <w:sz w:val="24"/>
-          <w:szCs w:val="24"/>
-        </w:rPr>
-      </w:pPr>
-    </w:p>
-    <w:p>
-      <w:pPr>
-        <w:pStyle w:val="Prrafodelista"/>
-        <w:rPr>
-          <w:rFonts w:ascii="Arial" w:hAnsi="Arial" w:cs="Arial"/>
-          <w:sz w:val="24"/>
-          <w:szCs w:val="24"/>
-          <w:lang w:val="es-MX"/>
-        </w:rPr>
-      </w:pPr>
-      <w:r>
-        <w:rPr>
-          <w:rFonts w:ascii="Arial" w:hAnsi="Arial" w:cs="Arial"/>
-          <w:sz w:val="24"/>
-          <w:szCs w:val="24"/>
-          <w:lang w:val="es-MX"/>
-        </w:rPr>
-        <w:lastRenderedPageBreak/>
-        <w:t>El siguiente paso es esparcir estas fórmulas de forma descendente para completar las columnas.</w:t>
-      </w:r>
-    </w:p>
-    <w:p>
-      <w:pPr>
-        <w:pStyle w:val="Prrafodelista"/>
-        <w:rPr>
-          <w:rFonts w:ascii="Arial" w:hAnsi="Arial" w:cs="Arial"/>
-          <w:sz w:val="24"/>
-          <w:szCs w:val="24"/>
-          <w:lang w:val="es-MX"/>
-        </w:rPr>
-      </w:pPr>
-      <w:r>
-        <w:rPr>
-          <w:rFonts w:ascii="Arial" w:hAnsi="Arial" w:cs="Arial"/>
-          <w:noProof/>
-          <w:sz w:val="24"/>
-          <w:szCs w:val="24"/>
-          <w:lang w:val="es-MX"/>
-        </w:rPr>
-        <w:drawing>
-          <wp:inline distT="0" distB="0" distL="0" distR="0" wp14:anchorId="22346251" wp14:editId="736E28DE">
-            <wp:extent cx="5612130" cy="2943860"/>
-            <wp:effectExtent l="0" t="0" r="7620" b="8890"/>
-            <wp:docPr id="1331055684" name="Imagen 1" descr="Interfaz de usuario gráfica, Aplicación&#10;&#10;Descripción generada automáticamente"/>
-            <wp:cNvGraphicFramePr>
-              <a:graphicFrameLocks xmlns:a="http://schemas.openxmlformats.org/drawingml/2006/main" noChangeAspect="1"/>
-            </wp:cNvGraphicFramePr>
-            <a:graphic xmlns:a="http://schemas.openxmlformats.org/drawingml/2006/main">
-              <a:graphicData uri="http://schemas.openxmlformats.org/drawingml/2006/picture">
-                <pic:pic xmlns:pic="http://schemas.openxmlformats.org/drawingml/2006/picture">
-                  <pic:nvPicPr>
-                    <pic:cNvPr id="1331055684" name="Imagen 1" descr="Interfaz de usuario gráfica, Aplicación&#10;&#10;Descripción generada automáticamente"/>
-                    <pic:cNvPicPr/>
-                  </pic:nvPicPr>
-                  <pic:blipFill>
-                    <a:blip r:embed="rId21"/>
-                    <a:stretch>
-                      <a:fillRect/>
-                    </a:stretch>
-                  </pic:blipFill>
-                  <pic:spPr>
-                    <a:xfrm>
-                      <a:off x="0" y="0"/>
-                      <a:ext cx="5612130" cy="2943860"/>
-                    </a:xfrm>
-                    <a:prstGeom prst="rect">
-                      <a:avLst/>
-                    </a:prstGeom>
-                  </pic:spPr>
-                </pic:pic>
-              </a:graphicData>
-            </a:graphic>
-          </wp:inline>
-        </w:drawing>
-      </w:r>
-    </w:p>
-    <w:p>
-      <w:pPr>
-        <w:pStyle w:val="Prrafodelista"/>
-        <w:rPr>
-          <w:rFonts w:ascii="Arial" w:hAnsi="Arial" w:cs="Arial"/>
-          <w:sz w:val="24"/>
-          <w:szCs w:val="24"/>
-          <w:lang w:val="es-MX"/>
-        </w:rPr>
-      </w:pPr>
-    </w:p>
-    <w:p>
-      <w:pPr>
-        <w:pStyle w:val="Prrafodelista"/>
-        <w:rPr>
-          <w:rFonts w:ascii="Arial" w:hAnsi="Arial" w:cs="Arial"/>
-          <w:sz w:val="24"/>
-          <w:szCs w:val="24"/>
-          <w:lang w:val="es-MX"/>
-        </w:rPr>
-      </w:pPr>
-      <w:r>
-        <w:rPr>
-          <w:rFonts w:ascii="Arial" w:hAnsi="Arial" w:cs="Arial"/>
-          <w:noProof/>
-          <w:sz w:val="24"/>
-          <w:szCs w:val="24"/>
-          <w:lang w:val="es-MX"/>
-        </w:rPr>
-        <w:drawing>
-          <wp:inline distT="0" distB="0" distL="0" distR="0" wp14:anchorId="19351283" wp14:editId="673A889C">
-            <wp:extent cx="5612130" cy="2960370"/>
-            <wp:effectExtent l="0" t="0" r="7620" b="0"/>
-            <wp:docPr id="1634918263" name="Imagen 1" descr="Interfaz de usuario gráfica, Aplicación, Tabla&#10;&#10;Descripción generada automáticamente"/>
-            <wp:cNvGraphicFramePr>
-              <a:graphicFrameLocks xmlns:a="http://schemas.openxmlformats.org/drawingml/2006/main" noChangeAspect="1"/>
-            </wp:cNvGraphicFramePr>
-            <a:graphic xmlns:a="http://schemas.openxmlformats.org/drawingml/2006/main">
-              <a:graphicData uri="http://schemas.openxmlformats.org/drawingml/2006/picture">
-                <pic:pic xmlns:pic="http://schemas.openxmlformats.org/drawingml/2006/picture">
-                  <pic:nvPicPr>
-                    <pic:cNvPr id="1634918263" name="Imagen 1" descr="Interfaz de usuario gráfica, Aplicación, Tabla&#10;&#10;Descripción generada automáticamente"/>
-                    <pic:cNvPicPr/>
-                  </pic:nvPicPr>
-                  <pic:blipFill>
-                    <a:blip r:embed="rId22"/>
-                    <a:stretch>
-                      <a:fillRect/>
-                    </a:stretch>
-                  </pic:blipFill>
-                  <pic:spPr>
-                    <a:xfrm>
-                      <a:off x="0" y="0"/>
-                      <a:ext cx="5612130" cy="2960370"/>
-                    </a:xfrm>
-                    <a:prstGeom prst="rect">
-                      <a:avLst/>
-                    </a:prstGeom>
-                  </pic:spPr>
-                </pic:pic>
-              </a:graphicData>
-            </a:graphic>
-          </wp:inline>
-        </w:drawing>
-      </w:r>
-    </w:p>
-    <w:p>
-      <w:pPr>
-        <w:pStyle w:val="Prrafodelista"/>
-        <w:rPr>
-          <w:rFonts w:ascii="Arial" w:hAnsi="Arial" w:cs="Arial"/>
-          <w:sz w:val="24"/>
-          <w:szCs w:val="24"/>
-          <w:lang w:val="es-MX"/>
-        </w:rPr>
-      </w:pPr>
-    </w:p>
-    <w:p>
-      <w:pPr>
-        <w:pStyle w:val="Prrafodelista"/>
-        <w:rPr>
-          <w:rFonts w:ascii="Arial" w:hAnsi="Arial" w:cs="Arial"/>
-          <w:sz w:val="24"/>
-          <w:szCs w:val="24"/>
-          <w:lang w:val="es-MX"/>
-        </w:rPr>
-      </w:pPr>
-    </w:p>
-    <w:p>
-      <w:pPr>
-        <w:pStyle w:val="Prrafodelista"/>
-        <w:rPr>
-          <w:rFonts w:ascii="Arial" w:hAnsi="Arial" w:cs="Arial"/>
-          <w:sz w:val="24"/>
-          <w:szCs w:val="24"/>
-          <w:lang w:val="es-MX"/>
-        </w:rPr>
-      </w:pPr>
-    </w:p>
-    <w:p>
-      <w:pPr>
-        <w:pStyle w:val="Prrafodelista"/>
-        <w:rPr>
-          <w:rFonts w:ascii="Arial" w:hAnsi="Arial" w:cs="Arial"/>
-          <w:sz w:val="24"/>
-          <w:szCs w:val="24"/>
-          <w:lang w:val="es-MX"/>
-        </w:rPr>
-      </w:pPr>
-      <w:r>
-        <w:rPr>
-          <w:rFonts w:ascii="Arial" w:hAnsi="Arial" w:cs="Arial"/>
-          <w:sz w:val="24"/>
-          <w:szCs w:val="24"/>
-          <w:lang w:val="es-MX"/>
-        </w:rPr>
-        <w:t xml:space="preserve">Por último, se seleccionan aquellas columnas que contienen estas fórmulas personalizadas para copiarlas </w:t>
-      </w:r>
-      <w:r>
-        <w:rPr>
-          <w:rFonts w:ascii="Arial" w:hAnsi="Arial" w:cs="Arial"/>
-          <w:sz w:val="24"/>
-          <w:szCs w:val="24"/>
-          <w:lang w:val="es-MX"/>
-        </w:rPr>
-        <w:t xml:space="preserve">y </w:t>
-      </w:r>
-      <w:r>
-        <w:rPr>
-          <w:rFonts w:ascii="Arial" w:hAnsi="Arial" w:cs="Arial"/>
-          <w:b/>
-          <w:bCs/>
-          <w:sz w:val="24"/>
-          <w:szCs w:val="24"/>
-          <w:lang w:val="es-MX"/>
-        </w:rPr>
-        <w:t>pegarlas como</w:t>
-      </w:r>
-      <w:r>
-        <w:rPr>
-          <w:rFonts w:ascii="Arial" w:hAnsi="Arial" w:cs="Arial"/>
-          <w:sz w:val="24"/>
-          <w:szCs w:val="24"/>
-          <w:lang w:val="es-MX"/>
-        </w:rPr>
-        <w:t xml:space="preserve"> </w:t>
-      </w:r>
-      <w:r>
-        <w:rPr>
-          <w:rFonts w:ascii="Arial" w:hAnsi="Arial" w:cs="Arial"/>
-          <w:b/>
-          <w:bCs/>
-          <w:sz w:val="24"/>
-          <w:szCs w:val="24"/>
-          <w:lang w:val="es-MX"/>
-        </w:rPr>
-        <w:t xml:space="preserve">valores </w:t>
-      </w:r>
-      <w:r>
-        <w:rPr>
-          <w:rFonts w:ascii="Arial" w:hAnsi="Arial" w:cs="Arial"/>
-          <w:sz w:val="24"/>
-          <w:szCs w:val="24"/>
-          <w:lang w:val="es-MX"/>
-        </w:rPr>
-        <w:t>y así “limpiar” el archivo de todas las fórmulas ingresadas.</w:t>
-      </w:r>
-      <w:r>
-        <w:rPr>
-          <w:rFonts w:ascii="Arial" w:hAnsi="Arial" w:cs="Arial"/>
-          <w:sz w:val="24"/>
-          <w:szCs w:val="24"/>
-          <w:lang w:val="es-MX"/>
-        </w:rPr>
-        <w:t xml:space="preserve"> Posteriormente, el usuario accionará CTRL-G y cerrará el archivo para el último paso.</w:t>
-      </w:r>
-    </w:p>
-    <w:p>
-      <w:pPr>
-        <w:pStyle w:val="Prrafodelista"/>
-        <w:rPr>
-          <w:rFonts w:ascii="Arial" w:hAnsi="Arial" w:cs="Arial"/>
-          <w:sz w:val="24"/>
-          <w:szCs w:val="24"/>
-          <w:lang w:val="es-MX"/>
-        </w:rPr>
-      </w:pPr>
-    </w:p>
-    <w:p>
-      <w:pPr>
-        <w:pStyle w:val="Prrafodelista"/>
-        <w:rPr>
-          <w:rFonts w:ascii="Arial" w:hAnsi="Arial" w:cs="Arial"/>
-          <w:sz w:val="24"/>
-          <w:szCs w:val="24"/>
-          <w:lang w:val="es-MX"/>
-        </w:rPr>
-      </w:pPr>
-    </w:p>
-    <w:p>
-      <w:pPr>
-        <w:pStyle w:val="Prrafodelista"/>
-        <w:rPr>
-          <w:rFonts w:ascii="Arial" w:hAnsi="Arial" w:cs="Arial"/>
-          <w:sz w:val="24"/>
-          <w:szCs w:val="24"/>
-          <w:lang w:val="es-MX"/>
-        </w:rPr>
-      </w:pPr>
-      <w:r>
-        <w:rPr>
-          <w:rFonts w:ascii="Arial" w:hAnsi="Arial" w:cs="Arial"/>
-          <w:noProof/>
-          <w:sz w:val="24"/>
-          <w:szCs w:val="24"/>
-          <w:lang w:val="es-MX"/>
-        </w:rPr>
-        <w:lastRenderedPageBreak/>
-        <w:drawing>
-          <wp:inline distT="0" distB="0" distL="0" distR="0" wp14:anchorId="0470C862" wp14:editId="24344434">
-            <wp:extent cx="4399560" cy="3381375"/>
-            <wp:effectExtent l="0" t="0" r="1270" b="0"/>
-            <wp:docPr id="295976790" name="Imagen 1" descr="Interfaz de usuario gráfica, Aplicación&#10;&#10;Descripción generada automáticamente"/>
-            <wp:cNvGraphicFramePr>
-              <a:graphicFrameLocks xmlns:a="http://schemas.openxmlformats.org/drawingml/2006/main" noChangeAspect="1"/>
-            </wp:cNvGraphicFramePr>
-            <a:graphic xmlns:a="http://schemas.openxmlformats.org/drawingml/2006/main">
-              <a:graphicData uri="http://schemas.openxmlformats.org/drawingml/2006/picture">
-                <pic:pic xmlns:pic="http://schemas.openxmlformats.org/drawingml/2006/picture">
-                  <pic:nvPicPr>
-                    <pic:cNvPr id="295976790" name="Imagen 1" descr="Interfaz de usuario gráfica, Aplicación&#10;&#10;Descripción generada automáticamente"/>
-                    <pic:cNvPicPr/>
-                  </pic:nvPicPr>
-                  <pic:blipFill rotWithShape="1">
-                    <a:blip r:embed="rId23"/>
-                    <a:srcRect t="11835" b="40630"/>
-                    <a:stretch/>
-                  </pic:blipFill>
-                  <pic:spPr bwMode="auto">
-                    <a:xfrm>
-                      <a:off x="0" y="0"/>
-                      <a:ext cx="4401164" cy="3382608"/>
-                    </a:xfrm>
-                    <a:prstGeom prst="rect">
-                      <a:avLst/>
-                    </a:prstGeom>
-                    <a:ln>
-                      <a:noFill/>
-                    </a:ln>
-                    <a:extLst>
-                      <a:ext uri="{53640926-AAD7-44D8-BBD7-CCE9431645EC}">
-                        <a14:shadowObscured xmlns:a14="http://schemas.microsoft.com/office/drawing/2010/main"/>
-                      </a:ext>
-                    </a:extLst>
-                  </pic:spPr>
-                </pic:pic>
-              </a:graphicData>
-            </a:graphic>
-          </wp:inline>
-        </w:drawing>
-      </w:r>
-    </w:p>
-    <w:p>
-      <w:pPr>
-        <w:rPr>
-          <w:rFonts w:ascii="Arial" w:hAnsi="Arial" w:cs="Arial"/>
-          <w:sz w:val="24"/>
-          <w:szCs w:val="24"/>
-          <w:lang w:val="es-MX"/>
-        </w:rPr>
-      </w:pPr>
-    </w:p>
-    <w:p>
-      <w:pPr>
-        <w:rPr>
-          <w:rFonts w:ascii="Arial" w:hAnsi="Arial" w:cs="Arial"/>
-          <w:sz w:val="24"/>
-          <w:szCs w:val="24"/>
-          <w:lang w:val="es-MX"/>
-        </w:rPr>
-      </w:pPr>
-    </w:p>
-    <w:p>
-      <w:pPr>
-        <w:pStyle w:val="Prrafodelista"/>
-        <w:numPr>
-          <w:ilvl w:val="0"/>
-          <w:numId w:val="8"/>
-        </w:numPr>
-        <w:rPr>
-          <w:rFonts w:ascii="Arial" w:hAnsi="Arial" w:cs="Arial"/>
-          <w:sz w:val="24"/>
-          <w:szCs w:val="24"/>
-          <w:lang w:val="es-MX"/>
-        </w:rPr>
-      </w:pPr>
-      <w:r>
-        <w:rPr>
-          <w:rFonts w:ascii="Arial" w:hAnsi="Arial" w:cs="Arial"/>
-          <w:sz w:val="24"/>
-          <w:szCs w:val="24"/>
-          <w:lang w:val="es-MX"/>
-        </w:rPr>
-        <w:t>Botón 3. Copiar y pegar las que NO tienen servicio</w:t>
-      </w:r>
-    </w:p>
-    <w:p>
-      <w:pPr>
-        <w:pStyle w:val="Prrafodelista"/>
-        <w:rPr>
-          <w:rFonts w:ascii="Arial" w:hAnsi="Arial" w:cs="Arial"/>
-          <w:sz w:val="24"/>
-          <w:szCs w:val="24"/>
-          <w:lang w:val="es-MX"/>
-        </w:rPr>
-      </w:pPr>
-    </w:p>
-    <w:p>
-      <w:pPr>
-        <w:pStyle w:val="Prrafodelista"/>
-        <w:rPr>
-          <w:rFonts w:ascii="Arial" w:hAnsi="Arial" w:cs="Arial"/>
-          <w:sz w:val="24"/>
-          <w:szCs w:val="24"/>
-          <w:lang w:val="es-MX"/>
-        </w:rPr>
-      </w:pPr>
-    </w:p>
-    <w:p>
-      <w:pPr>
-        <w:pStyle w:val="Prrafodelista"/>
-        <w:rPr>
-          <w:rFonts w:ascii="Arial" w:hAnsi="Arial" w:cs="Arial"/>
-          <w:sz w:val="24"/>
-          <w:szCs w:val="24"/>
-          <w:lang w:val="es-MX"/>
-        </w:rPr>
-      </w:pPr>
-      <w:r>
-        <w:rPr>
-          <w:rFonts w:ascii="Arial" w:hAnsi="Arial" w:cs="Arial"/>
-          <w:sz w:val="24"/>
-          <w:szCs w:val="24"/>
-          <w:lang w:val="es-MX"/>
-        </w:rPr>
-        <w:t>Ya con el contenido libre de fórmulas, el usuario accionará el tercer botón de la interfaz para continuar con el último paso.</w:t>
-      </w:r>
-    </w:p>
-    <w:p>
-      <w:pPr>
-        <w:pStyle w:val="Prrafodelista"/>
-        <w:rPr>
-          <w:rFonts w:ascii="Arial" w:hAnsi="Arial" w:cs="Arial"/>
-          <w:sz w:val="24"/>
-          <w:szCs w:val="24"/>
-          <w:lang w:val="es-MX"/>
-        </w:rPr>
-      </w:pPr>
-      <w:r>
-        <w:rPr>
-          <w:rFonts w:ascii="Arial" w:hAnsi="Arial" w:cs="Arial"/>
-          <w:noProof/>
-          <w:sz w:val="24"/>
-          <w:szCs w:val="24"/>
-          <w:lang w:val="es-MX"/>
-        </w:rPr>
-        <w:drawing>
-          <wp:inline distT="0" distB="0" distL="0" distR="0" wp14:anchorId="1B806370" wp14:editId="13831F05">
-            <wp:extent cx="3848637" cy="2457793"/>
-            <wp:effectExtent l="0" t="0" r="0" b="0"/>
-            <wp:docPr id="562183665" name="Imagen 1" descr="Interfaz de usuario gráfica, Texto, Aplicación, Correo electrónico&#10;&#10;Descripción generada automáticamente"/>
-            <wp:cNvGraphicFramePr>
-              <a:graphicFrameLocks xmlns:a="http://schemas.openxmlformats.org/drawingml/2006/main" noChangeAspect="1"/>
-            </wp:cNvGraphicFramePr>
-            <a:graphic xmlns:a="http://schemas.openxmlformats.org/drawingml/2006/main">
-              <a:graphicData uri="http://schemas.openxmlformats.org/drawingml/2006/picture">
-                <pic:pic xmlns:pic="http://schemas.openxmlformats.org/drawingml/2006/picture">
-                  <pic:nvPicPr>
-                    <pic:cNvPr id="562183665" name="Imagen 1" descr="Interfaz de usuario gráfica, Texto, Aplicación, Correo electrónico&#10;&#10;Descripción generada automáticamente"/>
-                    <pic:cNvPicPr/>
-                  </pic:nvPicPr>
-                  <pic:blipFill>
-                    <a:blip r:embed="rId24"/>
-                    <a:stretch>
-                      <a:fillRect/>
-                    </a:stretch>
-                  </pic:blipFill>
-                  <pic:spPr>
-                    <a:xfrm>
-                      <a:off x="0" y="0"/>
-                      <a:ext cx="3848637" cy="2457793"/>
-                    </a:xfrm>
-                    <a:prstGeom prst="rect">
-                      <a:avLst/>
-                    </a:prstGeom>
-                  </pic:spPr>
-                </pic:pic>
-              </a:graphicData>
-            </a:graphic>
-          </wp:inline>
-        </w:drawing>
-      </w:r>
-    </w:p>
-    <w:p>
-      <w:pPr>
-        <w:pStyle w:val="Prrafodelista"/>
-        <w:rPr>
-          <w:rFonts w:ascii="Arial" w:hAnsi="Arial" w:cs="Arial"/>
-          <w:sz w:val="24"/>
-          <w:szCs w:val="24"/>
-          <w:lang w:val="es-MX"/>
-        </w:rPr>
-      </w:pPr>
-    </w:p>
-    <w:p>
-      <w:pPr>
-        <w:pStyle w:val="Prrafodelista"/>
-        <w:rPr>
-          <w:rFonts w:ascii="Arial" w:hAnsi="Arial" w:cs="Arial"/>
-          <w:sz w:val="24"/>
-          <w:szCs w:val="24"/>
-          <w:lang w:val="es-MX"/>
-        </w:rPr>
-      </w:pPr>
-    </w:p>
-    <w:p>
-      <w:pPr>
-        <w:pStyle w:val="Prrafodelista"/>
-        <w:rPr>
-          <w:rFonts w:ascii="Arial" w:hAnsi="Arial" w:cs="Arial"/>
-          <w:sz w:val="24"/>
-          <w:szCs w:val="24"/>
-          <w:lang w:val="es-MX"/>
-        </w:rPr>
-      </w:pPr>
-    </w:p>
-    <w:p>
-      <w:pPr>
-        <w:pStyle w:val="Prrafodelista"/>
-        <w:rPr>
-          <w:rFonts w:ascii="Arial" w:hAnsi="Arial" w:cs="Arial"/>
-          <w:sz w:val="24"/>
-          <w:szCs w:val="24"/>
-          <w:lang w:val="es-MX"/>
-        </w:rPr>
-      </w:pPr>
-      <w:r>
-        <w:rPr>
-          <w:rFonts w:ascii="Arial" w:hAnsi="Arial" w:cs="Arial"/>
-          <w:sz w:val="24"/>
-          <w:szCs w:val="24"/>
-          <w:lang w:val="es-MX"/>
-        </w:rPr>
-        <w:lastRenderedPageBreak/>
-        <w:t>Al accionar este botón, el usuario seleccionará</w:t>
-      </w:r>
-      <w:r>
-        <w:rPr>
-          <w:rFonts w:ascii="Arial" w:hAnsi="Arial" w:cs="Arial"/>
-          <w:sz w:val="24"/>
-          <w:szCs w:val="24"/>
-          <w:lang w:val="es-MX"/>
-        </w:rPr>
-        <w:t xml:space="preserve"> el</w:t>
-      </w:r>
-      <w:r>
-        <w:rPr>
-          <w:rFonts w:ascii="Arial" w:hAnsi="Arial" w:cs="Arial"/>
-          <w:sz w:val="24"/>
-          <w:szCs w:val="24"/>
-          <w:lang w:val="es-MX"/>
-        </w:rPr>
-        <w:t xml:space="preserve"> archivo con el cual se está llevando todo el proceso y dará clic izquierdo en el botón Abrir.</w:t>
-      </w:r>
-    </w:p>
-    <w:p>
-      <w:pPr>
-        <w:pStyle w:val="Prrafodelista"/>
-        <w:rPr>
-          <w:rFonts w:ascii="Arial" w:hAnsi="Arial" w:cs="Arial"/>
-          <w:sz w:val="24"/>
-          <w:szCs w:val="24"/>
-          <w:lang w:val="es-MX"/>
-        </w:rPr>
-      </w:pPr>
-      <w:r>
-        <w:rPr>
-          <w:rFonts w:ascii="Arial" w:hAnsi="Arial" w:cs="Arial"/>
-          <w:noProof/>
-          <w:sz w:val="24"/>
-          <w:szCs w:val="24"/>
-          <w:lang w:val="es-MX"/>
-        </w:rPr>
-        <w:drawing>
-          <wp:inline distT="0" distB="0" distL="0" distR="0" wp14:anchorId="0E4F71A4" wp14:editId="0B98F692">
-            <wp:extent cx="5612130" cy="2379980"/>
-            <wp:effectExtent l="0" t="0" r="7620" b="1270"/>
-            <wp:docPr id="1278720526" name="Imagen 1" descr="Interfaz de usuario gráfica, Aplicación&#10;&#10;Descripción generada automáticamente"/>
-            <wp:cNvGraphicFramePr>
-              <a:graphicFrameLocks xmlns:a="http://schemas.openxmlformats.org/drawingml/2006/main" noChangeAspect="1"/>
-            </wp:cNvGraphicFramePr>
-            <a:graphic xmlns:a="http://schemas.openxmlformats.org/drawingml/2006/main">
-              <a:graphicData uri="http://schemas.openxmlformats.org/drawingml/2006/picture">
-                <pic:pic xmlns:pic="http://schemas.openxmlformats.org/drawingml/2006/picture">
-                  <pic:nvPicPr>
-                    <pic:cNvPr id="1278720526" name="Imagen 1" descr="Interfaz de usuario gráfica, Aplicación&#10;&#10;Descripción generada automáticamente"/>
-                    <pic:cNvPicPr/>
-                  </pic:nvPicPr>
-                  <pic:blipFill>
-                    <a:blip r:embed="rId25"/>
-                    <a:stretch>
-                      <a:fillRect/>
-                    </a:stretch>
-                  </pic:blipFill>
-                  <pic:spPr>
-                    <a:xfrm>
-                      <a:off x="0" y="0"/>
-                      <a:ext cx="5612130" cy="2379980"/>
-                    </a:xfrm>
-                    <a:prstGeom prst="rect">
-                      <a:avLst/>
-                    </a:prstGeom>
-                  </pic:spPr>
-                </pic:pic>
-              </a:graphicData>
-            </a:graphic>
-          </wp:inline>
-        </w:drawing>
-      </w:r>
-    </w:p>
-    <w:p>
-      <w:pPr>
-        <w:pStyle w:val="Prrafodelista"/>
-        <w:rPr>
-          <w:rFonts w:ascii="Arial" w:hAnsi="Arial" w:cs="Arial"/>
-          <w:sz w:val="24"/>
-          <w:szCs w:val="24"/>
-          <w:lang w:val="es-MX"/>
-        </w:rPr>
-      </w:pPr>
-    </w:p>
-    <w:p>
-      <w:pPr>
-        <w:pStyle w:val="Prrafodelista"/>
-        <w:rPr>
-          <w:rFonts w:ascii="Arial" w:hAnsi="Arial" w:cs="Arial"/>
-          <w:sz w:val="24"/>
-          <w:szCs w:val="24"/>
-          <w:lang w:val="es-MX"/>
-        </w:rPr>
-      </w:pPr>
-    </w:p>
-    <w:p>
-      <w:pPr>
-        <w:pStyle w:val="Prrafodelista"/>
-        <w:rPr>
-          <w:rFonts w:ascii="Arial" w:hAnsi="Arial" w:cs="Arial"/>
-          <w:sz w:val="24"/>
-          <w:szCs w:val="24"/>
-          <w:lang w:val="es-MX"/>
-        </w:rPr>
-      </w:pPr>
-      <w:r>
-        <w:rPr>
-          <w:rFonts w:ascii="Arial" w:hAnsi="Arial" w:cs="Arial"/>
-          <w:sz w:val="24"/>
-          <w:szCs w:val="24"/>
-          <w:lang w:val="es-MX"/>
-        </w:rPr>
-        <w:t xml:space="preserve">Ya con las modificaciones aplicadas saldrá un aviso el cuál comunicará los principales cambios ejecutados y al presionar Aceptar, el archivo se abrirá automáticamente. </w:t>
-      </w:r>
-    </w:p>
-    <w:p>
-      <w:pPr>
-        <w:pStyle w:val="Prrafodelista"/>
-        <w:rPr>
-          <w:rFonts w:ascii="Arial" w:hAnsi="Arial" w:cs="Arial"/>
-          <w:sz w:val="24"/>
-          <w:szCs w:val="24"/>
-          <w:lang w:val="es-MX"/>
-        </w:rPr>
-      </w:pPr>
-      <w:r>
-        <w:rPr>
-          <w:rFonts w:ascii="Arial" w:hAnsi="Arial" w:cs="Arial"/>
-          <w:noProof/>
-          <w:sz w:val="24"/>
-          <w:szCs w:val="24"/>
-          <w:lang w:val="es-MX"/>
-        </w:rPr>
-        <w:drawing>
-          <wp:inline distT="0" distB="0" distL="0" distR="0" wp14:anchorId="29EF3956" wp14:editId="69F1DE02">
-            <wp:extent cx="3934374" cy="1505160"/>
-            <wp:effectExtent l="0" t="0" r="9525" b="0"/>
-            <wp:docPr id="1370147640" name="Imagen 1" descr="Escala de tiempo&#10;&#10;Descripción generada automáticamente con confianza media"/>
-            <wp:cNvGraphicFramePr>
-              <a:graphicFrameLocks xmlns:a="http://schemas.openxmlformats.org/drawingml/2006/main" noChangeAspect="1"/>
-            </wp:cNvGraphicFramePr>
-            <a:graphic xmlns:a="http://schemas.openxmlformats.org/drawingml/2006/main">
-              <a:graphicData uri="http://schemas.openxmlformats.org/drawingml/2006/picture">
-                <pic:pic xmlns:pic="http://schemas.openxmlformats.org/drawingml/2006/picture">
-                  <pic:nvPicPr>
-                    <pic:cNvPr id="1370147640" name="Imagen 1" descr="Escala de tiempo&#10;&#10;Descripción generada automáticamente con confianza media"/>
-                    <pic:cNvPicPr/>
-                  </pic:nvPicPr>
-                  <pic:blipFill>
-                    <a:blip r:embed="rId26"/>
-                    <a:stretch>
-                      <a:fillRect/>
-                    </a:stretch>
-                  </pic:blipFill>
-                  <pic:spPr>
-                    <a:xfrm>
-                      <a:off x="0" y="0"/>
-                      <a:ext cx="3934374" cy="1505160"/>
-                    </a:xfrm>
-                    <a:prstGeom prst="rect">
-                      <a:avLst/>
-                    </a:prstGeom>
-                  </pic:spPr>
-                </pic:pic>
-              </a:graphicData>
-            </a:graphic>
-          </wp:inline>
-        </w:drawing>
-      </w:r>
-    </w:p>
-    <w:p>
-      <w:pPr>
-        <w:pStyle w:val="Prrafodelista"/>
-        <w:rPr>
-          <w:rFonts w:ascii="Arial" w:hAnsi="Arial" w:cs="Arial"/>
-          <w:sz w:val="24"/>
-          <w:szCs w:val="24"/>
-          <w:lang w:val="es-MX"/>
-        </w:rPr>
-      </w:pPr>
-      <w:r>
-        <w:rPr>
-          <w:rFonts w:ascii="Arial" w:hAnsi="Arial" w:cs="Arial"/>
-          <w:sz w:val="24"/>
-          <w:szCs w:val="24"/>
-          <w:lang w:val="es-MX"/>
-        </w:rPr>
-        <w:t xml:space="preserve">Como lo indica el anuncio, el listado de expertas que NO tienen servicio perteneciente a la Hoja1, ha sido filtrado, copiado y pegado a la hoja INFORME SOLICITUDES. </w:t>
-      </w:r>
-    </w:p>
-    <w:p>
-      <w:pPr>
-        <w:pStyle w:val="Prrafodelista"/>
-        <w:rPr>
-          <w:rFonts w:ascii="Arial" w:hAnsi="Arial" w:cs="Arial"/>
-          <w:sz w:val="24"/>
-          <w:szCs w:val="24"/>
-          <w:lang w:val="es-MX"/>
-        </w:rPr>
-      </w:pPr>
-      <w:r>
-        <w:rPr>
-          <w:rFonts w:ascii="Arial" w:hAnsi="Arial" w:cs="Arial"/>
-          <w:noProof/>
-          <w:sz w:val="24"/>
-          <w:szCs w:val="24"/>
-          <w:lang w:val="es-MX"/>
-        </w:rPr>
-        <w:lastRenderedPageBreak/>
-        <w:drawing>
-          <wp:inline distT="0" distB="0" distL="0" distR="0" wp14:anchorId="3E0F8136" wp14:editId="6458864C">
-            <wp:extent cx="5612130" cy="2952115"/>
-            <wp:effectExtent l="0" t="0" r="7620" b="635"/>
-            <wp:docPr id="1981493601" name="Imagen 1" descr="Interfaz de usuario gráfica, Aplicación, Tabla, Excel&#10;&#10;Descripción generada automáticamente"/>
-            <wp:cNvGraphicFramePr>
-              <a:graphicFrameLocks xmlns:a="http://schemas.openxmlformats.org/drawingml/2006/main" noChangeAspect="1"/>
-            </wp:cNvGraphicFramePr>
-            <a:graphic xmlns:a="http://schemas.openxmlformats.org/drawingml/2006/main">
-              <a:graphicData uri="http://schemas.openxmlformats.org/drawingml/2006/picture">
-                <pic:pic xmlns:pic="http://schemas.openxmlformats.org/drawingml/2006/picture">
-                  <pic:nvPicPr>
-                    <pic:cNvPr id="1981493601" name="Imagen 1" descr="Interfaz de usuario gráfica, Aplicación, Tabla, Excel&#10;&#10;Descripción generada automáticamente"/>
-                    <pic:cNvPicPr/>
-                  </pic:nvPicPr>
-                  <pic:blipFill>
-                    <a:blip r:embed="rId27"/>
                     <a:stretch>
                       <a:fillRect/>
                     </a:stretch>
@@ -2973,6 +1225,425 @@
           <w:szCs w:val="24"/>
           <w:lang w:val="es-MX"/>
         </w:rPr>
+        <w:t>Con esta pequeña modificación, el usuario accionará el botón 2. Procesar Hoja1</w:t>
+      </w:r>
+      <w:r>
+        <w:rPr>
+          <w:rFonts w:ascii="Arial" w:hAnsi="Arial" w:cs="Arial"/>
+          <w:sz w:val="24"/>
+          <w:szCs w:val="24"/>
+          <w:lang w:val="es-MX"/>
+        </w:rPr>
+        <w:t xml:space="preserve"> y seleccionará el archivo Excel con el que se está trabajando, </w:t>
+      </w:r>
+      <w:r>
+        <w:rPr>
+          <w:rFonts w:ascii="Arial" w:hAnsi="Arial" w:cs="Arial"/>
+          <w:sz w:val="24"/>
+          <w:szCs w:val="24"/>
+          <w:lang w:val="es-MX"/>
+        </w:rPr>
+        <w:t>(</w:t>
+      </w:r>
+      <w:r>
+        <w:rPr>
+          <w:rFonts w:ascii="Arial" w:hAnsi="Arial" w:cs="Arial"/>
+          <w:sz w:val="24"/>
+          <w:szCs w:val="24"/>
+          <w:lang w:val="es-MX"/>
+        </w:rPr>
+        <w:t>en este caso es AVANCE_EJEMPLO</w:t>
+      </w:r>
+      <w:r>
+        <w:rPr>
+          <w:rFonts w:ascii="Arial" w:hAnsi="Arial" w:cs="Arial"/>
+          <w:sz w:val="24"/>
+          <w:szCs w:val="24"/>
+          <w:lang w:val="es-MX"/>
+        </w:rPr>
+        <w:t>)</w:t>
+      </w:r>
+      <w:r>
+        <w:rPr>
+          <w:rFonts w:ascii="Arial" w:hAnsi="Arial" w:cs="Arial"/>
+          <w:sz w:val="24"/>
+          <w:szCs w:val="24"/>
+          <w:lang w:val="es-MX"/>
+        </w:rPr>
+        <w:t xml:space="preserve"> y posteriormente accionará el botón de abrir.</w:t>
+      </w:r>
+    </w:p>
+    <w:p>
+      <w:pPr>
+        <w:pStyle w:val="Prrafodelista"/>
+        <w:rPr>
+          <w:rFonts w:ascii="Arial" w:hAnsi="Arial" w:cs="Arial"/>
+          <w:sz w:val="24"/>
+          <w:szCs w:val="24"/>
+          <w:lang w:val="es-MX"/>
+        </w:rPr>
+      </w:pPr>
+      <w:r>
+        <w:rPr>
+          <w:rFonts w:ascii="Arial" w:hAnsi="Arial" w:cs="Arial"/>
+          <w:sz w:val="24"/>
+          <w:szCs w:val="24"/>
+          <w:lang w:val="es-MX"/>
+        </w:rPr>
+        <w:drawing>
+          <wp:inline distT="0" distB="0" distL="0" distR="0" wp14:anchorId="14C26F2B" wp14:editId="7516069C">
+            <wp:extent cx="4020111" cy="2029108"/>
+            <wp:effectExtent l="0" t="0" r="0" b="9525"/>
+            <wp:docPr id="1463717361" name="Imagen 1" descr="Interfaz de usuario gráfica, Texto, Aplicación&#10;&#10;Descripción generada automáticamente"/>
+            <wp:cNvGraphicFramePr>
+              <a:graphicFrameLocks xmlns:a="http://schemas.openxmlformats.org/drawingml/2006/main" noChangeAspect="1"/>
+            </wp:cNvGraphicFramePr>
+            <a:graphic xmlns:a="http://schemas.openxmlformats.org/drawingml/2006/main">
+              <a:graphicData uri="http://schemas.openxmlformats.org/drawingml/2006/picture">
+                <pic:pic xmlns:pic="http://schemas.openxmlformats.org/drawingml/2006/picture">
+                  <pic:nvPicPr>
+                    <pic:cNvPr id="1463717361" name="Imagen 1" descr="Interfaz de usuario gráfica, Texto, Aplicación&#10;&#10;Descripción generada automáticamente"/>
+                    <pic:cNvPicPr/>
+                  </pic:nvPicPr>
+                  <pic:blipFill>
+                    <a:blip r:embed="rId12"/>
+                    <a:stretch>
+                      <a:fillRect/>
+                    </a:stretch>
+                  </pic:blipFill>
+                  <pic:spPr>
+                    <a:xfrm>
+                      <a:off x="0" y="0"/>
+                      <a:ext cx="4020111" cy="2029108"/>
+                    </a:xfrm>
+                    <a:prstGeom prst="rect">
+                      <a:avLst/>
+                    </a:prstGeom>
+                  </pic:spPr>
+                </pic:pic>
+              </a:graphicData>
+            </a:graphic>
+          </wp:inline>
+        </w:drawing>
+      </w:r>
+    </w:p>
+    <w:p>
+      <w:pPr>
+        <w:pStyle w:val="Prrafodelista"/>
+        <w:rPr>
+          <w:rFonts w:ascii="Arial" w:hAnsi="Arial" w:cs="Arial"/>
+          <w:sz w:val="24"/>
+          <w:szCs w:val="24"/>
+          <w:lang w:val="es-MX"/>
+        </w:rPr>
+      </w:pPr>
+    </w:p>
+    <w:p>
+      <w:pPr>
+        <w:pStyle w:val="Prrafodelista"/>
+        <w:rPr>
+          <w:rFonts w:ascii="Arial" w:hAnsi="Arial" w:cs="Arial"/>
+          <w:sz w:val="24"/>
+          <w:szCs w:val="24"/>
+          <w:lang w:val="es-MX"/>
+        </w:rPr>
+      </w:pPr>
+    </w:p>
+    <w:p>
+      <w:pPr>
+        <w:pStyle w:val="Prrafodelista"/>
+        <w:rPr>
+          <w:rFonts w:ascii="Arial" w:hAnsi="Arial" w:cs="Arial"/>
+          <w:sz w:val="24"/>
+          <w:szCs w:val="24"/>
+          <w:lang w:val="es-MX"/>
+        </w:rPr>
+      </w:pPr>
+      <w:r>
+        <w:rPr>
+          <w:rFonts w:ascii="Arial" w:hAnsi="Arial" w:cs="Arial"/>
+          <w:sz w:val="24"/>
+          <w:szCs w:val="24"/>
+          <w:lang w:val="es-MX"/>
+        </w:rPr>
+        <w:lastRenderedPageBreak/>
+        <w:drawing>
+          <wp:inline distT="0" distB="0" distL="0" distR="0" wp14:anchorId="4599CA12" wp14:editId="71E5B950">
+            <wp:extent cx="5612130" cy="2353310"/>
+            <wp:effectExtent l="0" t="0" r="7620" b="8890"/>
+            <wp:docPr id="521491992" name="Imagen 1" descr="Interfaz de usuario gráfica, Texto, Aplicación&#10;&#10;Descripción generada automáticamente"/>
+            <wp:cNvGraphicFramePr>
+              <a:graphicFrameLocks xmlns:a="http://schemas.openxmlformats.org/drawingml/2006/main" noChangeAspect="1"/>
+            </wp:cNvGraphicFramePr>
+            <a:graphic xmlns:a="http://schemas.openxmlformats.org/drawingml/2006/main">
+              <a:graphicData uri="http://schemas.openxmlformats.org/drawingml/2006/picture">
+                <pic:pic xmlns:pic="http://schemas.openxmlformats.org/drawingml/2006/picture">
+                  <pic:nvPicPr>
+                    <pic:cNvPr id="521491992" name="Imagen 1" descr="Interfaz de usuario gráfica, Texto, Aplicación&#10;&#10;Descripción generada automáticamente"/>
+                    <pic:cNvPicPr/>
+                  </pic:nvPicPr>
+                  <pic:blipFill>
+                    <a:blip r:embed="rId13"/>
+                    <a:stretch>
+                      <a:fillRect/>
+                    </a:stretch>
+                  </pic:blipFill>
+                  <pic:spPr>
+                    <a:xfrm>
+                      <a:off x="0" y="0"/>
+                      <a:ext cx="5612130" cy="2353310"/>
+                    </a:xfrm>
+                    <a:prstGeom prst="rect">
+                      <a:avLst/>
+                    </a:prstGeom>
+                  </pic:spPr>
+                </pic:pic>
+              </a:graphicData>
+            </a:graphic>
+          </wp:inline>
+        </w:drawing>
+      </w:r>
+    </w:p>
+    <w:p>
+      <w:pPr>
+        <w:pStyle w:val="Prrafodelista"/>
+        <w:rPr>
+          <w:rFonts w:ascii="Arial" w:hAnsi="Arial" w:cs="Arial"/>
+          <w:sz w:val="24"/>
+          <w:szCs w:val="24"/>
+          <w:lang w:val="es-MX"/>
+        </w:rPr>
+      </w:pPr>
+    </w:p>
+    <w:p>
+      <w:pPr>
+        <w:pStyle w:val="Prrafodelista"/>
+        <w:rPr>
+          <w:rFonts w:ascii="Arial" w:hAnsi="Arial" w:cs="Arial"/>
+          <w:sz w:val="24"/>
+          <w:szCs w:val="24"/>
+          <w:lang w:val="es-MX"/>
+        </w:rPr>
+      </w:pPr>
+    </w:p>
+    <w:p>
+      <w:pPr>
+        <w:pStyle w:val="Prrafodelista"/>
+        <w:rPr>
+          <w:rFonts w:ascii="Arial" w:hAnsi="Arial" w:cs="Arial"/>
+          <w:sz w:val="24"/>
+          <w:szCs w:val="24"/>
+          <w:lang w:val="es-MX"/>
+        </w:rPr>
+      </w:pPr>
+    </w:p>
+    <w:p>
+      <w:pPr>
+        <w:pStyle w:val="Prrafodelista"/>
+        <w:rPr>
+          <w:rFonts w:ascii="Arial" w:hAnsi="Arial" w:cs="Arial"/>
+          <w:sz w:val="24"/>
+          <w:szCs w:val="24"/>
+          <w:lang w:val="es-MX"/>
+        </w:rPr>
+      </w:pPr>
+      <w:r>
+        <w:rPr>
+          <w:rFonts w:ascii="Arial" w:hAnsi="Arial" w:cs="Arial"/>
+          <w:sz w:val="24"/>
+          <w:szCs w:val="24"/>
+          <w:lang w:val="es-MX"/>
+        </w:rPr>
+        <w:t>Una vez abierto el archivo, la aplicación realizará los cambios pertinentes a la Hoja1 y se generará otro aviso anunciando los cambios principales hechos, el usuario aceptará estos cambios y se abrirá el archivo Excel automáticamente.</w:t>
+      </w:r>
+    </w:p>
+    <w:p>
+      <w:pPr>
+        <w:pStyle w:val="Prrafodelista"/>
+        <w:rPr>
+          <w:rFonts w:ascii="Arial" w:hAnsi="Arial" w:cs="Arial"/>
+          <w:sz w:val="24"/>
+          <w:szCs w:val="24"/>
+          <w:lang w:val="es-MX"/>
+        </w:rPr>
+      </w:pPr>
+      <w:r>
+        <w:rPr>
+          <w:rFonts w:ascii="Arial" w:hAnsi="Arial" w:cs="Arial"/>
+          <w:sz w:val="24"/>
+          <w:szCs w:val="24"/>
+          <w:lang w:val="es-MX"/>
+        </w:rPr>
+        <w:drawing>
+          <wp:inline distT="0" distB="0" distL="0" distR="0" wp14:anchorId="405069BD" wp14:editId="47C33E80">
+            <wp:extent cx="3905795" cy="1629002"/>
+            <wp:effectExtent l="0" t="0" r="0" b="9525"/>
+            <wp:docPr id="328823917" name="Imagen 1" descr="Interfaz de usuario gráfica, Texto, Aplicación&#10;&#10;Descripción generada automáticamente"/>
+            <wp:cNvGraphicFramePr>
+              <a:graphicFrameLocks xmlns:a="http://schemas.openxmlformats.org/drawingml/2006/main" noChangeAspect="1"/>
+            </wp:cNvGraphicFramePr>
+            <a:graphic xmlns:a="http://schemas.openxmlformats.org/drawingml/2006/main">
+              <a:graphicData uri="http://schemas.openxmlformats.org/drawingml/2006/picture">
+                <pic:pic xmlns:pic="http://schemas.openxmlformats.org/drawingml/2006/picture">
+                  <pic:nvPicPr>
+                    <pic:cNvPr id="328823917" name="Imagen 1" descr="Interfaz de usuario gráfica, Texto, Aplicación&#10;&#10;Descripción generada automáticamente"/>
+                    <pic:cNvPicPr/>
+                  </pic:nvPicPr>
+                  <pic:blipFill>
+                    <a:blip r:embed="rId14"/>
+                    <a:stretch>
+                      <a:fillRect/>
+                    </a:stretch>
+                  </pic:blipFill>
+                  <pic:spPr>
+                    <a:xfrm>
+                      <a:off x="0" y="0"/>
+                      <a:ext cx="3905795" cy="1629002"/>
+                    </a:xfrm>
+                    <a:prstGeom prst="rect">
+                      <a:avLst/>
+                    </a:prstGeom>
+                  </pic:spPr>
+                </pic:pic>
+              </a:graphicData>
+            </a:graphic>
+          </wp:inline>
+        </w:drawing>
+      </w:r>
+    </w:p>
+    <w:p>
+      <w:pPr>
+        <w:pStyle w:val="Prrafodelista"/>
+        <w:rPr>
+          <w:rFonts w:ascii="Arial" w:hAnsi="Arial" w:cs="Arial"/>
+          <w:sz w:val="24"/>
+          <w:szCs w:val="24"/>
+          <w:lang w:val="es-MX"/>
+        </w:rPr>
+      </w:pPr>
+      <w:r>
+        <w:rPr>
+          <w:rFonts w:ascii="Arial" w:hAnsi="Arial" w:cs="Arial"/>
+          <w:sz w:val="24"/>
+          <w:szCs w:val="24"/>
+          <w:lang w:val="es-MX"/>
+        </w:rPr>
+        <w:t xml:space="preserve">Como lo indica el anuncio, </w:t>
+      </w:r>
+      <w:r>
+        <w:rPr>
+          <w:rFonts w:ascii="Arial" w:hAnsi="Arial" w:cs="Arial"/>
+          <w:sz w:val="24"/>
+          <w:szCs w:val="24"/>
+          <w:lang w:val="es-MX"/>
+        </w:rPr>
+        <w:t xml:space="preserve">entre los cambios principales, </w:t>
+      </w:r>
+      <w:r>
+        <w:rPr>
+          <w:rFonts w:ascii="Arial" w:hAnsi="Arial" w:cs="Arial"/>
+          <w:sz w:val="24"/>
+          <w:szCs w:val="24"/>
+          <w:lang w:val="es-MX"/>
+        </w:rPr>
+        <w:t xml:space="preserve">el listado de expertas que NO tienen servicio perteneciente a la Hoja1, ha sido filtrado, copiado y pegado a la hoja INFORME SOLICITUDES. </w:t>
+      </w:r>
+    </w:p>
+    <w:p>
+      <w:pPr>
+        <w:pStyle w:val="Prrafodelista"/>
+        <w:rPr>
+          <w:rFonts w:ascii="Arial" w:hAnsi="Arial" w:cs="Arial"/>
+          <w:sz w:val="24"/>
+          <w:szCs w:val="24"/>
+          <w:lang w:val="es-MX"/>
+        </w:rPr>
+      </w:pPr>
+      <w:r>
+        <w:rPr>
+          <w:rFonts w:ascii="Arial" w:hAnsi="Arial" w:cs="Arial"/>
+          <w:noProof/>
+          <w:sz w:val="24"/>
+          <w:szCs w:val="24"/>
+          <w:lang w:val="es-MX"/>
+        </w:rPr>
+        <w:lastRenderedPageBreak/>
+        <w:drawing>
+          <wp:inline distT="0" distB="0" distL="0" distR="0" wp14:anchorId="3E0F8136" wp14:editId="6458864C">
+            <wp:extent cx="5612130" cy="2952115"/>
+            <wp:effectExtent l="0" t="0" r="7620" b="635"/>
+            <wp:docPr id="1981493601" name="Imagen 1" descr="Interfaz de usuario gráfica, Aplicación, Tabla, Excel&#10;&#10;Descripción generada automáticamente"/>
+            <wp:cNvGraphicFramePr>
+              <a:graphicFrameLocks xmlns:a="http://schemas.openxmlformats.org/drawingml/2006/main" noChangeAspect="1"/>
+            </wp:cNvGraphicFramePr>
+            <a:graphic xmlns:a="http://schemas.openxmlformats.org/drawingml/2006/main">
+              <a:graphicData uri="http://schemas.openxmlformats.org/drawingml/2006/picture">
+                <pic:pic xmlns:pic="http://schemas.openxmlformats.org/drawingml/2006/picture">
+                  <pic:nvPicPr>
+                    <pic:cNvPr id="1981493601" name="Imagen 1" descr="Interfaz de usuario gráfica, Aplicación, Tabla, Excel&#10;&#10;Descripción generada automáticamente"/>
+                    <pic:cNvPicPr/>
+                  </pic:nvPicPr>
+                  <pic:blipFill>
+                    <a:blip r:embed="rId15"/>
+                    <a:stretch>
+                      <a:fillRect/>
+                    </a:stretch>
+                  </pic:blipFill>
+                  <pic:spPr>
+                    <a:xfrm>
+                      <a:off x="0" y="0"/>
+                      <a:ext cx="5612130" cy="2952115"/>
+                    </a:xfrm>
+                    <a:prstGeom prst="rect">
+                      <a:avLst/>
+                    </a:prstGeom>
+                  </pic:spPr>
+                </pic:pic>
+              </a:graphicData>
+            </a:graphic>
+          </wp:inline>
+        </w:drawing>
+      </w:r>
+    </w:p>
+    <w:p>
+      <w:pPr>
+        <w:pStyle w:val="Prrafodelista"/>
+        <w:rPr>
+          <w:rFonts w:ascii="Arial" w:hAnsi="Arial" w:cs="Arial"/>
+          <w:sz w:val="24"/>
+          <w:szCs w:val="24"/>
+          <w:lang w:val="es-MX"/>
+        </w:rPr>
+      </w:pPr>
+    </w:p>
+    <w:p>
+      <w:pPr>
+        <w:pStyle w:val="Prrafodelista"/>
+        <w:rPr>
+          <w:rFonts w:ascii="Arial" w:hAnsi="Arial" w:cs="Arial"/>
+          <w:sz w:val="24"/>
+          <w:szCs w:val="24"/>
+          <w:lang w:val="es-MX"/>
+        </w:rPr>
+      </w:pPr>
+    </w:p>
+    <w:p>
+      <w:pPr>
+        <w:pStyle w:val="Prrafodelista"/>
+        <w:rPr>
+          <w:rFonts w:ascii="Arial" w:hAnsi="Arial" w:cs="Arial"/>
+          <w:sz w:val="24"/>
+          <w:szCs w:val="24"/>
+          <w:lang w:val="es-MX"/>
+        </w:rPr>
+      </w:pPr>
+      <w:r>
+        <w:rPr>
+          <w:rFonts w:ascii="Arial" w:hAnsi="Arial" w:cs="Arial"/>
+          <w:sz w:val="24"/>
+          <w:szCs w:val="24"/>
+          <w:lang w:val="es-MX"/>
+        </w:rPr>
         <w:t>E</w:t>
       </w:r>
       <w:r>
@@ -3066,7 +1737,16 @@
           <w:szCs w:val="24"/>
           <w:lang w:val="es-MX"/>
         </w:rPr>
-        <w:t>Los botone</w:t>
+        <w:t>Ambos</w:t>
+      </w:r>
+      <w:r>
+        <w:rPr>
+          <w:rFonts w:ascii="Arial" w:hAnsi="Arial" w:cs="Arial"/>
+          <w:sz w:val="24"/>
+          <w:szCs w:val="24"/>
+          <w:lang w:val="es-MX"/>
+        </w:rPr>
+        <w:t xml:space="preserve"> botone</w:t>
       </w:r>
       <w:r>
         <w:rPr>
@@ -3086,16 +1766,7 @@
           <w:szCs w:val="24"/>
           <w:lang w:val="es-MX"/>
         </w:rPr>
-        <w:t>“2. Procesar Hoja1”</w:t>
-      </w:r>
-      <w:r>
-        <w:rPr>
-          <w:rFonts w:ascii="Arial" w:hAnsi="Arial" w:cs="Arial"/>
-          <w:sz w:val="24"/>
-          <w:szCs w:val="24"/>
-          <w:lang w:val="es-MX"/>
-        </w:rPr>
-        <w:t xml:space="preserve"> y </w:t>
+        <w:t>“</w:t>
       </w:r>
       <w:r>
         <w:rPr>
@@ -3106,7 +1777,104 @@
           <w:szCs w:val="24"/>
           <w:lang w:val="es-MX"/>
         </w:rPr>
-        <w:t>“3. Copiar y pegar las que NO tienen servicio”</w:t>
+        <w:t>1</w:t>
+      </w:r>
+      <w:r>
+        <w:rPr>
+          <w:rFonts w:ascii="Arial" w:hAnsi="Arial" w:cs="Arial"/>
+          <w:b/>
+          <w:bCs/>
+          <w:sz w:val="24"/>
+          <w:szCs w:val="24"/>
+          <w:lang w:val="es-MX"/>
+        </w:rPr>
+        <w:t xml:space="preserve">. Procesar </w:t>
+      </w:r>
+      <w:r>
+        <w:rPr>
+          <w:rFonts w:ascii="Arial" w:hAnsi="Arial" w:cs="Arial"/>
+          <w:b/>
+          <w:bCs/>
+          <w:sz w:val="24"/>
+          <w:szCs w:val="24"/>
+          <w:lang w:val="es-MX"/>
+        </w:rPr>
+        <w:t>INFORME SOLICITUDES</w:t>
+      </w:r>
+      <w:r>
+        <w:rPr>
+          <w:rFonts w:ascii="Arial" w:hAnsi="Arial" w:cs="Arial"/>
+          <w:b/>
+          <w:bCs/>
+          <w:sz w:val="24"/>
+          <w:szCs w:val="24"/>
+          <w:lang w:val="es-MX"/>
+        </w:rPr>
+        <w:t>”</w:t>
+      </w:r>
+      <w:r>
+        <w:rPr>
+          <w:rFonts w:ascii="Arial" w:hAnsi="Arial" w:cs="Arial"/>
+          <w:sz w:val="24"/>
+          <w:szCs w:val="24"/>
+          <w:lang w:val="es-MX"/>
+        </w:rPr>
+        <w:t xml:space="preserve"> y </w:t>
+      </w:r>
+      <w:r>
+        <w:rPr>
+          <w:rFonts w:ascii="Arial" w:hAnsi="Arial" w:cs="Arial"/>
+          <w:b/>
+          <w:bCs/>
+          <w:sz w:val="24"/>
+          <w:szCs w:val="24"/>
+          <w:lang w:val="es-MX"/>
+        </w:rPr>
+        <w:t>“</w:t>
+      </w:r>
+      <w:r>
+        <w:rPr>
+          <w:rFonts w:ascii="Arial" w:hAnsi="Arial" w:cs="Arial"/>
+          <w:b/>
+          <w:bCs/>
+          <w:sz w:val="24"/>
+          <w:szCs w:val="24"/>
+          <w:lang w:val="es-MX"/>
+        </w:rPr>
+        <w:t>2</w:t>
+      </w:r>
+      <w:r>
+        <w:rPr>
+          <w:rFonts w:ascii="Arial" w:hAnsi="Arial" w:cs="Arial"/>
+          <w:b/>
+          <w:bCs/>
+          <w:sz w:val="24"/>
+          <w:szCs w:val="24"/>
+          <w:lang w:val="es-MX"/>
+        </w:rPr>
+        <w:t>.</w:t>
+      </w:r>
+      <w:r>
+        <w:rPr>
+          <w:rFonts w:ascii="Arial" w:hAnsi="Arial" w:cs="Arial"/>
+          <w:b/>
+          <w:bCs/>
+          <w:sz w:val="24"/>
+          <w:szCs w:val="24"/>
+          <w:lang w:val="es-MX"/>
+        </w:rPr>
+        <w:t xml:space="preserve"> Procesar Hoja1</w:t>
+      </w:r>
+      <w:r>
+        <w:rPr>
+          <w:rFonts w:ascii="Arial" w:hAnsi="Arial" w:cs="Arial"/>
+          <w:b/>
+          <w:bCs/>
+          <w:sz w:val="24"/>
+          <w:szCs w:val="24"/>
+          <w:lang w:val="es-MX"/>
+        </w:rPr>
+        <w:t>”</w:t>
       </w:r>
       <w:r>
         <w:rPr>
@@ -3158,6 +1926,7 @@
       <w:r>
         <w:rPr>
           <w:rFonts w:ascii="Arial" w:hAnsi="Arial" w:cs="Arial"/>
+          <w:noProof/>
           <w:sz w:val="24"/>
           <w:szCs w:val="24"/>
           <w:lang w:val="es-MX"/>
@@ -3178,7 +1947,7 @@
                     <pic:cNvPicPr/>
                   </pic:nvPicPr>
                   <pic:blipFill>
-                    <a:blip r:embed="rId28"/>
+                    <a:blip r:embed="rId16"/>
                     <a:stretch>
                       <a:fillRect/>
                     </a:stretch>
@@ -3216,7 +1985,43 @@
           <w:szCs w:val="24"/>
           <w:lang w:val="es-MX"/>
         </w:rPr>
-        <w:t>Este error básicamente está comunicando que la aplicación no puede hacer modificaciones al archivo seleccionado porque el mismo está abierto o hay otra aplicación que lo está usando.</w:t>
+        <w:t>Este error</w:t>
+      </w:r>
+      <w:r>
+        <w:rPr>
+          <w:rFonts w:ascii="Arial" w:hAnsi="Arial" w:cs="Arial"/>
+          <w:sz w:val="24"/>
+          <w:szCs w:val="24"/>
+          <w:lang w:val="es-MX"/>
+        </w:rPr>
+        <w:t>,</w:t>
+      </w:r>
+      <w:r>
+        <w:rPr>
+          <w:rFonts w:ascii="Arial" w:hAnsi="Arial" w:cs="Arial"/>
+          <w:sz w:val="24"/>
+          <w:szCs w:val="24"/>
+          <w:lang w:val="es-MX"/>
+        </w:rPr>
+        <w:t xml:space="preserve"> básicamente está comunicando que la aplicación no puede hacer modificaciones al archivo seleccionado</w:t>
+      </w:r>
+      <w:r>
+        <w:rPr>
+          <w:rFonts w:ascii="Arial" w:hAnsi="Arial" w:cs="Arial"/>
+          <w:sz w:val="24"/>
+          <w:szCs w:val="24"/>
+          <w:lang w:val="es-MX"/>
+        </w:rPr>
+        <w:t>,</w:t>
+      </w:r>
+      <w:r>
+        <w:rPr>
+          <w:rFonts w:ascii="Arial" w:hAnsi="Arial" w:cs="Arial"/>
+          <w:sz w:val="24"/>
+          <w:szCs w:val="24"/>
+          <w:lang w:val="es-MX"/>
+        </w:rPr>
+        <w:t xml:space="preserve"> porque el mismo está abierto o hay otra aplicación que lo está usando.</w:t>
       </w:r>
     </w:p>
     <w:p>
@@ -3277,125 +2082,37 @@
           <w:lang w:val="es-MX"/>
         </w:rPr>
         <w:lastRenderedPageBreak/>
-        <w:t xml:space="preserve">Es muy importante que el listado de expertas del día siguiente al </w:t>
-      </w:r>
-      <w:proofErr w:type="gramStart"/>
-      <w:r>
-        <w:rPr>
-          <w:rFonts w:ascii="Arial" w:hAnsi="Arial" w:cs="Arial"/>
-          <w:sz w:val="24"/>
-          <w:szCs w:val="24"/>
-          <w:lang w:val="es-MX"/>
-        </w:rPr>
-        <w:t>actual,</w:t>
-      </w:r>
-      <w:proofErr w:type="gramEnd"/>
-      <w:r>
-        <w:rPr>
-          <w:rFonts w:ascii="Arial" w:hAnsi="Arial" w:cs="Arial"/>
-          <w:sz w:val="24"/>
-          <w:szCs w:val="24"/>
-          <w:lang w:val="es-MX"/>
-        </w:rPr>
-        <w:t xml:space="preserve"> SIEMPRE debe ser copiado en la celda A5 para que la aplicación no ejecute cambios erróneos. </w:t>
-      </w:r>
-    </w:p>
-    <w:p>
-      <w:pPr>
-        <w:pStyle w:val="Prrafodelista"/>
-        <w:rPr>
-          <w:rFonts w:ascii="Arial" w:hAnsi="Arial" w:cs="Arial"/>
-          <w:sz w:val="24"/>
-          <w:szCs w:val="24"/>
-          <w:lang w:val="es-MX"/>
-        </w:rPr>
-      </w:pPr>
-    </w:p>
-    <w:p>
-      <w:pPr>
-        <w:pStyle w:val="Prrafodelista"/>
-        <w:rPr>
-          <w:rFonts w:ascii="Arial" w:hAnsi="Arial" w:cs="Arial"/>
-          <w:sz w:val="24"/>
-          <w:szCs w:val="24"/>
-          <w:lang w:val="es-MX"/>
-        </w:rPr>
-      </w:pPr>
-      <w:r>
-        <w:rPr>
-          <w:rFonts w:ascii="Arial" w:hAnsi="Arial" w:cs="Arial"/>
-          <w:sz w:val="24"/>
-          <w:szCs w:val="24"/>
-          <w:lang w:val="es-MX"/>
-        </w:rPr>
-        <w:t xml:space="preserve">Las fórmulas personalizadas en total son: “=CEDULA()” “=PROFESIONAL()” y “=PROFESIONAL2()”. </w:t>
-      </w:r>
-    </w:p>
-    <w:p>
-      <w:pPr>
-        <w:pStyle w:val="Prrafodelista"/>
-        <w:rPr>
-          <w:rFonts w:ascii="Arial" w:hAnsi="Arial" w:cs="Arial"/>
-          <w:sz w:val="24"/>
-          <w:szCs w:val="24"/>
-          <w:lang w:val="es-MX"/>
-        </w:rPr>
-      </w:pPr>
-    </w:p>
-    <w:p>
-      <w:pPr>
-        <w:pStyle w:val="Prrafodelista"/>
-        <w:rPr>
-          <w:rFonts w:ascii="Arial" w:hAnsi="Arial" w:cs="Arial"/>
-          <w:sz w:val="24"/>
-          <w:szCs w:val="24"/>
-          <w:lang w:val="es-MX"/>
-        </w:rPr>
-      </w:pPr>
-      <w:r>
-        <w:rPr>
-          <w:rFonts w:ascii="Arial" w:hAnsi="Arial" w:cs="Arial"/>
-          <w:sz w:val="24"/>
-          <w:szCs w:val="24"/>
-          <w:lang w:val="es-MX"/>
-        </w:rPr>
-        <w:t>En l</w:t>
-      </w:r>
-      <w:r>
-        <w:rPr>
-          <w:rFonts w:ascii="Arial" w:hAnsi="Arial" w:cs="Arial"/>
-          <w:sz w:val="24"/>
-          <w:szCs w:val="24"/>
-          <w:lang w:val="es-MX"/>
-        </w:rPr>
-        <w:t xml:space="preserve">as fórmulas </w:t>
-      </w:r>
-      <w:r>
-        <w:rPr>
-          <w:rFonts w:ascii="Arial" w:hAnsi="Arial" w:cs="Arial"/>
-          <w:sz w:val="24"/>
-          <w:szCs w:val="24"/>
-          <w:lang w:val="es-MX"/>
-        </w:rPr>
-        <w:t xml:space="preserve">CEDULA() </w:t>
-      </w:r>
-      <w:r>
-        <w:rPr>
-          <w:rFonts w:ascii="Arial" w:hAnsi="Arial" w:cs="Arial"/>
-          <w:sz w:val="24"/>
-          <w:szCs w:val="24"/>
-          <w:lang w:val="es-MX"/>
-        </w:rPr>
-        <w:t xml:space="preserve">y </w:t>
-      </w:r>
-      <w:r>
-        <w:rPr>
-          <w:rFonts w:ascii="Arial" w:hAnsi="Arial" w:cs="Arial"/>
-          <w:sz w:val="24"/>
-          <w:szCs w:val="24"/>
-          <w:lang w:val="es-MX"/>
-        </w:rPr>
-        <w:t xml:space="preserve">PROFESIONAL() </w:t>
+        <w:t xml:space="preserve">Es muy importante que el listado de expertas del día siguiente al actual, SIEMPRE debe ser copiado en la celda A5 para que la aplicación no ejecute cambios erróneos. </w:t>
+      </w:r>
+    </w:p>
+    <w:p>
+      <w:pPr>
+        <w:rPr>
+          <w:rFonts w:ascii="Arial" w:hAnsi="Arial" w:cs="Arial"/>
+          <w:sz w:val="24"/>
+          <w:szCs w:val="24"/>
+          <w:lang w:val="es-MX"/>
+        </w:rPr>
+      </w:pPr>
+    </w:p>
+    <w:p>
+      <w:pPr>
+        <w:pStyle w:val="Prrafodelista"/>
+        <w:rPr>
+          <w:rFonts w:ascii="Arial" w:hAnsi="Arial" w:cs="Arial"/>
+          <w:sz w:val="24"/>
+          <w:szCs w:val="24"/>
+          <w:lang w:val="es-MX"/>
+        </w:rPr>
+      </w:pPr>
+      <w:r>
+        <w:rPr>
+          <w:rFonts w:ascii="Arial" w:hAnsi="Arial" w:cs="Arial"/>
+          <w:sz w:val="24"/>
+          <w:szCs w:val="24"/>
+          <w:lang w:val="es-MX"/>
+        </w:rPr>
+        <w:t xml:space="preserve">El primer botón de la interfaz: </w:t>
       </w:r>
       <w:r>
         <w:rPr>
@@ -3406,16 +2123,7 @@
           <w:szCs w:val="24"/>
           <w:lang w:val="es-MX"/>
         </w:rPr>
-        <w:t>SIEMPRE</w:t>
-      </w:r>
-      <w:r>
-        <w:rPr>
-          <w:rFonts w:ascii="Arial" w:hAnsi="Arial" w:cs="Arial"/>
-          <w:sz w:val="24"/>
-          <w:szCs w:val="24"/>
-          <w:lang w:val="es-MX"/>
-        </w:rPr>
-        <w:t xml:space="preserve"> se debe ingresar la celda </w:t>
+        <w:t>“1. Procesar INFORME SOLICITUDES”</w:t>
       </w:r>
       <w:r>
         <w:rPr>
@@ -3426,56 +2134,61 @@
           <w:szCs w:val="24"/>
           <w:lang w:val="es-MX"/>
         </w:rPr>
-        <w:t>J2</w:t>
-      </w:r>
-      <w:r>
-        <w:rPr>
-          <w:rFonts w:ascii="Arial" w:hAnsi="Arial" w:cs="Arial"/>
-          <w:sz w:val="24"/>
-          <w:szCs w:val="24"/>
-          <w:lang w:val="es-MX"/>
-        </w:rPr>
-        <w:t xml:space="preserve"> como referencia</w:t>
-      </w:r>
-      <w:r>
-        <w:rPr>
-          <w:rFonts w:ascii="Arial" w:hAnsi="Arial" w:cs="Arial"/>
-          <w:sz w:val="24"/>
-          <w:szCs w:val="24"/>
-          <w:lang w:val="es-MX"/>
-        </w:rPr>
-        <w:t xml:space="preserve"> para que Excel ejecute correctamente la búsqueda con el listado de expertas de la Hoja1.</w:t>
-      </w:r>
-    </w:p>
-    <w:p>
-      <w:pPr>
-        <w:pStyle w:val="Prrafodelista"/>
-        <w:rPr>
-          <w:rFonts w:ascii="Arial" w:hAnsi="Arial" w:cs="Arial"/>
-          <w:sz w:val="24"/>
-          <w:szCs w:val="24"/>
-          <w:lang w:val="es-MX"/>
-        </w:rPr>
-      </w:pPr>
-    </w:p>
-    <w:p>
-      <w:pPr>
-        <w:pStyle w:val="Prrafodelista"/>
-        <w:rPr>
-          <w:rFonts w:ascii="Arial" w:hAnsi="Arial" w:cs="Arial"/>
-          <w:sz w:val="24"/>
-          <w:szCs w:val="24"/>
-          <w:lang w:val="es-MX"/>
-        </w:rPr>
-      </w:pPr>
-      <w:r>
-        <w:rPr>
-          <w:rFonts w:ascii="Arial" w:hAnsi="Arial" w:cs="Arial"/>
-          <w:sz w:val="24"/>
-          <w:szCs w:val="24"/>
-          <w:lang w:val="es-MX"/>
-        </w:rPr>
-        <w:t xml:space="preserve">Por otro lado, en la fórmula PROFESIONAL2() </w:t>
+        <w:t xml:space="preserve"> </w:t>
+      </w:r>
+      <w:r>
+        <w:rPr>
+          <w:rFonts w:ascii="Arial" w:hAnsi="Arial" w:cs="Arial"/>
+          <w:sz w:val="24"/>
+          <w:szCs w:val="24"/>
+          <w:lang w:val="es-MX"/>
+        </w:rPr>
+        <w:t xml:space="preserve">es el único botón que guarda los cambios en un archivo Excel completamente nuevo, dejando el archivo original intacto, </w:t>
+      </w:r>
+      <w:r>
+        <w:rPr>
+          <w:rFonts w:ascii="Arial" w:hAnsi="Arial" w:cs="Arial"/>
+          <w:sz w:val="24"/>
+          <w:szCs w:val="24"/>
+          <w:lang w:val="es-MX"/>
+        </w:rPr>
+        <w:t>el</w:t>
+      </w:r>
+      <w:r>
+        <w:rPr>
+          <w:rFonts w:ascii="Arial" w:hAnsi="Arial" w:cs="Arial"/>
+          <w:sz w:val="24"/>
+          <w:szCs w:val="24"/>
+          <w:lang w:val="es-MX"/>
+        </w:rPr>
+        <w:t xml:space="preserve"> bot</w:t>
+      </w:r>
+      <w:r>
+        <w:rPr>
+          <w:rFonts w:ascii="Arial" w:hAnsi="Arial" w:cs="Arial"/>
+          <w:sz w:val="24"/>
+          <w:szCs w:val="24"/>
+          <w:lang w:val="es-MX"/>
+        </w:rPr>
+        <w:t>ón</w:t>
+      </w:r>
+      <w:r>
+        <w:rPr>
+          <w:rFonts w:ascii="Arial" w:hAnsi="Arial" w:cs="Arial"/>
+          <w:sz w:val="24"/>
+          <w:szCs w:val="24"/>
+          <w:lang w:val="es-MX"/>
+        </w:rPr>
+        <w:t xml:space="preserve"> restante</w:t>
+      </w:r>
+      <w:r>
+        <w:rPr>
+          <w:rFonts w:ascii="Arial" w:hAnsi="Arial" w:cs="Arial"/>
+          <w:sz w:val="24"/>
+          <w:szCs w:val="24"/>
+          <w:lang w:val="es-MX"/>
+        </w:rPr>
+        <w:t xml:space="preserve"> “</w:t>
       </w:r>
       <w:r>
         <w:rPr>
@@ -3486,16 +2199,7 @@
           <w:szCs w:val="24"/>
           <w:lang w:val="es-MX"/>
         </w:rPr>
-        <w:t>SIEMPRE</w:t>
-      </w:r>
-      <w:r>
-        <w:rPr>
-          <w:rFonts w:ascii="Arial" w:hAnsi="Arial" w:cs="Arial"/>
-          <w:sz w:val="24"/>
-          <w:szCs w:val="24"/>
-          <w:lang w:val="es-MX"/>
-        </w:rPr>
-        <w:t xml:space="preserve"> se debe ingresar la celda </w:t>
+        <w:t>2</w:t>
       </w:r>
       <w:r>
         <w:rPr>
@@ -3506,9 +2210,281 @@
           <w:szCs w:val="24"/>
           <w:lang w:val="es-MX"/>
         </w:rPr>
-        <w:t>D5</w:t>
-      </w:r>
-      <w:r>
+        <w:t>. Procesar Hoja1</w:t>
+      </w:r>
+      <w:r>
+        <w:rPr>
+          <w:rFonts w:ascii="Arial" w:hAnsi="Arial" w:cs="Arial"/>
+          <w:sz w:val="24"/>
+          <w:szCs w:val="24"/>
+          <w:lang w:val="es-MX"/>
+        </w:rPr>
+        <w:t>”</w:t>
+      </w:r>
+      <w:r>
+        <w:rPr>
+          <w:rFonts w:ascii="Arial" w:hAnsi="Arial" w:cs="Arial"/>
+          <w:sz w:val="24"/>
+          <w:szCs w:val="24"/>
+          <w:lang w:val="es-MX"/>
+        </w:rPr>
+        <w:t xml:space="preserve"> reescribe o guarda los cambios en el mismo archivo </w:t>
+      </w:r>
+      <w:r>
+        <w:rPr>
+          <w:rFonts w:ascii="Arial" w:hAnsi="Arial" w:cs="Arial"/>
+          <w:sz w:val="24"/>
+          <w:szCs w:val="24"/>
+          <w:lang w:val="es-MX"/>
+        </w:rPr>
+        <w:t>seleccionado.</w:t>
+      </w:r>
+    </w:p>
+    <w:p>
+      <w:pPr>
+        <w:pStyle w:val="Prrafodelista"/>
+        <w:rPr>
+          <w:rFonts w:ascii="Arial" w:hAnsi="Arial" w:cs="Arial"/>
+          <w:sz w:val="24"/>
+          <w:szCs w:val="24"/>
+          <w:lang w:val="es-MX"/>
+        </w:rPr>
+      </w:pPr>
+    </w:p>
+    <w:p>
+      <w:pPr>
+        <w:pStyle w:val="Prrafodelista"/>
+        <w:rPr>
+          <w:rFonts w:ascii="Arial" w:hAnsi="Arial" w:cs="Arial"/>
+          <w:sz w:val="24"/>
+          <w:szCs w:val="24"/>
+          <w:lang w:val="es-MX"/>
+        </w:rPr>
+      </w:pPr>
+    </w:p>
+    <w:p>
+      <w:pPr>
+        <w:pStyle w:val="Prrafodelista"/>
+        <w:rPr>
+          <w:rFonts w:ascii="Arial" w:hAnsi="Arial" w:cs="Arial"/>
+          <w:sz w:val="24"/>
+          <w:szCs w:val="24"/>
+          <w:lang w:val="es-MX"/>
+        </w:rPr>
+      </w:pPr>
+    </w:p>
+    <w:p>
+      <w:pPr>
+        <w:pStyle w:val="Prrafodelista"/>
+        <w:rPr>
+          <w:rFonts w:ascii="Arial" w:hAnsi="Arial" w:cs="Arial"/>
+          <w:sz w:val="24"/>
+          <w:szCs w:val="24"/>
+          <w:lang w:val="es-MX"/>
+        </w:rPr>
+      </w:pPr>
+    </w:p>
+    <w:p>
+      <w:pPr>
+        <w:pStyle w:val="Prrafodelista"/>
+        <w:rPr>
+          <w:rFonts w:ascii="Arial" w:hAnsi="Arial" w:cs="Arial"/>
+          <w:sz w:val="24"/>
+          <w:szCs w:val="24"/>
+          <w:lang w:val="es-MX"/>
+        </w:rPr>
+      </w:pPr>
+    </w:p>
+    <w:p>
+      <w:pPr>
+        <w:pStyle w:val="Prrafodelista"/>
+        <w:rPr>
+          <w:rFonts w:ascii="Arial" w:hAnsi="Arial" w:cs="Arial"/>
+          <w:sz w:val="24"/>
+          <w:szCs w:val="24"/>
+          <w:lang w:val="es-MX"/>
+        </w:rPr>
+      </w:pPr>
+    </w:p>
+    <w:p>
+      <w:pPr>
+        <w:pStyle w:val="Prrafodelista"/>
+        <w:rPr>
+          <w:rFonts w:ascii="Arial" w:hAnsi="Arial" w:cs="Arial"/>
+          <w:sz w:val="24"/>
+          <w:szCs w:val="24"/>
+          <w:lang w:val="es-MX"/>
+        </w:rPr>
+      </w:pPr>
+    </w:p>
+    <w:p>
+      <w:pPr>
+        <w:pStyle w:val="Prrafodelista"/>
+        <w:rPr>
+          <w:rFonts w:ascii="Arial" w:hAnsi="Arial" w:cs="Arial"/>
+          <w:sz w:val="24"/>
+          <w:szCs w:val="24"/>
+          <w:lang w:val="es-MX"/>
+        </w:rPr>
+      </w:pPr>
+    </w:p>
+    <w:p>
+      <w:pPr>
+        <w:pStyle w:val="Prrafodelista"/>
+        <w:rPr>
+          <w:rFonts w:ascii="Arial" w:hAnsi="Arial" w:cs="Arial"/>
+          <w:sz w:val="24"/>
+          <w:szCs w:val="24"/>
+          <w:lang w:val="es-MX"/>
+        </w:rPr>
+      </w:pPr>
+    </w:p>
+    <w:p>
+      <w:pPr>
+        <w:pStyle w:val="Prrafodelista"/>
+        <w:rPr>
+          <w:rFonts w:ascii="Arial" w:hAnsi="Arial" w:cs="Arial"/>
+          <w:sz w:val="24"/>
+          <w:szCs w:val="24"/>
+          <w:lang w:val="es-MX"/>
+        </w:rPr>
+      </w:pPr>
+    </w:p>
+    <w:p>
+      <w:pPr>
+        <w:pStyle w:val="Prrafodelista"/>
+        <w:rPr>
+          <w:rFonts w:ascii="Arial" w:hAnsi="Arial" w:cs="Arial"/>
+          <w:sz w:val="24"/>
+          <w:szCs w:val="24"/>
+          <w:lang w:val="es-MX"/>
+        </w:rPr>
+      </w:pPr>
+    </w:p>
+    <w:p>
+      <w:pPr>
+        <w:pStyle w:val="Prrafodelista"/>
+        <w:rPr>
+          <w:rFonts w:ascii="Arial" w:hAnsi="Arial" w:cs="Arial"/>
+          <w:sz w:val="24"/>
+          <w:szCs w:val="24"/>
+          <w:lang w:val="es-MX"/>
+        </w:rPr>
+      </w:pPr>
+    </w:p>
+    <w:p>
+      <w:pPr>
+        <w:pStyle w:val="Prrafodelista"/>
+        <w:rPr>
+          <w:rFonts w:ascii="Arial" w:hAnsi="Arial" w:cs="Arial"/>
+          <w:sz w:val="24"/>
+          <w:szCs w:val="24"/>
+          <w:lang w:val="es-MX"/>
+        </w:rPr>
+      </w:pPr>
+    </w:p>
+    <w:p>
+      <w:pPr>
+        <w:pStyle w:val="Prrafodelista"/>
+        <w:rPr>
+          <w:rFonts w:ascii="Arial" w:hAnsi="Arial" w:cs="Arial"/>
+          <w:sz w:val="24"/>
+          <w:szCs w:val="24"/>
+          <w:lang w:val="es-MX"/>
+        </w:rPr>
+      </w:pPr>
+    </w:p>
+    <w:p>
+      <w:pPr>
+        <w:pStyle w:val="Prrafodelista"/>
+        <w:rPr>
+          <w:rFonts w:ascii="Arial" w:hAnsi="Arial" w:cs="Arial"/>
+          <w:sz w:val="24"/>
+          <w:szCs w:val="24"/>
+          <w:lang w:val="es-MX"/>
+        </w:rPr>
+      </w:pPr>
+    </w:p>
+    <w:p>
+      <w:pPr>
+        <w:pStyle w:val="Prrafodelista"/>
+        <w:rPr>
+          <w:rFonts w:ascii="Arial" w:hAnsi="Arial" w:cs="Arial"/>
+          <w:sz w:val="24"/>
+          <w:szCs w:val="24"/>
+          <w:lang w:val="es-MX"/>
+        </w:rPr>
+      </w:pPr>
+    </w:p>
+    <w:p>
+      <w:pPr>
+        <w:pStyle w:val="Prrafodelista"/>
+        <w:rPr>
+          <w:rFonts w:ascii="Arial" w:hAnsi="Arial" w:cs="Arial"/>
+          <w:sz w:val="24"/>
+          <w:szCs w:val="24"/>
+          <w:lang w:val="es-MX"/>
+        </w:rPr>
+      </w:pPr>
+    </w:p>
+    <w:p>
+      <w:pPr>
+        <w:pStyle w:val="Prrafodelista"/>
+        <w:rPr>
+          <w:rFonts w:ascii="Arial" w:hAnsi="Arial" w:cs="Arial"/>
+          <w:sz w:val="24"/>
+          <w:szCs w:val="24"/>
+          <w:lang w:val="es-MX"/>
+        </w:rPr>
+      </w:pPr>
+    </w:p>
+    <w:p>
+      <w:pPr>
+        <w:pStyle w:val="Prrafodelista"/>
+        <w:rPr>
+          <w:rFonts w:ascii="Arial" w:hAnsi="Arial" w:cs="Arial"/>
+          <w:sz w:val="24"/>
+          <w:szCs w:val="24"/>
+          <w:lang w:val="es-MX"/>
+        </w:rPr>
+      </w:pPr>
+    </w:p>
+    <w:p>
+      <w:pPr>
+        <w:pStyle w:val="Prrafodelista"/>
+        <w:rPr>
+          <w:rFonts w:ascii="Arial" w:hAnsi="Arial" w:cs="Arial"/>
+          <w:sz w:val="24"/>
+          <w:szCs w:val="24"/>
+          <w:lang w:val="es-MX"/>
+        </w:rPr>
+      </w:pPr>
+    </w:p>
+    <w:p>
+      <w:pPr>
+        <w:pStyle w:val="Prrafodelista"/>
+        <w:rPr>
+          <w:rFonts w:ascii="Arial" w:hAnsi="Arial" w:cs="Arial"/>
+          <w:sz w:val="24"/>
+          <w:szCs w:val="24"/>
+          <w:lang w:val="es-MX"/>
+        </w:rPr>
+      </w:pPr>
+    </w:p>
+    <w:p>
+      <w:pPr>
+        <w:pStyle w:val="Prrafodelista"/>
+        <w:rPr>
+          <w:rFonts w:ascii="Arial" w:hAnsi="Arial" w:cs="Arial"/>
+          <w:sz w:val="24"/>
+          <w:szCs w:val="24"/>
+          <w:lang w:val="es-MX"/>
+        </w:rPr>
+      </w:pPr>
+    </w:p>
+    <w:p>
+      <w:pPr>
+        <w:jc w:val="right"/>
         <w:rPr>
           <w:rFonts w:ascii="Arial" w:hAnsi="Arial" w:cs="Arial"/>
           <w:b/>
@@ -3517,48 +2493,7 @@
           <w:szCs w:val="24"/>
           <w:lang w:val="es-MX"/>
         </w:rPr>
-        <w:t xml:space="preserve"> </w:t>
-      </w:r>
-      <w:r>
-        <w:rPr>
-          <w:rFonts w:ascii="Arial" w:hAnsi="Arial" w:cs="Arial"/>
-          <w:sz w:val="24"/>
-          <w:szCs w:val="24"/>
-          <w:lang w:val="es-MX"/>
-        </w:rPr>
-        <w:t>como referencia para que Excel ejecute correctamente la búsqueda con el listado de expertas de la hoja INFORME SOLICITUDES.</w:t>
-      </w:r>
-    </w:p>
-    <w:p>
-      <w:pPr>
-        <w:pStyle w:val="Prrafodelista"/>
-        <w:rPr>
-          <w:rFonts w:ascii="Arial" w:hAnsi="Arial" w:cs="Arial"/>
-          <w:sz w:val="24"/>
-          <w:szCs w:val="24"/>
-          <w:lang w:val="es-MX"/>
-        </w:rPr>
-      </w:pPr>
-    </w:p>
-    <w:p>
-      <w:pPr>
-        <w:pStyle w:val="Prrafodelista"/>
-        <w:rPr>
-          <w:rFonts w:ascii="Arial" w:hAnsi="Arial" w:cs="Arial"/>
-          <w:sz w:val="24"/>
-          <w:szCs w:val="24"/>
-          <w:lang w:val="es-MX"/>
-        </w:rPr>
-      </w:pPr>
-      <w:r>
-        <w:rPr>
-          <w:rFonts w:ascii="Arial" w:hAnsi="Arial" w:cs="Arial"/>
-          <w:sz w:val="24"/>
-          <w:szCs w:val="24"/>
-          <w:lang w:val="es-MX"/>
-        </w:rPr>
-        <w:t xml:space="preserve">El primer botón de la interfaz: </w:t>
-      </w:r>
+      </w:pPr>
       <w:r>
         <w:rPr>
           <w:rFonts w:ascii="Arial" w:hAnsi="Arial" w:cs="Arial"/>
@@ -3568,7 +2503,7 @@
           <w:szCs w:val="24"/>
           <w:lang w:val="es-MX"/>
         </w:rPr>
-        <w:t>“1. Procesar INFORME SOLICITUDES”</w:t>
+        <w:t>Aplicación desarrollada con Python</w:t>
       </w:r>
       <w:r>
         <w:rPr>
@@ -3579,278 +2514,31 @@
           <w:szCs w:val="24"/>
           <w:lang w:val="es-MX"/>
         </w:rPr>
-        <w:t xml:space="preserve"> </w:t>
-      </w:r>
-      <w:r>
-        <w:rPr>
-          <w:rFonts w:ascii="Arial" w:hAnsi="Arial" w:cs="Arial"/>
-          <w:sz w:val="24"/>
-          <w:szCs w:val="24"/>
-          <w:lang w:val="es-MX"/>
-        </w:rPr>
-        <w:t>es el único botón que guarda los cambios en un archivo Excel completamente nuevo, dejando el archivo original intacto, los botones restantes reescriben o guardan los cambios en el mismo archivo que el usuario selecciona al accionarlos.</w:t>
-      </w:r>
-    </w:p>
-    <w:p>
-      <w:pPr>
-        <w:pStyle w:val="Prrafodelista"/>
-        <w:rPr>
-          <w:rFonts w:ascii="Arial" w:hAnsi="Arial" w:cs="Arial"/>
-          <w:sz w:val="24"/>
-          <w:szCs w:val="24"/>
-          <w:lang w:val="es-MX"/>
-        </w:rPr>
-      </w:pPr>
-    </w:p>
-    <w:p>
-      <w:pPr>
-        <w:pStyle w:val="Prrafodelista"/>
-        <w:rPr>
-          <w:rFonts w:ascii="Arial" w:hAnsi="Arial" w:cs="Arial"/>
-          <w:sz w:val="24"/>
-          <w:szCs w:val="24"/>
-          <w:lang w:val="es-MX"/>
-        </w:rPr>
-      </w:pPr>
-    </w:p>
-    <w:p>
-      <w:pPr>
-        <w:pStyle w:val="Prrafodelista"/>
-        <w:rPr>
-          <w:rFonts w:ascii="Arial" w:hAnsi="Arial" w:cs="Arial"/>
-          <w:sz w:val="24"/>
-          <w:szCs w:val="24"/>
-          <w:lang w:val="es-MX"/>
-        </w:rPr>
-      </w:pPr>
-    </w:p>
-    <w:p>
-      <w:pPr>
-        <w:pStyle w:val="Prrafodelista"/>
-        <w:rPr>
-          <w:rFonts w:ascii="Arial" w:hAnsi="Arial" w:cs="Arial"/>
-          <w:sz w:val="24"/>
-          <w:szCs w:val="24"/>
-          <w:lang w:val="es-MX"/>
-        </w:rPr>
-      </w:pPr>
-    </w:p>
-    <w:p>
-      <w:pPr>
-        <w:pStyle w:val="Prrafodelista"/>
-        <w:rPr>
-          <w:rFonts w:ascii="Arial" w:hAnsi="Arial" w:cs="Arial"/>
-          <w:sz w:val="24"/>
-          <w:szCs w:val="24"/>
-          <w:lang w:val="es-MX"/>
-        </w:rPr>
-      </w:pPr>
-    </w:p>
-    <w:p>
-      <w:pPr>
-        <w:pStyle w:val="Prrafodelista"/>
-        <w:rPr>
-          <w:rFonts w:ascii="Arial" w:hAnsi="Arial" w:cs="Arial"/>
-          <w:sz w:val="24"/>
-          <w:szCs w:val="24"/>
-          <w:lang w:val="es-MX"/>
-        </w:rPr>
-      </w:pPr>
-    </w:p>
-    <w:p>
-      <w:pPr>
-        <w:pStyle w:val="Prrafodelista"/>
-        <w:rPr>
-          <w:rFonts w:ascii="Arial" w:hAnsi="Arial" w:cs="Arial"/>
-          <w:sz w:val="24"/>
-          <w:szCs w:val="24"/>
-          <w:lang w:val="es-MX"/>
-        </w:rPr>
-      </w:pPr>
-    </w:p>
-    <w:p>
-      <w:pPr>
-        <w:pStyle w:val="Prrafodelista"/>
-        <w:rPr>
-          <w:rFonts w:ascii="Arial" w:hAnsi="Arial" w:cs="Arial"/>
-          <w:sz w:val="24"/>
-          <w:szCs w:val="24"/>
-          <w:lang w:val="es-MX"/>
-        </w:rPr>
-      </w:pPr>
-    </w:p>
-    <w:p>
-      <w:pPr>
-        <w:pStyle w:val="Prrafodelista"/>
-        <w:rPr>
-          <w:rFonts w:ascii="Arial" w:hAnsi="Arial" w:cs="Arial"/>
-          <w:sz w:val="24"/>
-          <w:szCs w:val="24"/>
-          <w:lang w:val="es-MX"/>
-        </w:rPr>
-      </w:pPr>
-    </w:p>
-    <w:p>
-      <w:pPr>
-        <w:pStyle w:val="Prrafodelista"/>
-        <w:rPr>
-          <w:rFonts w:ascii="Arial" w:hAnsi="Arial" w:cs="Arial"/>
-          <w:sz w:val="24"/>
-          <w:szCs w:val="24"/>
-          <w:lang w:val="es-MX"/>
-        </w:rPr>
-      </w:pPr>
-    </w:p>
-    <w:p>
-      <w:pPr>
-        <w:pStyle w:val="Prrafodelista"/>
-        <w:rPr>
-          <w:rFonts w:ascii="Arial" w:hAnsi="Arial" w:cs="Arial"/>
-          <w:sz w:val="24"/>
-          <w:szCs w:val="24"/>
-          <w:lang w:val="es-MX"/>
-        </w:rPr>
-      </w:pPr>
-    </w:p>
-    <w:p>
-      <w:pPr>
-        <w:pStyle w:val="Prrafodelista"/>
-        <w:rPr>
-          <w:rFonts w:ascii="Arial" w:hAnsi="Arial" w:cs="Arial"/>
-          <w:sz w:val="24"/>
-          <w:szCs w:val="24"/>
-          <w:lang w:val="es-MX"/>
-        </w:rPr>
-      </w:pPr>
-    </w:p>
-    <w:p>
-      <w:pPr>
-        <w:pStyle w:val="Prrafodelista"/>
-        <w:rPr>
-          <w:rFonts w:ascii="Arial" w:hAnsi="Arial" w:cs="Arial"/>
-          <w:sz w:val="24"/>
-          <w:szCs w:val="24"/>
-          <w:lang w:val="es-MX"/>
-        </w:rPr>
-      </w:pPr>
-    </w:p>
-    <w:p>
-      <w:pPr>
-        <w:pStyle w:val="Prrafodelista"/>
-        <w:rPr>
-          <w:rFonts w:ascii="Arial" w:hAnsi="Arial" w:cs="Arial"/>
-          <w:sz w:val="24"/>
-          <w:szCs w:val="24"/>
-          <w:lang w:val="es-MX"/>
-        </w:rPr>
-      </w:pPr>
-    </w:p>
-    <w:p>
-      <w:pPr>
-        <w:pStyle w:val="Prrafodelista"/>
-        <w:rPr>
-          <w:rFonts w:ascii="Arial" w:hAnsi="Arial" w:cs="Arial"/>
-          <w:sz w:val="24"/>
-          <w:szCs w:val="24"/>
-          <w:lang w:val="es-MX"/>
-        </w:rPr>
-      </w:pPr>
-    </w:p>
-    <w:p>
-      <w:pPr>
-        <w:pStyle w:val="Prrafodelista"/>
-        <w:rPr>
-          <w:rFonts w:ascii="Arial" w:hAnsi="Arial" w:cs="Arial"/>
-          <w:sz w:val="24"/>
-          <w:szCs w:val="24"/>
-          <w:lang w:val="es-MX"/>
-        </w:rPr>
-      </w:pPr>
-    </w:p>
-    <w:p>
-      <w:pPr>
-        <w:pStyle w:val="Prrafodelista"/>
-        <w:rPr>
-          <w:rFonts w:ascii="Arial" w:hAnsi="Arial" w:cs="Arial"/>
-          <w:sz w:val="24"/>
-          <w:szCs w:val="24"/>
-          <w:lang w:val="es-MX"/>
-        </w:rPr>
-      </w:pPr>
-    </w:p>
-    <w:p>
-      <w:pPr>
-        <w:pStyle w:val="Prrafodelista"/>
-        <w:rPr>
-          <w:rFonts w:ascii="Arial" w:hAnsi="Arial" w:cs="Arial"/>
-          <w:sz w:val="24"/>
-          <w:szCs w:val="24"/>
-          <w:lang w:val="es-MX"/>
-        </w:rPr>
-      </w:pPr>
-    </w:p>
-    <w:p>
-      <w:pPr>
-        <w:pStyle w:val="Prrafodelista"/>
-        <w:rPr>
-          <w:rFonts w:ascii="Arial" w:hAnsi="Arial" w:cs="Arial"/>
-          <w:sz w:val="24"/>
-          <w:szCs w:val="24"/>
-          <w:lang w:val="es-MX"/>
-        </w:rPr>
-      </w:pPr>
-    </w:p>
-    <w:p>
-      <w:pPr>
-        <w:pStyle w:val="Prrafodelista"/>
-        <w:rPr>
-          <w:rFonts w:ascii="Arial" w:hAnsi="Arial" w:cs="Arial"/>
-          <w:sz w:val="24"/>
-          <w:szCs w:val="24"/>
-          <w:lang w:val="es-MX"/>
-        </w:rPr>
-      </w:pPr>
-    </w:p>
-    <w:p>
-      <w:pPr>
-        <w:pStyle w:val="Prrafodelista"/>
-        <w:rPr>
-          <w:rFonts w:ascii="Arial" w:hAnsi="Arial" w:cs="Arial"/>
-          <w:sz w:val="24"/>
-          <w:szCs w:val="24"/>
-          <w:lang w:val="es-MX"/>
-        </w:rPr>
-      </w:pPr>
-    </w:p>
-    <w:p>
-      <w:pPr>
-        <w:pStyle w:val="Prrafodelista"/>
-        <w:rPr>
-          <w:rFonts w:ascii="Arial" w:hAnsi="Arial" w:cs="Arial"/>
-          <w:sz w:val="24"/>
-          <w:szCs w:val="24"/>
-          <w:lang w:val="es-MX"/>
-        </w:rPr>
-      </w:pPr>
+        <w:t xml:space="preserve"> y Openpyxl</w:t>
+      </w:r>
     </w:p>
     <w:p>
       <w:pPr>
         <w:jc w:val="right"/>
         <w:rPr>
           <w:rFonts w:ascii="Arial" w:hAnsi="Arial" w:cs="Arial"/>
-          <w:sz w:val="24"/>
-          <w:szCs w:val="24"/>
-          <w:lang w:val="es-MX"/>
-        </w:rPr>
-      </w:pPr>
-      <w:r>
-        <w:rPr>
-          <w:rFonts w:ascii="Arial" w:hAnsi="Arial" w:cs="Arial"/>
-          <w:sz w:val="24"/>
-          <w:szCs w:val="24"/>
-          <w:lang w:val="es-MX"/>
-        </w:rPr>
-        <w:t>Aplicación desarrollada con Python y fórmulas con VBA</w:t>
+          <w:b/>
+          <w:bCs/>
+          <w:sz w:val="24"/>
+          <w:szCs w:val="24"/>
+          <w:lang w:val="es-MX"/>
+        </w:rPr>
+      </w:pPr>
+      <w:r>
+        <w:rPr>
+          <w:rFonts w:ascii="Arial" w:hAnsi="Arial" w:cs="Arial"/>
+          <w:b/>
+          <w:bCs/>
+          <w:sz w:val="24"/>
+          <w:szCs w:val="24"/>
+          <w:lang w:val="es-MX"/>
+        </w:rPr>
+        <w:t>Julian Camilo Avila Alfonso</w:t>
       </w:r>
     </w:p>
     <w:sectPr>

</xml_diff>

<commit_message>
Nuevas consideraciones agregadas+descripción breve de la función "a_z"
</commit_message>
<xml_diff>
--- a/Manual de usuario.docx
+++ b/Manual de usuario.docx
@@ -1,6 +1,6 @@
 
 <file path=word/document.xml><?xml version="1.0" encoding="utf-8"?>
-<w:document xmlns:wpc="http://schemas.microsoft.com/office/word/2010/wordprocessingCanvas" xmlns:cx="http://schemas.microsoft.com/office/drawing/2014/chartex" xmlns:cx1="http://schemas.microsoft.com/office/drawing/2015/9/8/chartex" xmlns:cx2="http://schemas.microsoft.com/office/drawing/2015/10/21/chartex" xmlns:cx3="http://schemas.microsoft.com/office/drawing/2016/5/9/chartex" xmlns:cx4="http://schemas.microsoft.com/office/drawing/2016/5/10/chartex" xmlns:cx5="http://schemas.microsoft.com/office/drawing/2016/5/11/chartex" xmlns:cx6="http://schemas.microsoft.com/office/drawing/2016/5/12/chartex" xmlns:cx7="http://schemas.microsoft.com/office/drawing/2016/5/13/chartex" xmlns:cx8="http://schemas.microsoft.com/office/drawing/2016/5/14/chartex" xmlns:mc="http://schemas.openxmlformats.org/markup-compatibility/2006" xmlns:aink="http://schemas.microsoft.com/office/drawing/2016/ink" xmlns:am3d="http://schemas.microsoft.com/office/drawing/2017/model3d" xmlns:o="urn:schemas-microsoft-com:office:office" xmlns:oel="http://schemas.microsoft.com/office/2019/extlst" xmlns:r="http://schemas.openxmlformats.org/officeDocument/2006/relationships" xmlns:m="http://schemas.openxmlformats.org/officeDocument/2006/math" xmlns:v="urn:schemas-microsoft-com:vml" xmlns:wp14="http://schemas.microsoft.com/office/word/2010/wordprocessingDrawing" xmlns:wp="http://schemas.openxmlformats.org/drawingml/2006/wordprocessingDrawing" xmlns:w10="urn:schemas-microsoft-com:office:word" xmlns:w="http://schemas.openxmlformats.org/wordprocessingml/2006/main" xmlns:w14="http://schemas.microsoft.com/office/word/2010/wordml" xmlns:w15="http://schemas.microsoft.com/office/word/2012/wordml" xmlns:w16cex="http://schemas.microsoft.com/office/word/2018/wordml/cex" xmlns:w16cid="http://schemas.microsoft.com/office/word/2016/wordml/cid" xmlns:w16="http://schemas.microsoft.com/office/word/2018/wordml" xmlns:w16du="http://schemas.microsoft.com/office/word/2023/wordml/word16du" xmlns:w16sdtdh="http://schemas.microsoft.com/office/word/2020/wordml/sdtdatahash" xmlns:w16se="http://schemas.microsoft.com/office/word/2015/wordml/symex" xmlns:wpg="http://schemas.microsoft.com/office/word/2010/wordprocessingGroup" xmlns:wpi="http://schemas.microsoft.com/office/word/2010/wordprocessingInk" xmlns:wne="http://schemas.microsoft.com/office/word/2006/wordml" xmlns:wps="http://schemas.microsoft.com/office/word/2010/wordprocessingShape" mc:Ignorable="w14 w15 w16se w16cid w16 w16cex w16sdtdh w16du wp14">
+<w:document xmlns:wpc="http://schemas.microsoft.com/office/word/2010/wordprocessingCanvas" xmlns:cx="http://schemas.microsoft.com/office/drawing/2014/chartex" xmlns:cx1="http://schemas.microsoft.com/office/drawing/2015/9/8/chartex" xmlns:cx2="http://schemas.microsoft.com/office/drawing/2015/10/21/chartex" xmlns:cx3="http://schemas.microsoft.com/office/drawing/2016/5/9/chartex" xmlns:cx4="http://schemas.microsoft.com/office/drawing/2016/5/10/chartex" xmlns:cx5="http://schemas.microsoft.com/office/drawing/2016/5/11/chartex" xmlns:cx6="http://schemas.microsoft.com/office/drawing/2016/5/12/chartex" xmlns:cx7="http://schemas.microsoft.com/office/drawing/2016/5/13/chartex" xmlns:cx8="http://schemas.microsoft.com/office/drawing/2016/5/14/chartex" xmlns:mc="http://schemas.openxmlformats.org/markup-compatibility/2006" xmlns:aink="http://schemas.microsoft.com/office/drawing/2016/ink" xmlns:am3d="http://schemas.microsoft.com/office/drawing/2017/model3d" xmlns:o="urn:schemas-microsoft-com:office:office" xmlns:r="http://schemas.openxmlformats.org/officeDocument/2006/relationships" xmlns:m="http://schemas.openxmlformats.org/officeDocument/2006/math" xmlns:v="urn:schemas-microsoft-com:vml" xmlns:wp14="http://schemas.microsoft.com/office/word/2010/wordprocessingDrawing" xmlns:wp="http://schemas.openxmlformats.org/drawingml/2006/wordprocessingDrawing" xmlns:w10="urn:schemas-microsoft-com:office:word" xmlns:w="http://schemas.openxmlformats.org/wordprocessingml/2006/main" xmlns:w14="http://schemas.microsoft.com/office/word/2010/wordml" xmlns:w15="http://schemas.microsoft.com/office/word/2012/wordml" xmlns:w16cid="http://schemas.microsoft.com/office/word/2016/wordml/cid" xmlns:w16se="http://schemas.microsoft.com/office/word/2015/wordml/symex" xmlns:wpg="http://schemas.microsoft.com/office/word/2010/wordprocessingGroup" xmlns:wpi="http://schemas.microsoft.com/office/word/2010/wordprocessingInk" xmlns:wne="http://schemas.microsoft.com/office/word/2006/wordml" xmlns:wps="http://schemas.microsoft.com/office/word/2010/wordprocessingShape" mc:Ignorable="w14 w15 w16se w16cid wp14">
   <w:body>
     <w:p>
       <w:pPr>
@@ -153,6 +153,7 @@
       <w:r>
         <w:rPr>
           <w:rFonts w:ascii="Arial" w:hAnsi="Arial" w:cs="Arial"/>
+          <w:noProof/>
           <w:sz w:val="24"/>
           <w:szCs w:val="24"/>
           <w:lang w:val="es-MX"/>
@@ -291,6 +292,7 @@
       <w:r>
         <w:rPr>
           <w:rFonts w:ascii="Arial" w:hAnsi="Arial" w:cs="Arial"/>
+          <w:noProof/>
           <w:sz w:val="24"/>
           <w:szCs w:val="24"/>
           <w:lang w:val="es-MX"/>
@@ -482,6 +484,7 @@
       <w:r>
         <w:rPr>
           <w:rFonts w:ascii="Arial" w:hAnsi="Arial" w:cs="Arial"/>
+          <w:noProof/>
           <w:sz w:val="24"/>
           <w:szCs w:val="24"/>
           <w:lang w:val="es-MX"/>
@@ -696,6 +699,7 @@
       <w:r>
         <w:rPr>
           <w:rFonts w:ascii="Arial" w:hAnsi="Arial" w:cs="Arial"/>
+          <w:noProof/>
           <w:sz w:val="24"/>
           <w:szCs w:val="24"/>
           <w:lang w:val="es-MX"/>
@@ -1144,6 +1148,7 @@
       <w:r>
         <w:rPr>
           <w:rFonts w:ascii="Arial" w:hAnsi="Arial" w:cs="Arial"/>
+          <w:noProof/>
           <w:sz w:val="24"/>
           <w:szCs w:val="24"/>
           <w:lang w:val="es-MX"/>
@@ -1286,6 +1291,7 @@
       <w:r>
         <w:rPr>
           <w:rFonts w:ascii="Arial" w:hAnsi="Arial" w:cs="Arial"/>
+          <w:noProof/>
           <w:sz w:val="24"/>
           <w:szCs w:val="24"/>
           <w:lang w:val="es-MX"/>
@@ -1362,6 +1368,7 @@
       <w:r>
         <w:rPr>
           <w:rFonts w:ascii="Arial" w:hAnsi="Arial" w:cs="Arial"/>
+          <w:noProof/>
           <w:sz w:val="24"/>
           <w:szCs w:val="24"/>
           <w:lang w:val="es-MX"/>
@@ -1470,6 +1477,7 @@
       <w:r>
         <w:rPr>
           <w:rFonts w:ascii="Arial" w:hAnsi="Arial" w:cs="Arial"/>
+          <w:noProof/>
           <w:sz w:val="24"/>
           <w:szCs w:val="24"/>
           <w:lang w:val="es-MX"/>
@@ -2272,6 +2280,115 @@
           <w:lang w:val="es-MX"/>
         </w:rPr>
       </w:pPr>
+      <w:r>
+        <w:rPr>
+          <w:rFonts w:ascii="Arial" w:hAnsi="Arial" w:cs="Arial"/>
+          <w:sz w:val="24"/>
+          <w:szCs w:val="24"/>
+          <w:lang w:val="es-MX"/>
+        </w:rPr>
+        <w:t xml:space="preserve">El botón </w:t>
+      </w:r>
+      <w:r>
+        <w:rPr>
+          <w:rFonts w:ascii="Arial" w:hAnsi="Arial" w:cs="Arial"/>
+          <w:b/>
+          <w:sz w:val="24"/>
+          <w:szCs w:val="24"/>
+          <w:lang w:val="es-MX"/>
+        </w:rPr>
+        <w:t xml:space="preserve">2. Procesar Hoja1 </w:t>
+      </w:r>
+      <w:r>
+        <w:rPr>
+          <w:rFonts w:ascii="Arial" w:hAnsi="Arial" w:cs="Arial"/>
+          <w:sz w:val="24"/>
+          <w:szCs w:val="24"/>
+          <w:lang w:val="es-MX"/>
+        </w:rPr>
+        <w:t xml:space="preserve">solamente lee archivos Excel en formato .xlsx ya que el botón </w:t>
+      </w:r>
+      <w:r>
+        <w:rPr>
+          <w:rFonts w:ascii="Arial" w:hAnsi="Arial" w:cs="Arial"/>
+          <w:b/>
+          <w:sz w:val="24"/>
+          <w:szCs w:val="24"/>
+          <w:lang w:val="es-MX"/>
+        </w:rPr>
+        <w:t>1. Procesar INFORME SOLICITUDES</w:t>
+      </w:r>
+      <w:r>
+        <w:rPr>
+          <w:rFonts w:ascii="Arial" w:hAnsi="Arial" w:cs="Arial"/>
+          <w:sz w:val="24"/>
+          <w:szCs w:val="24"/>
+          <w:lang w:val="es-MX"/>
+        </w:rPr>
+        <w:t xml:space="preserve"> puede leer archivos .xls y .xlsx por igual, la diferencia es que al momento de guardar</w:t>
+      </w:r>
+      <w:r>
+        <w:rPr>
+          <w:rFonts w:ascii="Arial" w:hAnsi="Arial" w:cs="Arial"/>
+          <w:sz w:val="24"/>
+          <w:szCs w:val="24"/>
+          <w:lang w:val="es-MX"/>
+        </w:rPr>
+        <w:t>,</w:t>
+      </w:r>
+      <w:r>
+        <w:rPr>
+          <w:rFonts w:ascii="Arial" w:hAnsi="Arial" w:cs="Arial"/>
+          <w:sz w:val="24"/>
+          <w:szCs w:val="24"/>
+          <w:lang w:val="es-MX"/>
+        </w:rPr>
+        <w:t xml:space="preserve"> el botón lo guarda en formato .xlsx</w:t>
+      </w:r>
+      <w:r>
+        <w:rPr>
+          <w:rFonts w:ascii="Arial" w:hAnsi="Arial" w:cs="Arial"/>
+          <w:sz w:val="24"/>
+          <w:szCs w:val="24"/>
+          <w:lang w:val="es-MX"/>
+        </w:rPr>
+        <w:t xml:space="preserve"> para que el segundo botón admita correctamente el archivo modificado</w:t>
+      </w:r>
+      <w:bookmarkStart w:id="0" w:name="_GoBack"/>
+      <w:bookmarkEnd w:id="0"/>
+    </w:p>
+    <w:p>
+      <w:pPr>
+        <w:pStyle w:val="Prrafodelista"/>
+        <w:rPr>
+          <w:rFonts w:ascii="Arial" w:hAnsi="Arial" w:cs="Arial"/>
+          <w:sz w:val="24"/>
+          <w:szCs w:val="24"/>
+          <w:lang w:val="es-MX"/>
+        </w:rPr>
+      </w:pPr>
+    </w:p>
+    <w:p>
+      <w:pPr>
+        <w:pStyle w:val="Prrafodelista"/>
+        <w:rPr>
+          <w:rFonts w:ascii="Arial" w:hAnsi="Arial" w:cs="Arial"/>
+          <w:sz w:val="24"/>
+          <w:szCs w:val="24"/>
+          <w:lang w:val="es-MX"/>
+        </w:rPr>
+      </w:pPr>
+    </w:p>
+    <w:p>
+      <w:pPr>
+        <w:pStyle w:val="Prrafodelista"/>
+        <w:rPr>
+          <w:rFonts w:ascii="Arial" w:hAnsi="Arial" w:cs="Arial"/>
+          <w:sz w:val="24"/>
+          <w:szCs w:val="24"/>
+          <w:lang w:val="es-MX"/>
+        </w:rPr>
+      </w:pPr>
     </w:p>
     <w:p>
       <w:pPr>
@@ -2514,12 +2631,10 @@
           <w:szCs w:val="24"/>
           <w:lang w:val="es-MX"/>
         </w:rPr>
-        <w:t xml:space="preserve"> y Openpyxl</w:t>
-      </w:r>
-    </w:p>
-    <w:p>
-      <w:pPr>
-        <w:jc w:val="right"/>
+        <w:t xml:space="preserve"> y </w:t>
+      </w:r>
+      <w:proofErr w:type="spellStart"/>
+      <w:r>
         <w:rPr>
           <w:rFonts w:ascii="Arial" w:hAnsi="Arial" w:cs="Arial"/>
           <w:b/>
@@ -2528,8 +2643,13 @@
           <w:szCs w:val="24"/>
           <w:lang w:val="es-MX"/>
         </w:rPr>
-      </w:pPr>
-      <w:r>
+        <w:t>Openpyxl</w:t>
+      </w:r>
+      <w:proofErr w:type="spellEnd"/>
+    </w:p>
+    <w:p>
+      <w:pPr>
+        <w:jc w:val="right"/>
         <w:rPr>
           <w:rFonts w:ascii="Arial" w:hAnsi="Arial" w:cs="Arial"/>
           <w:b/>
@@ -2538,7 +2658,54 @@
           <w:szCs w:val="24"/>
           <w:lang w:val="es-MX"/>
         </w:rPr>
-        <w:t>Julian Camilo Avila Alfonso</w:t>
+      </w:pPr>
+      <w:proofErr w:type="spellStart"/>
+      <w:r>
+        <w:rPr>
+          <w:rFonts w:ascii="Arial" w:hAnsi="Arial" w:cs="Arial"/>
+          <w:b/>
+          <w:bCs/>
+          <w:sz w:val="24"/>
+          <w:szCs w:val="24"/>
+          <w:lang w:val="es-MX"/>
+        </w:rPr>
+        <w:t>Julian</w:t>
+      </w:r>
+      <w:proofErr w:type="spellEnd"/>
+      <w:r>
+        <w:rPr>
+          <w:rFonts w:ascii="Arial" w:hAnsi="Arial" w:cs="Arial"/>
+          <w:b/>
+          <w:bCs/>
+          <w:sz w:val="24"/>
+          <w:szCs w:val="24"/>
+          <w:lang w:val="es-MX"/>
+        </w:rPr>
+        <w:t xml:space="preserve"> Camilo </w:t>
+      </w:r>
+      <w:proofErr w:type="spellStart"/>
+      <w:r>
+        <w:rPr>
+          <w:rFonts w:ascii="Arial" w:hAnsi="Arial" w:cs="Arial"/>
+          <w:b/>
+          <w:bCs/>
+          <w:sz w:val="24"/>
+          <w:szCs w:val="24"/>
+          <w:lang w:val="es-MX"/>
+        </w:rPr>
+        <w:t>Avila</w:t>
+      </w:r>
+      <w:proofErr w:type="spellEnd"/>
+      <w:r>
+        <w:rPr>
+          <w:rFonts w:ascii="Arial" w:hAnsi="Arial" w:cs="Arial"/>
+          <w:b/>
+          <w:bCs/>
+          <w:sz w:val="24"/>
+          <w:szCs w:val="24"/>
+          <w:lang w:val="es-MX"/>
+        </w:rPr>
+        <w:t xml:space="preserve"> Alfonso</w:t>
       </w:r>
     </w:p>
     <w:sectPr>
@@ -2552,7 +2719,7 @@
 </file>
 
 <file path=word/numbering.xml><?xml version="1.0" encoding="utf-8"?>
-<w:numbering xmlns:wpc="http://schemas.microsoft.com/office/word/2010/wordprocessingCanvas" xmlns:cx="http://schemas.microsoft.com/office/drawing/2014/chartex" xmlns:cx1="http://schemas.microsoft.com/office/drawing/2015/9/8/chartex" xmlns:cx2="http://schemas.microsoft.com/office/drawing/2015/10/21/chartex" xmlns:cx3="http://schemas.microsoft.com/office/drawing/2016/5/9/chartex" xmlns:cx4="http://schemas.microsoft.com/office/drawing/2016/5/10/chartex" xmlns:cx5="http://schemas.microsoft.com/office/drawing/2016/5/11/chartex" xmlns:cx6="http://schemas.microsoft.com/office/drawing/2016/5/12/chartex" xmlns:cx7="http://schemas.microsoft.com/office/drawing/2016/5/13/chartex" xmlns:cx8="http://schemas.microsoft.com/office/drawing/2016/5/14/chartex" xmlns:mc="http://schemas.openxmlformats.org/markup-compatibility/2006" xmlns:aink="http://schemas.microsoft.com/office/drawing/2016/ink" xmlns:am3d="http://schemas.microsoft.com/office/drawing/2017/model3d" xmlns:o="urn:schemas-microsoft-com:office:office" xmlns:oel="http://schemas.microsoft.com/office/2019/extlst" xmlns:r="http://schemas.openxmlformats.org/officeDocument/2006/relationships" xmlns:m="http://schemas.openxmlformats.org/officeDocument/2006/math" xmlns:v="urn:schemas-microsoft-com:vml" xmlns:wp14="http://schemas.microsoft.com/office/word/2010/wordprocessingDrawing" xmlns:wp="http://schemas.openxmlformats.org/drawingml/2006/wordprocessingDrawing" xmlns:w10="urn:schemas-microsoft-com:office:word" xmlns:w="http://schemas.openxmlformats.org/wordprocessingml/2006/main" xmlns:w14="http://schemas.microsoft.com/office/word/2010/wordml" xmlns:w15="http://schemas.microsoft.com/office/word/2012/wordml" xmlns:w16cex="http://schemas.microsoft.com/office/word/2018/wordml/cex" xmlns:w16cid="http://schemas.microsoft.com/office/word/2016/wordml/cid" xmlns:w16="http://schemas.microsoft.com/office/word/2018/wordml" xmlns:w16du="http://schemas.microsoft.com/office/word/2023/wordml/word16du" xmlns:w16sdtdh="http://schemas.microsoft.com/office/word/2020/wordml/sdtdatahash" xmlns:w16se="http://schemas.microsoft.com/office/word/2015/wordml/symex" xmlns:wpg="http://schemas.microsoft.com/office/word/2010/wordprocessingGroup" xmlns:wpi="http://schemas.microsoft.com/office/word/2010/wordprocessingInk" xmlns:wne="http://schemas.microsoft.com/office/word/2006/wordml" xmlns:wps="http://schemas.microsoft.com/office/word/2010/wordprocessingShape" mc:Ignorable="w14 w15 w16se w16cid w16 w16cex w16sdtdh w16du wp14">
+<w:numbering xmlns:wpc="http://schemas.microsoft.com/office/word/2010/wordprocessingCanvas" xmlns:cx="http://schemas.microsoft.com/office/drawing/2014/chartex" xmlns:cx1="http://schemas.microsoft.com/office/drawing/2015/9/8/chartex" xmlns:cx2="http://schemas.microsoft.com/office/drawing/2015/10/21/chartex" xmlns:cx3="http://schemas.microsoft.com/office/drawing/2016/5/9/chartex" xmlns:cx4="http://schemas.microsoft.com/office/drawing/2016/5/10/chartex" xmlns:cx5="http://schemas.microsoft.com/office/drawing/2016/5/11/chartex" xmlns:cx6="http://schemas.microsoft.com/office/drawing/2016/5/12/chartex" xmlns:cx7="http://schemas.microsoft.com/office/drawing/2016/5/13/chartex" xmlns:cx8="http://schemas.microsoft.com/office/drawing/2016/5/14/chartex" xmlns:mc="http://schemas.openxmlformats.org/markup-compatibility/2006" xmlns:aink="http://schemas.microsoft.com/office/drawing/2016/ink" xmlns:am3d="http://schemas.microsoft.com/office/drawing/2017/model3d" xmlns:o="urn:schemas-microsoft-com:office:office" xmlns:r="http://schemas.openxmlformats.org/officeDocument/2006/relationships" xmlns:m="http://schemas.openxmlformats.org/officeDocument/2006/math" xmlns:v="urn:schemas-microsoft-com:vml" xmlns:wp14="http://schemas.microsoft.com/office/word/2010/wordprocessingDrawing" xmlns:wp="http://schemas.openxmlformats.org/drawingml/2006/wordprocessingDrawing" xmlns:w10="urn:schemas-microsoft-com:office:word" xmlns:w="http://schemas.openxmlformats.org/wordprocessingml/2006/main" xmlns:w14="http://schemas.microsoft.com/office/word/2010/wordml" xmlns:w15="http://schemas.microsoft.com/office/word/2012/wordml" xmlns:w16cid="http://schemas.microsoft.com/office/word/2016/wordml/cid" xmlns:w16se="http://schemas.microsoft.com/office/word/2015/wordml/symex" xmlns:wpg="http://schemas.microsoft.com/office/word/2010/wordprocessingGroup" xmlns:wpi="http://schemas.microsoft.com/office/word/2010/wordprocessingInk" xmlns:wne="http://schemas.microsoft.com/office/word/2006/wordml" xmlns:wps="http://schemas.microsoft.com/office/word/2010/wordprocessingShape" mc:Ignorable="w14 w15 w16se w16cid wp14">
   <w:abstractNum w:abstractNumId="0" w15:restartNumberingAfterBreak="0">
     <w:nsid w:val="07F20CE6"/>
     <w:multiLevelType w:val="hybridMultilevel"/>
@@ -3458,38 +3625,38 @@
       </w:pPr>
     </w:lvl>
   </w:abstractNum>
-  <w:num w:numId="1" w16cid:durableId="724570701">
+  <w:num w:numId="1">
     <w:abstractNumId w:val="3"/>
   </w:num>
-  <w:num w:numId="2" w16cid:durableId="1398894095">
+  <w:num w:numId="2">
     <w:abstractNumId w:val="7"/>
   </w:num>
-  <w:num w:numId="3" w16cid:durableId="1920870113">
+  <w:num w:numId="3">
     <w:abstractNumId w:val="0"/>
   </w:num>
-  <w:num w:numId="4" w16cid:durableId="1919485902">
+  <w:num w:numId="4">
     <w:abstractNumId w:val="4"/>
   </w:num>
-  <w:num w:numId="5" w16cid:durableId="809439507">
+  <w:num w:numId="5">
     <w:abstractNumId w:val="1"/>
   </w:num>
-  <w:num w:numId="6" w16cid:durableId="1827480091">
+  <w:num w:numId="6">
     <w:abstractNumId w:val="5"/>
   </w:num>
-  <w:num w:numId="7" w16cid:durableId="647783012">
+  <w:num w:numId="7">
     <w:abstractNumId w:val="2"/>
   </w:num>
-  <w:num w:numId="8" w16cid:durableId="1661082776">
+  <w:num w:numId="8">
     <w:abstractNumId w:val="8"/>
   </w:num>
-  <w:num w:numId="9" w16cid:durableId="1331374081">
+  <w:num w:numId="9">
     <w:abstractNumId w:val="6"/>
   </w:num>
 </w:numbering>
 </file>
 
 <file path=word/styles.xml><?xml version="1.0" encoding="utf-8"?>
-<w:styles xmlns:mc="http://schemas.openxmlformats.org/markup-compatibility/2006" xmlns:r="http://schemas.openxmlformats.org/officeDocument/2006/relationships" xmlns:w="http://schemas.openxmlformats.org/wordprocessingml/2006/main" xmlns:w14="http://schemas.microsoft.com/office/word/2010/wordml" xmlns:w15="http://schemas.microsoft.com/office/word/2012/wordml" xmlns:w16cex="http://schemas.microsoft.com/office/word/2018/wordml/cex" xmlns:w16cid="http://schemas.microsoft.com/office/word/2016/wordml/cid" xmlns:w16="http://schemas.microsoft.com/office/word/2018/wordml" xmlns:w16du="http://schemas.microsoft.com/office/word/2023/wordml/word16du" xmlns:w16sdtdh="http://schemas.microsoft.com/office/word/2020/wordml/sdtdatahash" xmlns:w16se="http://schemas.microsoft.com/office/word/2015/wordml/symex" mc:Ignorable="w14 w15 w16se w16cid w16 w16cex w16sdtdh w16du">
+<w:styles xmlns:mc="http://schemas.openxmlformats.org/markup-compatibility/2006" xmlns:r="http://schemas.openxmlformats.org/officeDocument/2006/relationships" xmlns:w="http://schemas.openxmlformats.org/wordprocessingml/2006/main" xmlns:w14="http://schemas.microsoft.com/office/word/2010/wordml" xmlns:w15="http://schemas.microsoft.com/office/word/2012/wordml" xmlns:w16cid="http://schemas.microsoft.com/office/word/2016/wordml/cid" xmlns:w16se="http://schemas.microsoft.com/office/word/2015/wordml/symex" mc:Ignorable="w14 w15 w16se w16cid">
   <w:docDefaults>
     <w:rPrDefault>
       <w:rPr>
@@ -3507,7 +3674,7 @@
       </w:pPr>
     </w:pPrDefault>
   </w:docDefaults>
-  <w:latentStyles w:defLockedState="0" w:defUIPriority="99" w:defSemiHidden="0" w:defUnhideWhenUsed="0" w:defQFormat="0" w:count="376">
+  <w:latentStyles w:defLockedState="0" w:defUIPriority="99" w:defSemiHidden="0" w:defUnhideWhenUsed="0" w:defQFormat="0" w:count="375">
     <w:lsdException w:name="Normal" w:uiPriority="0" w:qFormat="1"/>
     <w:lsdException w:name="heading 1" w:uiPriority="9" w:qFormat="1"/>
     <w:lsdException w:name="heading 2" w:semiHidden="1" w:uiPriority="9" w:unhideWhenUsed="1" w:qFormat="1"/>
@@ -3883,7 +4050,6 @@
     <w:lsdException w:name="Smart Hyperlink" w:semiHidden="1" w:unhideWhenUsed="1"/>
     <w:lsdException w:name="Hashtag" w:semiHidden="1" w:unhideWhenUsed="1"/>
     <w:lsdException w:name="Unresolved Mention" w:semiHidden="1" w:unhideWhenUsed="1"/>
-    <w:lsdException w:name="Smart Link" w:semiHidden="1" w:unhideWhenUsed="1"/>
   </w:latentStyles>
   <w:style w:type="paragraph" w:default="1" w:styleId="Normal">
     <w:name w:val="Normal"/>

</xml_diff>

<commit_message>
Mensaje de confirmación añadido al botón 2. Procesar Hoja1
</commit_message>
<xml_diff>
--- a/Manual de usuario.docx
+++ b/Manual de usuario.docx
@@ -1716,6 +1716,15 @@
         </w:rPr>
         <w:t>Consideraciones</w:t>
       </w:r>
+      <w:r>
+        <w:rPr>
+          <w:rFonts w:ascii="Arial" w:hAnsi="Arial" w:cs="Arial"/>
+          <w:sz w:val="24"/>
+          <w:szCs w:val="24"/>
+          <w:lang w:val="es-MX"/>
+        </w:rPr>
+        <w:t xml:space="preserve"> adicionales</w:t>
+      </w:r>
     </w:p>
     <w:p>
       <w:pPr>
@@ -2325,7 +2334,25 @@
           <w:szCs w:val="24"/>
           <w:lang w:val="es-MX"/>
         </w:rPr>
-        <w:t xml:space="preserve"> puede leer archivos .xls y .xlsx por igual, la diferencia es que al momento de guardar</w:t>
+        <w:t xml:space="preserve"> puede leer archivos .xls y .xlsx por igual, la diferencia es </w:t>
+      </w:r>
+      <w:r>
+        <w:rPr>
+          <w:rFonts w:ascii="Arial" w:hAnsi="Arial" w:cs="Arial"/>
+          <w:sz w:val="24"/>
+          <w:szCs w:val="24"/>
+          <w:lang w:val="es-MX"/>
+        </w:rPr>
+        <w:t>que,</w:t>
+      </w:r>
+      <w:r>
+        <w:rPr>
+          <w:rFonts w:ascii="Arial" w:hAnsi="Arial" w:cs="Arial"/>
+          <w:sz w:val="24"/>
+          <w:szCs w:val="24"/>
+          <w:lang w:val="es-MX"/>
+        </w:rPr>
+        <w:t xml:space="preserve"> al momento de guardar</w:t>
       </w:r>
       <w:r>
         <w:rPr>
@@ -2343,254 +2370,310 @@
           <w:szCs w:val="24"/>
           <w:lang w:val="es-MX"/>
         </w:rPr>
-        <w:t xml:space="preserve"> el botón lo guarda en formato .xlsx</w:t>
-      </w:r>
-      <w:r>
-        <w:rPr>
-          <w:rFonts w:ascii="Arial" w:hAnsi="Arial" w:cs="Arial"/>
-          <w:sz w:val="24"/>
-          <w:szCs w:val="24"/>
-          <w:lang w:val="es-MX"/>
-        </w:rPr>
-        <w:t xml:space="preserve"> para que el segundo botón admita correctamente el archivo modificado</w:t>
+        <w:t xml:space="preserve"> el </w:t>
+      </w:r>
+      <w:r>
+        <w:rPr>
+          <w:rFonts w:ascii="Arial" w:hAnsi="Arial" w:cs="Arial"/>
+          <w:sz w:val="24"/>
+          <w:szCs w:val="24"/>
+          <w:lang w:val="es-MX"/>
+        </w:rPr>
+        <w:t xml:space="preserve">primer </w:t>
+      </w:r>
+      <w:r>
+        <w:rPr>
+          <w:rFonts w:ascii="Arial" w:hAnsi="Arial" w:cs="Arial"/>
+          <w:sz w:val="24"/>
+          <w:szCs w:val="24"/>
+          <w:lang w:val="es-MX"/>
+        </w:rPr>
+        <w:t xml:space="preserve">botón guarda </w:t>
+      </w:r>
+      <w:r>
+        <w:rPr>
+          <w:rFonts w:ascii="Arial" w:hAnsi="Arial" w:cs="Arial"/>
+          <w:sz w:val="24"/>
+          <w:szCs w:val="24"/>
+          <w:lang w:val="es-MX"/>
+        </w:rPr>
+        <w:t xml:space="preserve">el archivo nuevo </w:t>
+      </w:r>
+      <w:r>
+        <w:rPr>
+          <w:rFonts w:ascii="Arial" w:hAnsi="Arial" w:cs="Arial"/>
+          <w:sz w:val="24"/>
+          <w:szCs w:val="24"/>
+          <w:lang w:val="es-MX"/>
+        </w:rPr>
+        <w:t>en formato .xlsx</w:t>
+      </w:r>
+      <w:r>
+        <w:rPr>
+          <w:rFonts w:ascii="Arial" w:hAnsi="Arial" w:cs="Arial"/>
+          <w:sz w:val="24"/>
+          <w:szCs w:val="24"/>
+          <w:lang w:val="es-MX"/>
+        </w:rPr>
+        <w:t xml:space="preserve"> para que el segundo botón </w:t>
+      </w:r>
+      <w:r>
+        <w:rPr>
+          <w:rFonts w:ascii="Arial" w:hAnsi="Arial" w:cs="Arial"/>
+          <w:sz w:val="24"/>
+          <w:szCs w:val="24"/>
+          <w:lang w:val="es-MX"/>
+        </w:rPr>
+        <w:t xml:space="preserve">lo </w:t>
+      </w:r>
+      <w:r>
+        <w:rPr>
+          <w:rFonts w:ascii="Arial" w:hAnsi="Arial" w:cs="Arial"/>
+          <w:sz w:val="24"/>
+          <w:szCs w:val="24"/>
+          <w:lang w:val="es-MX"/>
+        </w:rPr>
+        <w:t>admita correctamente</w:t>
+      </w:r>
+      <w:r>
+        <w:rPr>
+          <w:rFonts w:ascii="Arial" w:hAnsi="Arial" w:cs="Arial"/>
+          <w:sz w:val="24"/>
+          <w:szCs w:val="24"/>
+          <w:lang w:val="es-MX"/>
+        </w:rPr>
+        <w:t>.</w:t>
+      </w:r>
+    </w:p>
+    <w:p>
+      <w:pPr>
+        <w:pStyle w:val="Prrafodelista"/>
+        <w:rPr>
+          <w:rFonts w:ascii="Arial" w:hAnsi="Arial" w:cs="Arial"/>
+          <w:sz w:val="24"/>
+          <w:szCs w:val="24"/>
+          <w:lang w:val="es-MX"/>
+        </w:rPr>
+      </w:pPr>
+    </w:p>
+    <w:p>
+      <w:pPr>
+        <w:pStyle w:val="Prrafodelista"/>
+        <w:rPr>
+          <w:rFonts w:ascii="Arial" w:hAnsi="Arial" w:cs="Arial"/>
+          <w:sz w:val="24"/>
+          <w:szCs w:val="24"/>
+          <w:lang w:val="es-MX"/>
+        </w:rPr>
+      </w:pPr>
+    </w:p>
+    <w:p>
+      <w:pPr>
+        <w:pStyle w:val="Prrafodelista"/>
+        <w:rPr>
+          <w:rFonts w:ascii="Arial" w:hAnsi="Arial" w:cs="Arial"/>
+          <w:sz w:val="24"/>
+          <w:szCs w:val="24"/>
+          <w:lang w:val="es-MX"/>
+        </w:rPr>
+      </w:pPr>
+      <w:r>
+        <w:rPr>
+          <w:rFonts w:ascii="Arial" w:hAnsi="Arial" w:cs="Arial"/>
+          <w:sz w:val="24"/>
+          <w:szCs w:val="24"/>
+          <w:lang w:val="es-MX"/>
+        </w:rPr>
+        <w:t>El segundo botón (</w:t>
+      </w:r>
+      <w:r>
+        <w:rPr>
+          <w:rFonts w:ascii="Arial" w:hAnsi="Arial" w:cs="Arial"/>
+          <w:b/>
+          <w:sz w:val="24"/>
+          <w:szCs w:val="24"/>
+          <w:lang w:val="es-MX"/>
+        </w:rPr>
+        <w:t>2. Procesar Hoja1</w:t>
+      </w:r>
+      <w:r>
+        <w:rPr>
+          <w:rFonts w:ascii="Arial" w:hAnsi="Arial" w:cs="Arial"/>
+          <w:sz w:val="24"/>
+          <w:szCs w:val="24"/>
+          <w:lang w:val="es-MX"/>
+        </w:rPr>
+        <w:t xml:space="preserve">), detecta automáticamente si el archivo seleccionado por el usuario ya fue modificado previamente por este botón, si es así, </w:t>
+      </w:r>
+      <w:r>
+        <w:rPr>
+          <w:rFonts w:ascii="Arial" w:hAnsi="Arial" w:cs="Arial"/>
+          <w:sz w:val="24"/>
+          <w:szCs w:val="24"/>
+          <w:lang w:val="es-MX"/>
+        </w:rPr>
+        <w:t xml:space="preserve">abrirá </w:t>
+      </w:r>
+      <w:r>
+        <w:rPr>
+          <w:rFonts w:ascii="Arial" w:hAnsi="Arial" w:cs="Arial"/>
+          <w:sz w:val="24"/>
+          <w:szCs w:val="24"/>
+          <w:lang w:val="es-MX"/>
+        </w:rPr>
+        <w:t>un mensaje de confirmación al usuario</w:t>
+      </w:r>
+      <w:r>
+        <w:rPr>
+          <w:rFonts w:ascii="Arial" w:hAnsi="Arial" w:cs="Arial"/>
+          <w:sz w:val="24"/>
+          <w:szCs w:val="24"/>
+          <w:lang w:val="es-MX"/>
+        </w:rPr>
+        <w:t>:</w:t>
+      </w:r>
+    </w:p>
+    <w:p>
+      <w:pPr>
+        <w:pStyle w:val="Prrafodelista"/>
+        <w:rPr>
+          <w:rFonts w:ascii="Arial" w:hAnsi="Arial" w:cs="Arial"/>
+          <w:sz w:val="24"/>
+          <w:szCs w:val="24"/>
+          <w:lang w:val="es-MX"/>
+        </w:rPr>
+      </w:pPr>
+      <w:r>
+        <w:rPr>
+          <w:noProof/>
+        </w:rPr>
+        <w:drawing>
+          <wp:inline distT="0" distB="0" distL="0" distR="0" wp14:anchorId="484B4549" wp14:editId="0AADCA0E">
+            <wp:extent cx="3962400" cy="1524000"/>
+            <wp:effectExtent l="0" t="0" r="0" b="0"/>
+            <wp:docPr id="1" name="Imagen 1"/>
+            <wp:cNvGraphicFramePr>
+              <a:graphicFrameLocks xmlns:a="http://schemas.openxmlformats.org/drawingml/2006/main" noChangeAspect="1"/>
+            </wp:cNvGraphicFramePr>
+            <a:graphic xmlns:a="http://schemas.openxmlformats.org/drawingml/2006/main">
+              <a:graphicData uri="http://schemas.openxmlformats.org/drawingml/2006/picture">
+                <pic:pic xmlns:pic="http://schemas.openxmlformats.org/drawingml/2006/picture">
+                  <pic:nvPicPr>
+                    <pic:cNvPr id="1" name=""/>
+                    <pic:cNvPicPr/>
+                  </pic:nvPicPr>
+                  <pic:blipFill>
+                    <a:blip r:embed="rId17"/>
+                    <a:stretch>
+                      <a:fillRect/>
+                    </a:stretch>
+                  </pic:blipFill>
+                  <pic:spPr>
+                    <a:xfrm>
+                      <a:off x="0" y="0"/>
+                      <a:ext cx="3962400" cy="1524000"/>
+                    </a:xfrm>
+                    <a:prstGeom prst="rect">
+                      <a:avLst/>
+                    </a:prstGeom>
+                  </pic:spPr>
+                </pic:pic>
+              </a:graphicData>
+            </a:graphic>
+          </wp:inline>
+        </w:drawing>
+      </w:r>
+    </w:p>
+    <w:p>
+      <w:pPr>
+        <w:pStyle w:val="Prrafodelista"/>
+        <w:rPr>
+          <w:rFonts w:ascii="Arial" w:hAnsi="Arial" w:cs="Arial"/>
+          <w:sz w:val="24"/>
+          <w:szCs w:val="24"/>
+          <w:lang w:val="es-MX"/>
+        </w:rPr>
+      </w:pPr>
+      <w:r>
+        <w:rPr>
+          <w:rFonts w:ascii="Arial" w:hAnsi="Arial" w:cs="Arial"/>
+          <w:sz w:val="24"/>
+          <w:szCs w:val="24"/>
+          <w:lang w:val="es-MX"/>
+        </w:rPr>
+        <w:t>Como dice el mensaje de confirmación, si se ejecuta el mismo botón sobre un archivo ya modificado, el contenido se alterará de tal forma que el archivo quedará inservible y,</w:t>
       </w:r>
       <w:bookmarkStart w:id="0" w:name="_GoBack"/>
       <w:bookmarkEnd w:id="0"/>
-    </w:p>
-    <w:p>
-      <w:pPr>
-        <w:pStyle w:val="Prrafodelista"/>
-        <w:rPr>
-          <w:rFonts w:ascii="Arial" w:hAnsi="Arial" w:cs="Arial"/>
-          <w:sz w:val="24"/>
-          <w:szCs w:val="24"/>
-          <w:lang w:val="es-MX"/>
-        </w:rPr>
-      </w:pPr>
-    </w:p>
-    <w:p>
-      <w:pPr>
-        <w:pStyle w:val="Prrafodelista"/>
-        <w:rPr>
-          <w:rFonts w:ascii="Arial" w:hAnsi="Arial" w:cs="Arial"/>
-          <w:sz w:val="24"/>
-          <w:szCs w:val="24"/>
-          <w:lang w:val="es-MX"/>
-        </w:rPr>
-      </w:pPr>
-    </w:p>
-    <w:p>
-      <w:pPr>
-        <w:pStyle w:val="Prrafodelista"/>
-        <w:rPr>
-          <w:rFonts w:ascii="Arial" w:hAnsi="Arial" w:cs="Arial"/>
-          <w:sz w:val="24"/>
-          <w:szCs w:val="24"/>
-          <w:lang w:val="es-MX"/>
-        </w:rPr>
-      </w:pPr>
-    </w:p>
-    <w:p>
-      <w:pPr>
-        <w:pStyle w:val="Prrafodelista"/>
-        <w:rPr>
-          <w:rFonts w:ascii="Arial" w:hAnsi="Arial" w:cs="Arial"/>
-          <w:sz w:val="24"/>
-          <w:szCs w:val="24"/>
-          <w:lang w:val="es-MX"/>
-        </w:rPr>
-      </w:pPr>
-    </w:p>
-    <w:p>
-      <w:pPr>
-        <w:pStyle w:val="Prrafodelista"/>
-        <w:rPr>
-          <w:rFonts w:ascii="Arial" w:hAnsi="Arial" w:cs="Arial"/>
-          <w:sz w:val="24"/>
-          <w:szCs w:val="24"/>
-          <w:lang w:val="es-MX"/>
-        </w:rPr>
-      </w:pPr>
-    </w:p>
-    <w:p>
-      <w:pPr>
-        <w:pStyle w:val="Prrafodelista"/>
-        <w:rPr>
-          <w:rFonts w:ascii="Arial" w:hAnsi="Arial" w:cs="Arial"/>
-          <w:sz w:val="24"/>
-          <w:szCs w:val="24"/>
-          <w:lang w:val="es-MX"/>
-        </w:rPr>
-      </w:pPr>
-    </w:p>
-    <w:p>
-      <w:pPr>
-        <w:pStyle w:val="Prrafodelista"/>
-        <w:rPr>
-          <w:rFonts w:ascii="Arial" w:hAnsi="Arial" w:cs="Arial"/>
-          <w:sz w:val="24"/>
-          <w:szCs w:val="24"/>
-          <w:lang w:val="es-MX"/>
-        </w:rPr>
-      </w:pPr>
-    </w:p>
-    <w:p>
-      <w:pPr>
-        <w:pStyle w:val="Prrafodelista"/>
-        <w:rPr>
-          <w:rFonts w:ascii="Arial" w:hAnsi="Arial" w:cs="Arial"/>
-          <w:sz w:val="24"/>
-          <w:szCs w:val="24"/>
-          <w:lang w:val="es-MX"/>
-        </w:rPr>
-      </w:pPr>
-    </w:p>
-    <w:p>
-      <w:pPr>
-        <w:pStyle w:val="Prrafodelista"/>
-        <w:rPr>
-          <w:rFonts w:ascii="Arial" w:hAnsi="Arial" w:cs="Arial"/>
-          <w:sz w:val="24"/>
-          <w:szCs w:val="24"/>
-          <w:lang w:val="es-MX"/>
-        </w:rPr>
-      </w:pPr>
-    </w:p>
-    <w:p>
-      <w:pPr>
-        <w:pStyle w:val="Prrafodelista"/>
-        <w:rPr>
-          <w:rFonts w:ascii="Arial" w:hAnsi="Arial" w:cs="Arial"/>
-          <w:sz w:val="24"/>
-          <w:szCs w:val="24"/>
-          <w:lang w:val="es-MX"/>
-        </w:rPr>
-      </w:pPr>
-    </w:p>
-    <w:p>
-      <w:pPr>
-        <w:pStyle w:val="Prrafodelista"/>
-        <w:rPr>
-          <w:rFonts w:ascii="Arial" w:hAnsi="Arial" w:cs="Arial"/>
-          <w:sz w:val="24"/>
-          <w:szCs w:val="24"/>
-          <w:lang w:val="es-MX"/>
-        </w:rPr>
-      </w:pPr>
-    </w:p>
-    <w:p>
-      <w:pPr>
-        <w:pStyle w:val="Prrafodelista"/>
-        <w:rPr>
-          <w:rFonts w:ascii="Arial" w:hAnsi="Arial" w:cs="Arial"/>
-          <w:sz w:val="24"/>
-          <w:szCs w:val="24"/>
-          <w:lang w:val="es-MX"/>
-        </w:rPr>
-      </w:pPr>
-    </w:p>
-    <w:p>
-      <w:pPr>
-        <w:pStyle w:val="Prrafodelista"/>
-        <w:rPr>
-          <w:rFonts w:ascii="Arial" w:hAnsi="Arial" w:cs="Arial"/>
-          <w:sz w:val="24"/>
-          <w:szCs w:val="24"/>
-          <w:lang w:val="es-MX"/>
-        </w:rPr>
-      </w:pPr>
-    </w:p>
-    <w:p>
-      <w:pPr>
-        <w:pStyle w:val="Prrafodelista"/>
-        <w:rPr>
-          <w:rFonts w:ascii="Arial" w:hAnsi="Arial" w:cs="Arial"/>
-          <w:sz w:val="24"/>
-          <w:szCs w:val="24"/>
-          <w:lang w:val="es-MX"/>
-        </w:rPr>
-      </w:pPr>
-    </w:p>
-    <w:p>
-      <w:pPr>
-        <w:pStyle w:val="Prrafodelista"/>
-        <w:rPr>
-          <w:rFonts w:ascii="Arial" w:hAnsi="Arial" w:cs="Arial"/>
-          <w:sz w:val="24"/>
-          <w:szCs w:val="24"/>
-          <w:lang w:val="es-MX"/>
-        </w:rPr>
-      </w:pPr>
-    </w:p>
-    <w:p>
-      <w:pPr>
-        <w:pStyle w:val="Prrafodelista"/>
-        <w:rPr>
-          <w:rFonts w:ascii="Arial" w:hAnsi="Arial" w:cs="Arial"/>
-          <w:sz w:val="24"/>
-          <w:szCs w:val="24"/>
-          <w:lang w:val="es-MX"/>
-        </w:rPr>
-      </w:pPr>
-    </w:p>
-    <w:p>
-      <w:pPr>
-        <w:pStyle w:val="Prrafodelista"/>
-        <w:rPr>
-          <w:rFonts w:ascii="Arial" w:hAnsi="Arial" w:cs="Arial"/>
-          <w:sz w:val="24"/>
-          <w:szCs w:val="24"/>
-          <w:lang w:val="es-MX"/>
-        </w:rPr>
-      </w:pPr>
-    </w:p>
-    <w:p>
-      <w:pPr>
-        <w:pStyle w:val="Prrafodelista"/>
-        <w:rPr>
-          <w:rFonts w:ascii="Arial" w:hAnsi="Arial" w:cs="Arial"/>
-          <w:sz w:val="24"/>
-          <w:szCs w:val="24"/>
-          <w:lang w:val="es-MX"/>
-        </w:rPr>
-      </w:pPr>
-    </w:p>
-    <w:p>
-      <w:pPr>
-        <w:pStyle w:val="Prrafodelista"/>
-        <w:rPr>
-          <w:rFonts w:ascii="Arial" w:hAnsi="Arial" w:cs="Arial"/>
-          <w:sz w:val="24"/>
-          <w:szCs w:val="24"/>
-          <w:lang w:val="es-MX"/>
-        </w:rPr>
-      </w:pPr>
-    </w:p>
-    <w:p>
-      <w:pPr>
-        <w:pStyle w:val="Prrafodelista"/>
-        <w:rPr>
-          <w:rFonts w:ascii="Arial" w:hAnsi="Arial" w:cs="Arial"/>
-          <w:sz w:val="24"/>
-          <w:szCs w:val="24"/>
-          <w:lang w:val="es-MX"/>
-        </w:rPr>
-      </w:pPr>
-    </w:p>
-    <w:p>
-      <w:pPr>
-        <w:pStyle w:val="Prrafodelista"/>
-        <w:rPr>
-          <w:rFonts w:ascii="Arial" w:hAnsi="Arial" w:cs="Arial"/>
-          <w:sz w:val="24"/>
-          <w:szCs w:val="24"/>
-          <w:lang w:val="es-MX"/>
-        </w:rPr>
-      </w:pPr>
-    </w:p>
-    <w:p>
-      <w:pPr>
-        <w:pStyle w:val="Prrafodelista"/>
+      <w:r>
+        <w:rPr>
+          <w:rFonts w:ascii="Arial" w:hAnsi="Arial" w:cs="Arial"/>
+          <w:sz w:val="24"/>
+          <w:szCs w:val="24"/>
+          <w:lang w:val="es-MX"/>
+        </w:rPr>
+        <w:t xml:space="preserve"> por lo tanto, será necesario reiniciar todo el proceso.</w:t>
+      </w:r>
+    </w:p>
+    <w:p>
+      <w:pPr>
+        <w:pStyle w:val="Prrafodelista"/>
+        <w:rPr>
+          <w:rFonts w:ascii="Arial" w:hAnsi="Arial" w:cs="Arial"/>
+          <w:sz w:val="24"/>
+          <w:szCs w:val="24"/>
+          <w:lang w:val="es-MX"/>
+        </w:rPr>
+      </w:pPr>
+    </w:p>
+    <w:p>
+      <w:pPr>
+        <w:pStyle w:val="Prrafodelista"/>
+        <w:rPr>
+          <w:rFonts w:ascii="Arial" w:hAnsi="Arial" w:cs="Arial"/>
+          <w:sz w:val="24"/>
+          <w:szCs w:val="24"/>
+          <w:lang w:val="es-MX"/>
+        </w:rPr>
+      </w:pPr>
+    </w:p>
+    <w:p>
+      <w:pPr>
+        <w:pStyle w:val="Prrafodelista"/>
+        <w:rPr>
+          <w:rFonts w:ascii="Arial" w:hAnsi="Arial" w:cs="Arial"/>
+          <w:sz w:val="24"/>
+          <w:szCs w:val="24"/>
+          <w:lang w:val="es-MX"/>
+        </w:rPr>
+      </w:pPr>
+    </w:p>
+    <w:p>
+      <w:pPr>
+        <w:pStyle w:val="Prrafodelista"/>
+        <w:rPr>
+          <w:rFonts w:ascii="Arial" w:hAnsi="Arial" w:cs="Arial"/>
+          <w:sz w:val="24"/>
+          <w:szCs w:val="24"/>
+          <w:lang w:val="es-MX"/>
+        </w:rPr>
+      </w:pPr>
+    </w:p>
+    <w:p>
+      <w:pPr>
+        <w:pStyle w:val="Prrafodelista"/>
+        <w:rPr>
+          <w:rFonts w:ascii="Arial" w:hAnsi="Arial" w:cs="Arial"/>
+          <w:sz w:val="24"/>
+          <w:szCs w:val="24"/>
+          <w:lang w:val="es-MX"/>
+        </w:rPr>
+      </w:pPr>
+    </w:p>
+    <w:p>
+      <w:pPr>
+        <w:pStyle w:val="Prrafodelista"/>
+        <w:jc w:val="right"/>
         <w:rPr>
           <w:rFonts w:ascii="Arial" w:hAnsi="Arial" w:cs="Arial"/>
           <w:sz w:val="24"/>
@@ -2631,9 +2714,8 @@
           <w:szCs w:val="24"/>
           <w:lang w:val="es-MX"/>
         </w:rPr>
-        <w:t xml:space="preserve"> y </w:t>
-      </w:r>
-      <w:proofErr w:type="spellStart"/>
+        <w:t>,</w:t>
+      </w:r>
       <w:r>
         <w:rPr>
           <w:rFonts w:ascii="Arial" w:hAnsi="Arial" w:cs="Arial"/>
@@ -2643,9 +2725,43 @@
           <w:szCs w:val="24"/>
           <w:lang w:val="es-MX"/>
         </w:rPr>
+        <w:t xml:space="preserve"> </w:t>
+      </w:r>
+      <w:proofErr w:type="spellStart"/>
+      <w:r>
+        <w:rPr>
+          <w:rFonts w:ascii="Arial" w:hAnsi="Arial" w:cs="Arial"/>
+          <w:b/>
+          <w:bCs/>
+          <w:sz w:val="24"/>
+          <w:szCs w:val="24"/>
+          <w:lang w:val="es-MX"/>
+        </w:rPr>
         <w:t>Openpyxl</w:t>
       </w:r>
       <w:proofErr w:type="spellEnd"/>
+      <w:r>
+        <w:rPr>
+          <w:rFonts w:ascii="Arial" w:hAnsi="Arial" w:cs="Arial"/>
+          <w:b/>
+          <w:bCs/>
+          <w:sz w:val="24"/>
+          <w:szCs w:val="24"/>
+          <w:lang w:val="es-MX"/>
+        </w:rPr>
+        <w:t xml:space="preserve"> y otras librería</w:t>
+      </w:r>
+      <w:r>
+        <w:rPr>
+          <w:rFonts w:ascii="Arial" w:hAnsi="Arial" w:cs="Arial"/>
+          <w:b/>
+          <w:bCs/>
+          <w:sz w:val="24"/>
+          <w:szCs w:val="24"/>
+          <w:lang w:val="es-MX"/>
+        </w:rPr>
+        <w:t>s</w:t>
+      </w:r>
     </w:p>
     <w:p>
       <w:pPr>

</xml_diff>

<commit_message>
Mensaje de Error, permiso denegado al botón 2. Procesar Hoja1
</commit_message>
<xml_diff>
--- a/Manual de usuario.docx
+++ b/Manual de usuario.docx
@@ -1754,25 +1754,16 @@
           <w:szCs w:val="24"/>
           <w:lang w:val="es-MX"/>
         </w:rPr>
-        <w:t>Ambos</w:t>
-      </w:r>
-      <w:r>
-        <w:rPr>
-          <w:rFonts w:ascii="Arial" w:hAnsi="Arial" w:cs="Arial"/>
-          <w:sz w:val="24"/>
-          <w:szCs w:val="24"/>
-          <w:lang w:val="es-MX"/>
-        </w:rPr>
-        <w:t xml:space="preserve"> botone</w:t>
-      </w:r>
-      <w:r>
-        <w:rPr>
-          <w:rFonts w:ascii="Arial" w:hAnsi="Arial" w:cs="Arial"/>
-          <w:sz w:val="24"/>
-          <w:szCs w:val="24"/>
-          <w:lang w:val="es-MX"/>
-        </w:rPr>
-        <w:t xml:space="preserve">s: </w:t>
+        <w:t>- El botón</w:t>
+      </w:r>
+      <w:r>
+        <w:rPr>
+          <w:rFonts w:ascii="Arial" w:hAnsi="Arial" w:cs="Arial"/>
+          <w:sz w:val="24"/>
+          <w:szCs w:val="24"/>
+          <w:lang w:val="es-MX"/>
+        </w:rPr>
+        <w:t xml:space="preserve"> </w:t>
       </w:r>
       <w:r>
         <w:rPr>
@@ -1794,7 +1785,7 @@
           <w:szCs w:val="24"/>
           <w:lang w:val="es-MX"/>
         </w:rPr>
-        <w:t>1</w:t>
+        <w:t>2</w:t>
       </w:r>
       <w:r>
         <w:rPr>
@@ -1805,7 +1796,7 @@
           <w:szCs w:val="24"/>
           <w:lang w:val="es-MX"/>
         </w:rPr>
-        <w:t xml:space="preserve">. Procesar </w:t>
+        <w:t>.</w:t>
       </w:r>
       <w:r>
         <w:rPr>
@@ -1816,7 +1807,7 @@
           <w:szCs w:val="24"/>
           <w:lang w:val="es-MX"/>
         </w:rPr>
-        <w:t>INFORME SOLICITUDES</w:t>
+        <w:t xml:space="preserve"> Procesar Hoja1</w:t>
       </w:r>
       <w:r>
         <w:rPr>
@@ -1836,70 +1827,6 @@
           <w:szCs w:val="24"/>
           <w:lang w:val="es-MX"/>
         </w:rPr>
-        <w:t xml:space="preserve"> y </w:t>
-      </w:r>
-      <w:r>
-        <w:rPr>
-          <w:rFonts w:ascii="Arial" w:hAnsi="Arial" w:cs="Arial"/>
-          <w:b/>
-          <w:bCs/>
-          <w:sz w:val="24"/>
-          <w:szCs w:val="24"/>
-          <w:lang w:val="es-MX"/>
-        </w:rPr>
-        <w:t>“</w:t>
-      </w:r>
-      <w:r>
-        <w:rPr>
-          <w:rFonts w:ascii="Arial" w:hAnsi="Arial" w:cs="Arial"/>
-          <w:b/>
-          <w:bCs/>
-          <w:sz w:val="24"/>
-          <w:szCs w:val="24"/>
-          <w:lang w:val="es-MX"/>
-        </w:rPr>
-        <w:t>2</w:t>
-      </w:r>
-      <w:r>
-        <w:rPr>
-          <w:rFonts w:ascii="Arial" w:hAnsi="Arial" w:cs="Arial"/>
-          <w:b/>
-          <w:bCs/>
-          <w:sz w:val="24"/>
-          <w:szCs w:val="24"/>
-          <w:lang w:val="es-MX"/>
-        </w:rPr>
-        <w:t>.</w:t>
-      </w:r>
-      <w:r>
-        <w:rPr>
-          <w:rFonts w:ascii="Arial" w:hAnsi="Arial" w:cs="Arial"/>
-          <w:b/>
-          <w:bCs/>
-          <w:sz w:val="24"/>
-          <w:szCs w:val="24"/>
-          <w:lang w:val="es-MX"/>
-        </w:rPr>
-        <w:t xml:space="preserve"> Procesar Hoja1</w:t>
-      </w:r>
-      <w:r>
-        <w:rPr>
-          <w:rFonts w:ascii="Arial" w:hAnsi="Arial" w:cs="Arial"/>
-          <w:b/>
-          <w:bCs/>
-          <w:sz w:val="24"/>
-          <w:szCs w:val="24"/>
-          <w:lang w:val="es-MX"/>
-        </w:rPr>
-        <w:t>”</w:t>
-      </w:r>
-      <w:r>
-        <w:rPr>
-          <w:rFonts w:ascii="Arial" w:hAnsi="Arial" w:cs="Arial"/>
-          <w:sz w:val="24"/>
-          <w:szCs w:val="24"/>
-          <w:lang w:val="es-MX"/>
-        </w:rPr>
         <w:t xml:space="preserve">, </w:t>
       </w:r>
       <w:r>
@@ -1918,7 +1845,7 @@
           <w:szCs w:val="24"/>
           <w:lang w:val="es-MX"/>
         </w:rPr>
-        <w:t>funcionan mientras el archivo seleccionado esté cerrado, de lo contrario se generará el siguiente error</w:t>
+        <w:t>funciona mientras el archivo seleccionado esté cerrado, de lo contrario se generará el siguiente error</w:t>
       </w:r>
       <w:r>
         <w:rPr>
@@ -1942,17 +1869,13 @@
       </w:pPr>
       <w:r>
         <w:rPr>
-          <w:rFonts w:ascii="Arial" w:hAnsi="Arial" w:cs="Arial"/>
           <w:noProof/>
-          <w:sz w:val="24"/>
-          <w:szCs w:val="24"/>
-          <w:lang w:val="es-MX"/>
         </w:rPr>
         <w:drawing>
-          <wp:inline distT="0" distB="0" distL="0" distR="0" wp14:anchorId="1EC28DDD" wp14:editId="438C2E10">
-            <wp:extent cx="3010320" cy="1495634"/>
-            <wp:effectExtent l="0" t="0" r="0" b="9525"/>
-            <wp:docPr id="836341240" name="Imagen 1" descr="Interfaz de usuario gráfica, Texto, Aplicación&#10;&#10;Descripción generada automáticamente"/>
+          <wp:inline distT="0" distB="0" distL="0" distR="0" wp14:anchorId="5FA68405" wp14:editId="1223AB68">
+            <wp:extent cx="3943350" cy="1657350"/>
+            <wp:effectExtent l="0" t="0" r="0" b="0"/>
+            <wp:docPr id="3" name="Imagen 3"/>
             <wp:cNvGraphicFramePr>
               <a:graphicFrameLocks xmlns:a="http://schemas.openxmlformats.org/drawingml/2006/main" noChangeAspect="1"/>
             </wp:cNvGraphicFramePr>
@@ -1960,7 +1883,7 @@
               <a:graphicData uri="http://schemas.openxmlformats.org/drawingml/2006/picture">
                 <pic:pic xmlns:pic="http://schemas.openxmlformats.org/drawingml/2006/picture">
                   <pic:nvPicPr>
-                    <pic:cNvPr id="836341240" name="Imagen 1" descr="Interfaz de usuario gráfica, Texto, Aplicación&#10;&#10;Descripción generada automáticamente"/>
+                    <pic:cNvPr id="1" name=""/>
                     <pic:cNvPicPr/>
                   </pic:nvPicPr>
                   <pic:blipFill>
@@ -1972,7 +1895,7 @@
                   <pic:spPr>
                     <a:xfrm>
                       <a:off x="0" y="0"/>
-                      <a:ext cx="3010320" cy="1495634"/>
+                      <a:ext cx="3943350" cy="1657350"/>
                     </a:xfrm>
                     <a:prstGeom prst="rect">
                       <a:avLst/>
@@ -1984,62 +1907,8 @@
           </wp:inline>
         </w:drawing>
       </w:r>
-    </w:p>
-    <w:p>
-      <w:pPr>
-        <w:pStyle w:val="Prrafodelista"/>
-        <w:rPr>
-          <w:rFonts w:ascii="Arial" w:hAnsi="Arial" w:cs="Arial"/>
-          <w:sz w:val="24"/>
-          <w:szCs w:val="24"/>
-          <w:lang w:val="es-MX"/>
-        </w:rPr>
-      </w:pPr>
-      <w:r>
-        <w:rPr>
-          <w:rFonts w:ascii="Arial" w:hAnsi="Arial" w:cs="Arial"/>
-          <w:sz w:val="24"/>
-          <w:szCs w:val="24"/>
-          <w:lang w:val="es-MX"/>
-        </w:rPr>
-        <w:t>Este error</w:t>
-      </w:r>
-      <w:r>
-        <w:rPr>
-          <w:rFonts w:ascii="Arial" w:hAnsi="Arial" w:cs="Arial"/>
-          <w:sz w:val="24"/>
-          <w:szCs w:val="24"/>
-          <w:lang w:val="es-MX"/>
-        </w:rPr>
-        <w:t>,</w:t>
-      </w:r>
-      <w:r>
-        <w:rPr>
-          <w:rFonts w:ascii="Arial" w:hAnsi="Arial" w:cs="Arial"/>
-          <w:sz w:val="24"/>
-          <w:szCs w:val="24"/>
-          <w:lang w:val="es-MX"/>
-        </w:rPr>
-        <w:t xml:space="preserve"> básicamente está comunicando que la aplicación no puede hacer modificaciones al archivo seleccionado</w:t>
-      </w:r>
-      <w:r>
-        <w:rPr>
-          <w:rFonts w:ascii="Arial" w:hAnsi="Arial" w:cs="Arial"/>
-          <w:sz w:val="24"/>
-          <w:szCs w:val="24"/>
-          <w:lang w:val="es-MX"/>
-        </w:rPr>
-        <w:t>,</w:t>
-      </w:r>
-      <w:r>
-        <w:rPr>
-          <w:rFonts w:ascii="Arial" w:hAnsi="Arial" w:cs="Arial"/>
-          <w:sz w:val="24"/>
-          <w:szCs w:val="24"/>
-          <w:lang w:val="es-MX"/>
-        </w:rPr>
-        <w:t xml:space="preserve"> porque el mismo está abierto o hay otra aplicación que lo está usando.</w:t>
-      </w:r>
+      <w:bookmarkStart w:id="0" w:name="_GoBack"/>
+      <w:bookmarkEnd w:id="0"/>
     </w:p>
     <w:p>
       <w:pPr>
@@ -2067,8 +1936,28 @@
           <w:szCs w:val="24"/>
           <w:lang w:val="es-MX"/>
         </w:rPr>
-        <w:t>s recomendable guardar los cambios (CTRL-G) y cerrar el archivo con el que se está trabajando antes de continuar.</w:t>
-      </w:r>
+        <w:t>s recomendable guardar los cambios (CTRL-G) y cerrar el archivo con el que se está trabajando antes de continuar</w:t>
+      </w:r>
+      <w:r>
+        <w:rPr>
+          <w:rFonts w:ascii="Arial" w:hAnsi="Arial" w:cs="Arial"/>
+          <w:sz w:val="24"/>
+          <w:szCs w:val="24"/>
+          <w:lang w:val="es-MX"/>
+        </w:rPr>
+        <w:t>, para poder ejecutar el botón con normalidad.</w:t>
+      </w:r>
+    </w:p>
+    <w:p>
+      <w:pPr>
+        <w:pStyle w:val="Prrafodelista"/>
+        <w:rPr>
+          <w:rFonts w:ascii="Arial" w:hAnsi="Arial" w:cs="Arial"/>
+          <w:sz w:val="24"/>
+          <w:szCs w:val="24"/>
+          <w:lang w:val="es-MX"/>
+        </w:rPr>
+      </w:pPr>
     </w:p>
     <w:p>
       <w:pPr>
@@ -2099,6 +1988,15 @@
           <w:lang w:val="es-MX"/>
         </w:rPr>
         <w:lastRenderedPageBreak/>
+        <w:t xml:space="preserve">- </w:t>
+      </w:r>
+      <w:r>
+        <w:rPr>
+          <w:rFonts w:ascii="Arial" w:hAnsi="Arial" w:cs="Arial"/>
+          <w:sz w:val="24"/>
+          <w:szCs w:val="24"/>
+          <w:lang w:val="es-MX"/>
+        </w:rPr>
         <w:t xml:space="preserve">Es muy importante que el listado de expertas del día siguiente al actual, SIEMPRE debe ser copiado en la celda A5 para que la aplicación no ejecute cambios erróneos. </w:t>
       </w:r>
     </w:p>
@@ -2122,6 +2020,15 @@
           <w:lang w:val="es-MX"/>
         </w:rPr>
       </w:pPr>
+      <w:r>
+        <w:rPr>
+          <w:rFonts w:ascii="Arial" w:hAnsi="Arial" w:cs="Arial"/>
+          <w:sz w:val="24"/>
+          <w:szCs w:val="24"/>
+          <w:lang w:val="es-MX"/>
+        </w:rPr>
+        <w:t xml:space="preserve">- </w:t>
+      </w:r>
       <w:r>
         <w:rPr>
           <w:rFonts w:ascii="Arial" w:hAnsi="Arial" w:cs="Arial"/>
@@ -2296,6 +2203,15 @@
           <w:szCs w:val="24"/>
           <w:lang w:val="es-MX"/>
         </w:rPr>
+        <w:t xml:space="preserve">- </w:t>
+      </w:r>
+      <w:r>
+        <w:rPr>
+          <w:rFonts w:ascii="Arial" w:hAnsi="Arial" w:cs="Arial"/>
+          <w:sz w:val="24"/>
+          <w:szCs w:val="24"/>
+          <w:lang w:val="es-MX"/>
+        </w:rPr>
         <w:t xml:space="preserve">El botón </w:t>
       </w:r>
       <w:r>
@@ -2477,6 +2393,15 @@
           <w:lang w:val="es-MX"/>
         </w:rPr>
       </w:pPr>
+      <w:r>
+        <w:rPr>
+          <w:rFonts w:ascii="Arial" w:hAnsi="Arial" w:cs="Arial"/>
+          <w:sz w:val="24"/>
+          <w:szCs w:val="24"/>
+          <w:lang w:val="es-MX"/>
+        </w:rPr>
+        <w:t xml:space="preserve">- </w:t>
+      </w:r>
       <w:r>
         <w:rPr>
           <w:rFonts w:ascii="Arial" w:hAnsi="Arial" w:cs="Arial"/>
@@ -2601,67 +2526,116 @@
           <w:szCs w:val="24"/>
           <w:lang w:val="es-MX"/>
         </w:rPr>
-        <w:t>Como dice el mensaje de confirmación, si se ejecuta el mismo botón sobre un archivo ya modificado, el contenido se alterará de tal forma que el archivo quedará inservible y,</w:t>
-      </w:r>
-      <w:bookmarkStart w:id="0" w:name="_GoBack"/>
-      <w:bookmarkEnd w:id="0"/>
-      <w:r>
-        <w:rPr>
-          <w:rFonts w:ascii="Arial" w:hAnsi="Arial" w:cs="Arial"/>
-          <w:sz w:val="24"/>
-          <w:szCs w:val="24"/>
-          <w:lang w:val="es-MX"/>
-        </w:rPr>
-        <w:t xml:space="preserve"> por lo tanto, será necesario reiniciar todo el proceso.</w:t>
-      </w:r>
-    </w:p>
-    <w:p>
-      <w:pPr>
-        <w:pStyle w:val="Prrafodelista"/>
-        <w:rPr>
-          <w:rFonts w:ascii="Arial" w:hAnsi="Arial" w:cs="Arial"/>
-          <w:sz w:val="24"/>
-          <w:szCs w:val="24"/>
-          <w:lang w:val="es-MX"/>
-        </w:rPr>
-      </w:pPr>
-    </w:p>
-    <w:p>
-      <w:pPr>
-        <w:pStyle w:val="Prrafodelista"/>
-        <w:rPr>
-          <w:rFonts w:ascii="Arial" w:hAnsi="Arial" w:cs="Arial"/>
-          <w:sz w:val="24"/>
-          <w:szCs w:val="24"/>
-          <w:lang w:val="es-MX"/>
-        </w:rPr>
-      </w:pPr>
-    </w:p>
-    <w:p>
-      <w:pPr>
-        <w:pStyle w:val="Prrafodelista"/>
-        <w:rPr>
-          <w:rFonts w:ascii="Arial" w:hAnsi="Arial" w:cs="Arial"/>
-          <w:sz w:val="24"/>
-          <w:szCs w:val="24"/>
-          <w:lang w:val="es-MX"/>
-        </w:rPr>
-      </w:pPr>
-    </w:p>
-    <w:p>
-      <w:pPr>
-        <w:pStyle w:val="Prrafodelista"/>
-        <w:rPr>
-          <w:rFonts w:ascii="Arial" w:hAnsi="Arial" w:cs="Arial"/>
-          <w:sz w:val="24"/>
-          <w:szCs w:val="24"/>
-          <w:lang w:val="es-MX"/>
-        </w:rPr>
-      </w:pPr>
-    </w:p>
-    <w:p>
-      <w:pPr>
-        <w:pStyle w:val="Prrafodelista"/>
+        <w:t>Como dice el mensaje de confirmación, si se ejecuta el mismo botón sobre un archivo ya modificado, el contenido se alterará de tal forma que el archivo quedará inservible y, por lo tanto, será necesario reiniciar todo el proceso.</w:t>
+      </w:r>
+    </w:p>
+    <w:p>
+      <w:pPr>
+        <w:pStyle w:val="Prrafodelista"/>
+        <w:rPr>
+          <w:rFonts w:ascii="Arial" w:hAnsi="Arial" w:cs="Arial"/>
+          <w:sz w:val="24"/>
+          <w:szCs w:val="24"/>
+          <w:lang w:val="es-MX"/>
+        </w:rPr>
+      </w:pPr>
+    </w:p>
+    <w:p>
+      <w:pPr>
+        <w:pStyle w:val="Prrafodelista"/>
+        <w:rPr>
+          <w:rFonts w:ascii="Arial" w:hAnsi="Arial" w:cs="Arial"/>
+          <w:sz w:val="24"/>
+          <w:szCs w:val="24"/>
+          <w:lang w:val="es-MX"/>
+        </w:rPr>
+      </w:pPr>
+    </w:p>
+    <w:p>
+      <w:pPr>
+        <w:pStyle w:val="Prrafodelista"/>
+        <w:rPr>
+          <w:rFonts w:ascii="Arial" w:hAnsi="Arial" w:cs="Arial"/>
+          <w:sz w:val="24"/>
+          <w:szCs w:val="24"/>
+          <w:lang w:val="es-MX"/>
+        </w:rPr>
+      </w:pPr>
+    </w:p>
+    <w:p>
+      <w:pPr>
+        <w:pStyle w:val="Prrafodelista"/>
+        <w:rPr>
+          <w:rFonts w:ascii="Arial" w:hAnsi="Arial" w:cs="Arial"/>
+          <w:sz w:val="24"/>
+          <w:szCs w:val="24"/>
+          <w:lang w:val="es-MX"/>
+        </w:rPr>
+      </w:pPr>
+    </w:p>
+    <w:p>
+      <w:pPr>
+        <w:pStyle w:val="Prrafodelista"/>
+        <w:rPr>
+          <w:rFonts w:ascii="Arial" w:hAnsi="Arial" w:cs="Arial"/>
+          <w:sz w:val="24"/>
+          <w:szCs w:val="24"/>
+          <w:lang w:val="es-MX"/>
+        </w:rPr>
+      </w:pPr>
+    </w:p>
+    <w:p>
+      <w:pPr>
+        <w:pStyle w:val="Prrafodelista"/>
+        <w:jc w:val="right"/>
+        <w:rPr>
+          <w:rFonts w:ascii="Arial" w:hAnsi="Arial" w:cs="Arial"/>
+          <w:sz w:val="24"/>
+          <w:szCs w:val="24"/>
+          <w:lang w:val="es-MX"/>
+        </w:rPr>
+      </w:pPr>
+    </w:p>
+    <w:p>
+      <w:pPr>
+        <w:pStyle w:val="Prrafodelista"/>
+        <w:jc w:val="right"/>
+        <w:rPr>
+          <w:rFonts w:ascii="Arial" w:hAnsi="Arial" w:cs="Arial"/>
+          <w:sz w:val="24"/>
+          <w:szCs w:val="24"/>
+          <w:lang w:val="es-MX"/>
+        </w:rPr>
+      </w:pPr>
+    </w:p>
+    <w:p>
+      <w:pPr>
+        <w:pStyle w:val="Prrafodelista"/>
+        <w:jc w:val="right"/>
+        <w:rPr>
+          <w:rFonts w:ascii="Arial" w:hAnsi="Arial" w:cs="Arial"/>
+          <w:sz w:val="24"/>
+          <w:szCs w:val="24"/>
+          <w:lang w:val="es-MX"/>
+        </w:rPr>
+      </w:pPr>
+    </w:p>
+    <w:p>
+      <w:pPr>
+        <w:pStyle w:val="Prrafodelista"/>
+        <w:jc w:val="right"/>
+        <w:rPr>
+          <w:rFonts w:ascii="Arial" w:hAnsi="Arial" w:cs="Arial"/>
+          <w:sz w:val="24"/>
+          <w:szCs w:val="24"/>
+          <w:lang w:val="es-MX"/>
+        </w:rPr>
+      </w:pPr>
+    </w:p>
+    <w:p>
+      <w:pPr>
+        <w:pStyle w:val="Prrafodelista"/>
+        <w:jc w:val="right"/>
         <w:rPr>
           <w:rFonts w:ascii="Arial" w:hAnsi="Arial" w:cs="Arial"/>
           <w:sz w:val="24"/>

</xml_diff>

<commit_message>
Manual de usuario actualizado, con las nuevas descripciones de los mensajes de éxito
</commit_message>
<xml_diff>
--- a/Manual de usuario.docx
+++ b/Manual de usuario.docx
@@ -830,25 +830,36 @@
         <w:ind w:left="720"/>
         <w:rPr>
           <w:rFonts w:ascii="Arial" w:hAnsi="Arial" w:cs="Arial"/>
-          <w:sz w:val="24"/>
-          <w:szCs w:val="24"/>
-          <w:lang w:val="es-MX"/>
-        </w:rPr>
-      </w:pPr>
-      <w:r>
-        <w:rPr>
-          <w:rFonts w:ascii="Arial" w:hAnsi="Arial" w:cs="Arial"/>
           <w:noProof/>
           <w:sz w:val="24"/>
           <w:szCs w:val="24"/>
           <w:lang w:val="es-MX"/>
         </w:rPr>
-        <w:lastRenderedPageBreak/>
+      </w:pPr>
+    </w:p>
+    <w:p>
+      <w:pPr>
+        <w:ind w:left="720"/>
+        <w:rPr>
+          <w:rFonts w:ascii="Arial" w:hAnsi="Arial" w:cs="Arial"/>
+          <w:sz w:val="24"/>
+          <w:szCs w:val="24"/>
+          <w:lang w:val="es-MX"/>
+        </w:rPr>
+      </w:pPr>
+      <w:r>
+        <w:rPr>
+          <w:rFonts w:ascii="Arial" w:hAnsi="Arial" w:cs="Arial"/>
+          <w:noProof/>
+          <w:sz w:val="24"/>
+          <w:szCs w:val="24"/>
+          <w:lang w:val="es-MX"/>
+        </w:rPr>
         <w:drawing>
-          <wp:inline distT="0" distB="0" distL="0" distR="0" wp14:anchorId="0566191D" wp14:editId="3CCD7FF4">
-            <wp:extent cx="3915321" cy="1638529"/>
-            <wp:effectExtent l="0" t="0" r="0" b="0"/>
-            <wp:docPr id="1179304950" name="Imagen 1" descr="Interfaz de usuario gráfica, Texto, Aplicación&#10;&#10;Descripción generada automáticamente"/>
+          <wp:inline distT="0" distB="0" distL="0" distR="0" wp14:anchorId="1FBD3E8C" wp14:editId="65F75692">
+            <wp:extent cx="3917950" cy="3111500"/>
+            <wp:effectExtent l="0" t="0" r="6350" b="0"/>
+            <wp:docPr id="5" name="Imagen 5"/>
             <wp:cNvGraphicFramePr>
               <a:graphicFrameLocks xmlns:a="http://schemas.openxmlformats.org/drawingml/2006/main" noChangeAspect="1"/>
             </wp:cNvGraphicFramePr>
@@ -856,23 +867,39 @@
               <a:graphicData uri="http://schemas.openxmlformats.org/drawingml/2006/picture">
                 <pic:pic xmlns:pic="http://schemas.openxmlformats.org/drawingml/2006/picture">
                   <pic:nvPicPr>
-                    <pic:cNvPr id="1179304950" name="Imagen 1" descr="Interfaz de usuario gráfica, Texto, Aplicación&#10;&#10;Descripción generada automáticamente"/>
-                    <pic:cNvPicPr/>
+                    <pic:cNvPr id="0" name="Picture 1"/>
+                    <pic:cNvPicPr>
+                      <a:picLocks noChangeAspect="1" noChangeArrowheads="1"/>
+                    </pic:cNvPicPr>
                   </pic:nvPicPr>
-                  <pic:blipFill>
-                    <a:blip r:embed="rId9"/>
-                    <a:stretch>
-                      <a:fillRect/>
-                    </a:stretch>
+                  <pic:blipFill rotWithShape="1">
+                    <a:blip r:embed="rId9">
+                      <a:extLst>
+                        <a:ext uri="{28A0092B-C50C-407E-A947-70E740481C1C}">
+                          <a14:useLocalDpi xmlns:a14="http://schemas.microsoft.com/office/drawing/2010/main" val="0"/>
+                        </a:ext>
+                      </a:extLst>
+                    </a:blip>
+                    <a:srcRect l="480" t="604" r="640" b="805"/>
+                    <a:stretch/>
                   </pic:blipFill>
-                  <pic:spPr>
+                  <pic:spPr bwMode="auto">
                     <a:xfrm>
                       <a:off x="0" y="0"/>
-                      <a:ext cx="3915321" cy="1638529"/>
+                      <a:ext cx="3917950" cy="3111500"/>
                     </a:xfrm>
                     <a:prstGeom prst="rect">
                       <a:avLst/>
                     </a:prstGeom>
+                    <a:noFill/>
+                    <a:ln>
+                      <a:noFill/>
+                    </a:ln>
+                    <a:extLst>
+                      <a:ext uri="{53640926-AAD7-44D8-BBD7-CCE9431645EC}">
+                        <a14:shadowObscured xmlns:a14="http://schemas.microsoft.com/office/drawing/2010/main"/>
+                      </a:ext>
+                    </a:extLst>
                   </pic:spPr>
                 </pic:pic>
               </a:graphicData>
@@ -1045,6 +1072,7 @@
           <w:szCs w:val="24"/>
           <w:lang w:val="es-MX"/>
         </w:rPr>
+        <w:lastRenderedPageBreak/>
         <w:drawing>
           <wp:inline distT="0" distB="0" distL="0" distR="0" wp14:anchorId="4CEE4FBA" wp14:editId="1E017117">
             <wp:extent cx="5612130" cy="2947670"/>
@@ -1153,7 +1181,6 @@
           <w:szCs w:val="24"/>
           <w:lang w:val="es-MX"/>
         </w:rPr>
-        <w:lastRenderedPageBreak/>
         <w:drawing>
           <wp:inline distT="0" distB="0" distL="0" distR="0" wp14:anchorId="09ECED8E" wp14:editId="2D04ACAA">
             <wp:extent cx="5612130" cy="2952115"/>
@@ -1283,23 +1310,36 @@
         <w:pStyle w:val="Prrafodelista"/>
         <w:rPr>
           <w:rFonts w:ascii="Arial" w:hAnsi="Arial" w:cs="Arial"/>
-          <w:sz w:val="24"/>
-          <w:szCs w:val="24"/>
-          <w:lang w:val="es-MX"/>
-        </w:rPr>
-      </w:pPr>
-      <w:r>
-        <w:rPr>
-          <w:rFonts w:ascii="Arial" w:hAnsi="Arial" w:cs="Arial"/>
           <w:noProof/>
           <w:sz w:val="24"/>
           <w:szCs w:val="24"/>
           <w:lang w:val="es-MX"/>
         </w:rPr>
+      </w:pPr>
+    </w:p>
+    <w:p>
+      <w:pPr>
+        <w:pStyle w:val="Prrafodelista"/>
+        <w:rPr>
+          <w:rFonts w:ascii="Arial" w:hAnsi="Arial" w:cs="Arial"/>
+          <w:sz w:val="24"/>
+          <w:szCs w:val="24"/>
+          <w:lang w:val="es-MX"/>
+        </w:rPr>
+      </w:pPr>
+      <w:r>
+        <w:rPr>
+          <w:rFonts w:ascii="Arial" w:hAnsi="Arial" w:cs="Arial"/>
+          <w:noProof/>
+          <w:sz w:val="24"/>
+          <w:szCs w:val="24"/>
+          <w:lang w:val="es-MX"/>
+        </w:rPr>
+        <w:lastRenderedPageBreak/>
         <w:drawing>
-          <wp:inline distT="0" distB="0" distL="0" distR="0" wp14:anchorId="14C26F2B" wp14:editId="7516069C">
-            <wp:extent cx="4020111" cy="2029108"/>
-            <wp:effectExtent l="0" t="0" r="0" b="9525"/>
+          <wp:inline distT="0" distB="0" distL="0" distR="0" wp14:anchorId="14C26F2B" wp14:editId="17E706A4">
+            <wp:extent cx="4000500" cy="2000250"/>
+            <wp:effectExtent l="0" t="0" r="0" b="0"/>
             <wp:docPr id="1463717361" name="Imagen 1" descr="Interfaz de usuario gráfica, Texto, Aplicación&#10;&#10;Descripción generada automáticamente"/>
             <wp:cNvGraphicFramePr>
               <a:graphicFrameLocks xmlns:a="http://schemas.openxmlformats.org/drawingml/2006/main" noChangeAspect="1"/>
@@ -1311,20 +1351,27 @@
                     <pic:cNvPr id="1463717361" name="Imagen 1" descr="Interfaz de usuario gráfica, Texto, Aplicación&#10;&#10;Descripción generada automáticamente"/>
                     <pic:cNvPicPr/>
                   </pic:nvPicPr>
-                  <pic:blipFill>
+                  <pic:blipFill rotWithShape="1">
                     <a:blip r:embed="rId12"/>
-                    <a:stretch>
-                      <a:fillRect/>
-                    </a:stretch>
+                    <a:srcRect l="315" t="313" r="158" b="1096"/>
+                    <a:stretch/>
                   </pic:blipFill>
-                  <pic:spPr>
+                  <pic:spPr bwMode="auto">
                     <a:xfrm>
                       <a:off x="0" y="0"/>
-                      <a:ext cx="4020111" cy="2029108"/>
+                      <a:ext cx="4001058" cy="2000529"/>
                     </a:xfrm>
                     <a:prstGeom prst="rect">
                       <a:avLst/>
                     </a:prstGeom>
+                    <a:ln>
+                      <a:noFill/>
+                    </a:ln>
+                    <a:extLst>
+                      <a:ext uri="{53640926-AAD7-44D8-BBD7-CCE9431645EC}">
+                        <a14:shadowObscured xmlns:a14="http://schemas.microsoft.com/office/drawing/2010/main"/>
+                      </a:ext>
+                    </a:extLst>
                   </pic:spPr>
                 </pic:pic>
               </a:graphicData>
@@ -1373,7 +1420,6 @@
           <w:szCs w:val="24"/>
           <w:lang w:val="es-MX"/>
         </w:rPr>
-        <w:lastRenderedPageBreak/>
         <w:drawing>
           <wp:inline distT="0" distB="0" distL="0" distR="0" wp14:anchorId="4599CA12" wp14:editId="71E5B950">
             <wp:extent cx="5612130" cy="2353310"/>
@@ -1469,24 +1515,49 @@
         <w:pStyle w:val="Prrafodelista"/>
         <w:rPr>
           <w:rFonts w:ascii="Arial" w:hAnsi="Arial" w:cs="Arial"/>
-          <w:sz w:val="24"/>
-          <w:szCs w:val="24"/>
-          <w:lang w:val="es-MX"/>
-        </w:rPr>
-      </w:pPr>
-      <w:r>
-        <w:rPr>
-          <w:rFonts w:ascii="Arial" w:hAnsi="Arial" w:cs="Arial"/>
           <w:noProof/>
           <w:sz w:val="24"/>
           <w:szCs w:val="24"/>
           <w:lang w:val="es-MX"/>
         </w:rPr>
+      </w:pPr>
+    </w:p>
+    <w:p>
+      <w:pPr>
+        <w:pStyle w:val="Prrafodelista"/>
+        <w:rPr>
+          <w:rFonts w:ascii="Arial" w:hAnsi="Arial" w:cs="Arial"/>
+          <w:noProof/>
+          <w:sz w:val="24"/>
+          <w:szCs w:val="24"/>
+          <w:lang w:val="es-MX"/>
+        </w:rPr>
+      </w:pPr>
+    </w:p>
+    <w:p>
+      <w:pPr>
+        <w:pStyle w:val="Prrafodelista"/>
+        <w:rPr>
+          <w:rFonts w:ascii="Arial" w:hAnsi="Arial" w:cs="Arial"/>
+          <w:sz w:val="24"/>
+          <w:szCs w:val="24"/>
+          <w:lang w:val="es-MX"/>
+        </w:rPr>
+      </w:pPr>
+      <w:r>
+        <w:rPr>
+          <w:rFonts w:ascii="Arial" w:hAnsi="Arial" w:cs="Arial"/>
+          <w:noProof/>
+          <w:sz w:val="24"/>
+          <w:szCs w:val="24"/>
+          <w:lang w:val="es-MX"/>
+        </w:rPr>
+        <w:lastRenderedPageBreak/>
         <w:drawing>
-          <wp:inline distT="0" distB="0" distL="0" distR="0" wp14:anchorId="405069BD" wp14:editId="47C33E80">
-            <wp:extent cx="3905795" cy="1629002"/>
-            <wp:effectExtent l="0" t="0" r="0" b="9525"/>
-            <wp:docPr id="328823917" name="Imagen 1" descr="Interfaz de usuario gráfica, Texto, Aplicación&#10;&#10;Descripción generada automáticamente"/>
+          <wp:inline distT="0" distB="0" distL="0" distR="0" wp14:anchorId="2DDCA36C" wp14:editId="317DFEF7">
+            <wp:extent cx="3543300" cy="2705100"/>
+            <wp:effectExtent l="0" t="0" r="0" b="0"/>
+            <wp:docPr id="7" name="Imagen 7"/>
             <wp:cNvGraphicFramePr>
               <a:graphicFrameLocks xmlns:a="http://schemas.openxmlformats.org/drawingml/2006/main" noChangeAspect="1"/>
             </wp:cNvGraphicFramePr>
@@ -1494,23 +1565,39 @@
               <a:graphicData uri="http://schemas.openxmlformats.org/drawingml/2006/picture">
                 <pic:pic xmlns:pic="http://schemas.openxmlformats.org/drawingml/2006/picture">
                   <pic:nvPicPr>
-                    <pic:cNvPr id="328823917" name="Imagen 1" descr="Interfaz de usuario gráfica, Texto, Aplicación&#10;&#10;Descripción generada automáticamente"/>
-                    <pic:cNvPicPr/>
+                    <pic:cNvPr id="0" name="Picture 2"/>
+                    <pic:cNvPicPr>
+                      <a:picLocks noChangeAspect="1" noChangeArrowheads="1"/>
+                    </pic:cNvPicPr>
                   </pic:nvPicPr>
-                  <pic:blipFill>
-                    <a:blip r:embed="rId14"/>
-                    <a:stretch>
-                      <a:fillRect/>
-                    </a:stretch>
+                  <pic:blipFill rotWithShape="1">
+                    <a:blip r:embed="rId14">
+                      <a:extLst>
+                        <a:ext uri="{28A0092B-C50C-407E-A947-70E740481C1C}">
+                          <a14:useLocalDpi xmlns:a14="http://schemas.microsoft.com/office/drawing/2010/main" val="0"/>
+                        </a:ext>
+                      </a:extLst>
+                    </a:blip>
+                    <a:srcRect l="355" t="921" r="533" b="1150"/>
+                    <a:stretch/>
                   </pic:blipFill>
-                  <pic:spPr>
+                  <pic:spPr bwMode="auto">
                     <a:xfrm>
                       <a:off x="0" y="0"/>
-                      <a:ext cx="3905795" cy="1629002"/>
+                      <a:ext cx="3543300" cy="2705100"/>
                     </a:xfrm>
                     <a:prstGeom prst="rect">
                       <a:avLst/>
                     </a:prstGeom>
+                    <a:noFill/>
+                    <a:ln>
+                      <a:noFill/>
+                    </a:ln>
+                    <a:extLst>
+                      <a:ext uri="{53640926-AAD7-44D8-BBD7-CCE9431645EC}">
+                        <a14:shadowObscured xmlns:a14="http://schemas.microsoft.com/office/drawing/2010/main"/>
+                      </a:ext>
+                    </a:extLst>
                   </pic:spPr>
                 </pic:pic>
               </a:graphicData>
@@ -1575,7 +1662,6 @@
           <w:szCs w:val="24"/>
           <w:lang w:val="es-MX"/>
         </w:rPr>
-        <w:lastRenderedPageBreak/>
         <w:drawing>
           <wp:inline distT="0" distB="0" distL="0" distR="0" wp14:anchorId="3E0F8136" wp14:editId="6458864C">
             <wp:extent cx="5612130" cy="2952115"/>
@@ -1754,6 +1840,7 @@
           <w:szCs w:val="24"/>
           <w:lang w:val="es-MX"/>
         </w:rPr>
+        <w:lastRenderedPageBreak/>
         <w:t>- El botón</w:t>
       </w:r>
       <w:r>
@@ -1861,19 +1948,27 @@
       <w:pPr>
         <w:pStyle w:val="Prrafodelista"/>
         <w:rPr>
-          <w:rFonts w:ascii="Arial" w:hAnsi="Arial" w:cs="Arial"/>
-          <w:sz w:val="24"/>
-          <w:szCs w:val="24"/>
-          <w:lang w:val="es-MX"/>
-        </w:rPr>
-      </w:pPr>
-      <w:r>
-        <w:rPr>
           <w:noProof/>
         </w:rPr>
+      </w:pPr>
+    </w:p>
+    <w:p>
+      <w:pPr>
+        <w:pStyle w:val="Prrafodelista"/>
+        <w:rPr>
+          <w:rFonts w:ascii="Arial" w:hAnsi="Arial" w:cs="Arial"/>
+          <w:sz w:val="24"/>
+          <w:szCs w:val="24"/>
+          <w:lang w:val="es-MX"/>
+        </w:rPr>
+      </w:pPr>
+      <w:r>
+        <w:rPr>
+          <w:noProof/>
+        </w:rPr>
         <w:drawing>
-          <wp:inline distT="0" distB="0" distL="0" distR="0" wp14:anchorId="5FA68405" wp14:editId="1223AB68">
-            <wp:extent cx="3943350" cy="1657350"/>
+          <wp:inline distT="0" distB="0" distL="0" distR="0" wp14:anchorId="5FA68405" wp14:editId="3B6E2645">
+            <wp:extent cx="3905250" cy="1619250"/>
             <wp:effectExtent l="0" t="0" r="0" b="0"/>
             <wp:docPr id="3" name="Imagen 3"/>
             <wp:cNvGraphicFramePr>
@@ -1886,20 +1981,27 @@
                     <pic:cNvPr id="1" name=""/>
                     <pic:cNvPicPr/>
                   </pic:nvPicPr>
-                  <pic:blipFill>
+                  <pic:blipFill rotWithShape="1">
                     <a:blip r:embed="rId16"/>
-                    <a:stretch>
-                      <a:fillRect/>
-                    </a:stretch>
+                    <a:srcRect l="483" t="1149" r="483" b="1149"/>
+                    <a:stretch/>
                   </pic:blipFill>
-                  <pic:spPr>
+                  <pic:spPr bwMode="auto">
                     <a:xfrm>
                       <a:off x="0" y="0"/>
-                      <a:ext cx="3943350" cy="1657350"/>
+                      <a:ext cx="3905250" cy="1619250"/>
                     </a:xfrm>
                     <a:prstGeom prst="rect">
                       <a:avLst/>
                     </a:prstGeom>
+                    <a:ln>
+                      <a:noFill/>
+                    </a:ln>
+                    <a:extLst>
+                      <a:ext uri="{53640926-AAD7-44D8-BBD7-CCE9431645EC}">
+                        <a14:shadowObscured xmlns:a14="http://schemas.microsoft.com/office/drawing/2010/main"/>
+                      </a:ext>
+                    </a:extLst>
                   </pic:spPr>
                 </pic:pic>
               </a:graphicData>
@@ -1907,8 +2009,6 @@
           </wp:inline>
         </w:drawing>
       </w:r>
-      <w:bookmarkStart w:id="0" w:name="_GoBack"/>
-      <w:bookmarkEnd w:id="0"/>
     </w:p>
     <w:p>
       <w:pPr>
@@ -1987,7 +2087,6 @@
           <w:szCs w:val="24"/>
           <w:lang w:val="es-MX"/>
         </w:rPr>
-        <w:lastRenderedPageBreak/>
         <w:t xml:space="preserve">- </w:t>
       </w:r>
       <w:r>
@@ -2462,20 +2561,29 @@
       <w:pPr>
         <w:pStyle w:val="Prrafodelista"/>
         <w:rPr>
-          <w:rFonts w:ascii="Arial" w:hAnsi="Arial" w:cs="Arial"/>
-          <w:sz w:val="24"/>
-          <w:szCs w:val="24"/>
-          <w:lang w:val="es-MX"/>
-        </w:rPr>
-      </w:pPr>
-      <w:r>
-        <w:rPr>
           <w:noProof/>
         </w:rPr>
+      </w:pPr>
+    </w:p>
+    <w:p>
+      <w:pPr>
+        <w:pStyle w:val="Prrafodelista"/>
+        <w:rPr>
+          <w:rFonts w:ascii="Arial" w:hAnsi="Arial" w:cs="Arial"/>
+          <w:sz w:val="24"/>
+          <w:szCs w:val="24"/>
+          <w:lang w:val="es-MX"/>
+        </w:rPr>
+      </w:pPr>
+      <w:r>
+        <w:rPr>
+          <w:noProof/>
+        </w:rPr>
+        <w:lastRenderedPageBreak/>
         <w:drawing>
-          <wp:inline distT="0" distB="0" distL="0" distR="0" wp14:anchorId="484B4549" wp14:editId="0AADCA0E">
-            <wp:extent cx="3962400" cy="1524000"/>
-            <wp:effectExtent l="0" t="0" r="0" b="0"/>
+          <wp:inline distT="0" distB="0" distL="0" distR="0" wp14:anchorId="484B4549" wp14:editId="02D4A464">
+            <wp:extent cx="3917950" cy="1492250"/>
+            <wp:effectExtent l="0" t="0" r="6350" b="0"/>
             <wp:docPr id="1" name="Imagen 1"/>
             <wp:cNvGraphicFramePr>
               <a:graphicFrameLocks xmlns:a="http://schemas.openxmlformats.org/drawingml/2006/main" noChangeAspect="1"/>
@@ -2487,20 +2595,27 @@
                     <pic:cNvPr id="1" name=""/>
                     <pic:cNvPicPr/>
                   </pic:nvPicPr>
-                  <pic:blipFill>
+                  <pic:blipFill rotWithShape="1">
                     <a:blip r:embed="rId17"/>
-                    <a:stretch>
-                      <a:fillRect/>
-                    </a:stretch>
+                    <a:srcRect l="321" t="1250" r="801" b="833"/>
+                    <a:stretch/>
                   </pic:blipFill>
-                  <pic:spPr>
+                  <pic:spPr bwMode="auto">
                     <a:xfrm>
                       <a:off x="0" y="0"/>
-                      <a:ext cx="3962400" cy="1524000"/>
+                      <a:ext cx="3917950" cy="1492250"/>
                     </a:xfrm>
                     <a:prstGeom prst="rect">
                       <a:avLst/>
                     </a:prstGeom>
+                    <a:ln>
+                      <a:noFill/>
+                    </a:ln>
+                    <a:extLst>
+                      <a:ext uri="{53640926-AAD7-44D8-BBD7-CCE9431645EC}">
+                        <a14:shadowObscured xmlns:a14="http://schemas.microsoft.com/office/drawing/2010/main"/>
+                      </a:ext>
+                    </a:extLst>
                   </pic:spPr>
                 </pic:pic>
               </a:graphicData>
@@ -2539,6 +2654,195 @@
           <w:lang w:val="es-MX"/>
         </w:rPr>
       </w:pPr>
+      <w:bookmarkStart w:id="0" w:name="_GoBack"/>
+      <w:bookmarkEnd w:id="0"/>
+    </w:p>
+    <w:p>
+      <w:pPr>
+        <w:pStyle w:val="Prrafodelista"/>
+        <w:rPr>
+          <w:rFonts w:ascii="Arial" w:hAnsi="Arial" w:cs="Arial"/>
+          <w:sz w:val="24"/>
+          <w:szCs w:val="24"/>
+          <w:lang w:val="es-MX"/>
+        </w:rPr>
+      </w:pPr>
+    </w:p>
+    <w:p>
+      <w:pPr>
+        <w:pStyle w:val="Prrafodelista"/>
+        <w:rPr>
+          <w:rFonts w:ascii="Arial" w:hAnsi="Arial" w:cs="Arial"/>
+          <w:sz w:val="24"/>
+          <w:szCs w:val="24"/>
+          <w:lang w:val="es-MX"/>
+        </w:rPr>
+      </w:pPr>
+    </w:p>
+    <w:p>
+      <w:pPr>
+        <w:pStyle w:val="Prrafodelista"/>
+        <w:rPr>
+          <w:rFonts w:ascii="Arial" w:hAnsi="Arial" w:cs="Arial"/>
+          <w:sz w:val="24"/>
+          <w:szCs w:val="24"/>
+          <w:lang w:val="es-MX"/>
+        </w:rPr>
+      </w:pPr>
+    </w:p>
+    <w:p>
+      <w:pPr>
+        <w:pStyle w:val="Prrafodelista"/>
+        <w:rPr>
+          <w:rFonts w:ascii="Arial" w:hAnsi="Arial" w:cs="Arial"/>
+          <w:sz w:val="24"/>
+          <w:szCs w:val="24"/>
+          <w:lang w:val="es-MX"/>
+        </w:rPr>
+      </w:pPr>
+    </w:p>
+    <w:p>
+      <w:pPr>
+        <w:pStyle w:val="Prrafodelista"/>
+        <w:rPr>
+          <w:rFonts w:ascii="Arial" w:hAnsi="Arial" w:cs="Arial"/>
+          <w:sz w:val="24"/>
+          <w:szCs w:val="24"/>
+          <w:lang w:val="es-MX"/>
+        </w:rPr>
+      </w:pPr>
+    </w:p>
+    <w:p>
+      <w:pPr>
+        <w:pStyle w:val="Prrafodelista"/>
+        <w:rPr>
+          <w:rFonts w:ascii="Arial" w:hAnsi="Arial" w:cs="Arial"/>
+          <w:sz w:val="24"/>
+          <w:szCs w:val="24"/>
+          <w:lang w:val="es-MX"/>
+        </w:rPr>
+      </w:pPr>
+    </w:p>
+    <w:p>
+      <w:pPr>
+        <w:pStyle w:val="Prrafodelista"/>
+        <w:rPr>
+          <w:rFonts w:ascii="Arial" w:hAnsi="Arial" w:cs="Arial"/>
+          <w:sz w:val="24"/>
+          <w:szCs w:val="24"/>
+          <w:lang w:val="es-MX"/>
+        </w:rPr>
+      </w:pPr>
+    </w:p>
+    <w:p>
+      <w:pPr>
+        <w:pStyle w:val="Prrafodelista"/>
+        <w:rPr>
+          <w:rFonts w:ascii="Arial" w:hAnsi="Arial" w:cs="Arial"/>
+          <w:sz w:val="24"/>
+          <w:szCs w:val="24"/>
+          <w:lang w:val="es-MX"/>
+        </w:rPr>
+      </w:pPr>
+    </w:p>
+    <w:p>
+      <w:pPr>
+        <w:pStyle w:val="Prrafodelista"/>
+        <w:rPr>
+          <w:rFonts w:ascii="Arial" w:hAnsi="Arial" w:cs="Arial"/>
+          <w:sz w:val="24"/>
+          <w:szCs w:val="24"/>
+          <w:lang w:val="es-MX"/>
+        </w:rPr>
+      </w:pPr>
+    </w:p>
+    <w:p>
+      <w:pPr>
+        <w:pStyle w:val="Prrafodelista"/>
+        <w:rPr>
+          <w:rFonts w:ascii="Arial" w:hAnsi="Arial" w:cs="Arial"/>
+          <w:sz w:val="24"/>
+          <w:szCs w:val="24"/>
+          <w:lang w:val="es-MX"/>
+        </w:rPr>
+      </w:pPr>
+    </w:p>
+    <w:p>
+      <w:pPr>
+        <w:pStyle w:val="Prrafodelista"/>
+        <w:rPr>
+          <w:rFonts w:ascii="Arial" w:hAnsi="Arial" w:cs="Arial"/>
+          <w:sz w:val="24"/>
+          <w:szCs w:val="24"/>
+          <w:lang w:val="es-MX"/>
+        </w:rPr>
+      </w:pPr>
+    </w:p>
+    <w:p>
+      <w:pPr>
+        <w:pStyle w:val="Prrafodelista"/>
+        <w:rPr>
+          <w:rFonts w:ascii="Arial" w:hAnsi="Arial" w:cs="Arial"/>
+          <w:sz w:val="24"/>
+          <w:szCs w:val="24"/>
+          <w:lang w:val="es-MX"/>
+        </w:rPr>
+      </w:pPr>
+    </w:p>
+    <w:p>
+      <w:pPr>
+        <w:pStyle w:val="Prrafodelista"/>
+        <w:rPr>
+          <w:rFonts w:ascii="Arial" w:hAnsi="Arial" w:cs="Arial"/>
+          <w:sz w:val="24"/>
+          <w:szCs w:val="24"/>
+          <w:lang w:val="es-MX"/>
+        </w:rPr>
+      </w:pPr>
+    </w:p>
+    <w:p>
+      <w:pPr>
+        <w:pStyle w:val="Prrafodelista"/>
+        <w:rPr>
+          <w:rFonts w:ascii="Arial" w:hAnsi="Arial" w:cs="Arial"/>
+          <w:sz w:val="24"/>
+          <w:szCs w:val="24"/>
+          <w:lang w:val="es-MX"/>
+        </w:rPr>
+      </w:pPr>
+    </w:p>
+    <w:p>
+      <w:pPr>
+        <w:pStyle w:val="Prrafodelista"/>
+        <w:rPr>
+          <w:rFonts w:ascii="Arial" w:hAnsi="Arial" w:cs="Arial"/>
+          <w:sz w:val="24"/>
+          <w:szCs w:val="24"/>
+          <w:lang w:val="es-MX"/>
+        </w:rPr>
+      </w:pPr>
+    </w:p>
+    <w:p>
+      <w:pPr>
+        <w:pStyle w:val="Prrafodelista"/>
+        <w:rPr>
+          <w:rFonts w:ascii="Arial" w:hAnsi="Arial" w:cs="Arial"/>
+          <w:sz w:val="24"/>
+          <w:szCs w:val="24"/>
+          <w:lang w:val="es-MX"/>
+        </w:rPr>
+      </w:pPr>
+    </w:p>
+    <w:p>
+      <w:pPr>
+        <w:pStyle w:val="Prrafodelista"/>
+        <w:rPr>
+          <w:rFonts w:ascii="Arial" w:hAnsi="Arial" w:cs="Arial"/>
+          <w:sz w:val="24"/>
+          <w:szCs w:val="24"/>
+          <w:lang w:val="es-MX"/>
+        </w:rPr>
+      </w:pPr>
     </w:p>
     <w:p>
       <w:pPr>
@@ -2699,9 +3003,8 @@
           <w:szCs w:val="24"/>
           <w:lang w:val="es-MX"/>
         </w:rPr>
-        <w:t xml:space="preserve"> </w:t>
-      </w:r>
-      <w:proofErr w:type="spellStart"/>
+        <w:t xml:space="preserve"> Openpyxl</w:t>
+      </w:r>
       <w:r>
         <w:rPr>
           <w:rFonts w:ascii="Arial" w:hAnsi="Arial" w:cs="Arial"/>
@@ -2711,9 +3014,8 @@
           <w:szCs w:val="24"/>
           <w:lang w:val="es-MX"/>
         </w:rPr>
-        <w:t>Openpyxl</w:t>
-      </w:r>
-      <w:proofErr w:type="spellEnd"/>
+        <w:t xml:space="preserve"> y otras librería</w:t>
+      </w:r>
       <w:r>
         <w:rPr>
           <w:rFonts w:ascii="Arial" w:hAnsi="Arial" w:cs="Arial"/>
@@ -2723,9 +3025,12 @@
           <w:szCs w:val="24"/>
           <w:lang w:val="es-MX"/>
         </w:rPr>
-        <w:t xml:space="preserve"> y otras librería</w:t>
-      </w:r>
-      <w:r>
+        <w:t>s</w:t>
+      </w:r>
+    </w:p>
+    <w:p>
+      <w:pPr>
+        <w:jc w:val="right"/>
         <w:rPr>
           <w:rFonts w:ascii="Arial" w:hAnsi="Arial" w:cs="Arial"/>
           <w:b/>
@@ -2734,12 +3039,8 @@
           <w:szCs w:val="24"/>
           <w:lang w:val="es-MX"/>
         </w:rPr>
-        <w:t>s</w:t>
-      </w:r>
-    </w:p>
-    <w:p>
-      <w:pPr>
-        <w:jc w:val="right"/>
+      </w:pPr>
+      <w:r>
         <w:rPr>
           <w:rFonts w:ascii="Arial" w:hAnsi="Arial" w:cs="Arial"/>
           <w:b/>
@@ -2748,54 +3049,7 @@
           <w:szCs w:val="24"/>
           <w:lang w:val="es-MX"/>
         </w:rPr>
-      </w:pPr>
-      <w:proofErr w:type="spellStart"/>
-      <w:r>
-        <w:rPr>
-          <w:rFonts w:ascii="Arial" w:hAnsi="Arial" w:cs="Arial"/>
-          <w:b/>
-          <w:bCs/>
-          <w:sz w:val="24"/>
-          <w:szCs w:val="24"/>
-          <w:lang w:val="es-MX"/>
-        </w:rPr>
-        <w:t>Julian</w:t>
-      </w:r>
-      <w:proofErr w:type="spellEnd"/>
-      <w:r>
-        <w:rPr>
-          <w:rFonts w:ascii="Arial" w:hAnsi="Arial" w:cs="Arial"/>
-          <w:b/>
-          <w:bCs/>
-          <w:sz w:val="24"/>
-          <w:szCs w:val="24"/>
-          <w:lang w:val="es-MX"/>
-        </w:rPr>
-        <w:t xml:space="preserve"> Camilo </w:t>
-      </w:r>
-      <w:proofErr w:type="spellStart"/>
-      <w:r>
-        <w:rPr>
-          <w:rFonts w:ascii="Arial" w:hAnsi="Arial" w:cs="Arial"/>
-          <w:b/>
-          <w:bCs/>
-          <w:sz w:val="24"/>
-          <w:szCs w:val="24"/>
-          <w:lang w:val="es-MX"/>
-        </w:rPr>
-        <w:t>Avila</w:t>
-      </w:r>
-      <w:proofErr w:type="spellEnd"/>
-      <w:r>
-        <w:rPr>
-          <w:rFonts w:ascii="Arial" w:hAnsi="Arial" w:cs="Arial"/>
-          <w:b/>
-          <w:bCs/>
-          <w:sz w:val="24"/>
-          <w:szCs w:val="24"/>
-          <w:lang w:val="es-MX"/>
-        </w:rPr>
-        <w:t xml:space="preserve"> Alfonso</w:t>
+        <w:t>Julian Camilo Avila Alfonso</w:t>
       </w:r>
     </w:p>
     <w:sectPr>

</xml_diff>

<commit_message>
ajuste en el manual de usuario
</commit_message>
<xml_diff>
--- a/Manual de usuario.docx
+++ b/Manual de usuario.docx
@@ -1521,29 +1521,6 @@
           <w:lang w:val="es-MX"/>
         </w:rPr>
       </w:pPr>
-    </w:p>
-    <w:p>
-      <w:pPr>
-        <w:pStyle w:val="Prrafodelista"/>
-        <w:rPr>
-          <w:rFonts w:ascii="Arial" w:hAnsi="Arial" w:cs="Arial"/>
-          <w:noProof/>
-          <w:sz w:val="24"/>
-          <w:szCs w:val="24"/>
-          <w:lang w:val="es-MX"/>
-        </w:rPr>
-      </w:pPr>
-    </w:p>
-    <w:p>
-      <w:pPr>
-        <w:pStyle w:val="Prrafodelista"/>
-        <w:rPr>
-          <w:rFonts w:ascii="Arial" w:hAnsi="Arial" w:cs="Arial"/>
-          <w:sz w:val="24"/>
-          <w:szCs w:val="24"/>
-          <w:lang w:val="es-MX"/>
-        </w:rPr>
-      </w:pPr>
       <w:r>
         <w:rPr>
           <w:rFonts w:ascii="Arial" w:hAnsi="Arial" w:cs="Arial"/>
@@ -1554,10 +1531,10 @@
         </w:rPr>
         <w:lastRenderedPageBreak/>
         <w:drawing>
-          <wp:inline distT="0" distB="0" distL="0" distR="0" wp14:anchorId="2DDCA36C" wp14:editId="317DFEF7">
-            <wp:extent cx="3543300" cy="2705100"/>
+          <wp:inline distT="0" distB="0" distL="0" distR="0" wp14:anchorId="5F9F7B5A" wp14:editId="472F6698">
+            <wp:extent cx="3581400" cy="2768600"/>
             <wp:effectExtent l="0" t="0" r="0" b="0"/>
-            <wp:docPr id="7" name="Imagen 7"/>
+            <wp:docPr id="2" name="Imagen 2"/>
             <wp:cNvGraphicFramePr>
               <a:graphicFrameLocks xmlns:a="http://schemas.openxmlformats.org/drawingml/2006/main" noChangeAspect="1"/>
             </wp:cNvGraphicFramePr>
@@ -1565,12 +1542,12 @@
               <a:graphicData uri="http://schemas.openxmlformats.org/drawingml/2006/picture">
                 <pic:pic xmlns:pic="http://schemas.openxmlformats.org/drawingml/2006/picture">
                   <pic:nvPicPr>
-                    <pic:cNvPr id="0" name="Picture 2"/>
+                    <pic:cNvPr id="0" name="Picture 1"/>
                     <pic:cNvPicPr>
                       <a:picLocks noChangeAspect="1" noChangeArrowheads="1"/>
                     </pic:cNvPicPr>
                   </pic:nvPicPr>
-                  <pic:blipFill rotWithShape="1">
+                  <pic:blipFill>
                     <a:blip r:embed="rId14">
                       <a:extLst>
                         <a:ext uri="{28A0092B-C50C-407E-A947-70E740481C1C}">
@@ -1578,13 +1555,15 @@
                         </a:ext>
                       </a:extLst>
                     </a:blip>
-                    <a:srcRect l="355" t="921" r="533" b="1150"/>
-                    <a:stretch/>
+                    <a:srcRect/>
+                    <a:stretch>
+                      <a:fillRect/>
+                    </a:stretch>
                   </pic:blipFill>
                   <pic:spPr bwMode="auto">
                     <a:xfrm>
                       <a:off x="0" y="0"/>
-                      <a:ext cx="3543300" cy="2705100"/>
+                      <a:ext cx="3581400" cy="2768600"/>
                     </a:xfrm>
                     <a:prstGeom prst="rect">
                       <a:avLst/>
@@ -1593,11 +1572,6 @@
                     <a:ln>
                       <a:noFill/>
                     </a:ln>
-                    <a:extLst>
-                      <a:ext uri="{53640926-AAD7-44D8-BBD7-CCE9431645EC}">
-                        <a14:shadowObscured xmlns:a14="http://schemas.microsoft.com/office/drawing/2010/main"/>
-                      </a:ext>
-                    </a:extLst>
                   </pic:spPr>
                 </pic:pic>
               </a:graphicData>
@@ -1608,6 +1582,16 @@
     </w:p>
     <w:p>
       <w:pPr>
+        <w:rPr>
+          <w:rFonts w:ascii="Arial" w:hAnsi="Arial" w:cs="Arial"/>
+          <w:sz w:val="24"/>
+          <w:szCs w:val="24"/>
+          <w:lang w:val="es-MX"/>
+        </w:rPr>
+      </w:pPr>
+    </w:p>
+    <w:p>
+      <w:pPr>
         <w:pStyle w:val="Prrafodelista"/>
         <w:rPr>
           <w:rFonts w:ascii="Arial" w:hAnsi="Arial" w:cs="Arial"/>
@@ -1656,17 +1640,13 @@
       </w:pPr>
       <w:r>
         <w:rPr>
-          <w:rFonts w:ascii="Arial" w:hAnsi="Arial" w:cs="Arial"/>
           <w:noProof/>
-          <w:sz w:val="24"/>
-          <w:szCs w:val="24"/>
-          <w:lang w:val="es-MX"/>
         </w:rPr>
         <w:drawing>
-          <wp:inline distT="0" distB="0" distL="0" distR="0" wp14:anchorId="3E0F8136" wp14:editId="6458864C">
-            <wp:extent cx="5612130" cy="2952115"/>
-            <wp:effectExtent l="0" t="0" r="7620" b="635"/>
-            <wp:docPr id="1981493601" name="Imagen 1" descr="Interfaz de usuario gráfica, Aplicación, Tabla, Excel&#10;&#10;Descripción generada automáticamente"/>
+          <wp:inline distT="0" distB="0" distL="0" distR="0" wp14:anchorId="0986AD6A" wp14:editId="28EE2553">
+            <wp:extent cx="5612130" cy="3155315"/>
+            <wp:effectExtent l="0" t="0" r="7620" b="6985"/>
+            <wp:docPr id="4" name="Imagen 4"/>
             <wp:cNvGraphicFramePr>
               <a:graphicFrameLocks xmlns:a="http://schemas.openxmlformats.org/drawingml/2006/main" noChangeAspect="1"/>
             </wp:cNvGraphicFramePr>
@@ -1674,7 +1654,7 @@
               <a:graphicData uri="http://schemas.openxmlformats.org/drawingml/2006/picture">
                 <pic:pic xmlns:pic="http://schemas.openxmlformats.org/drawingml/2006/picture">
                   <pic:nvPicPr>
-                    <pic:cNvPr id="1981493601" name="Imagen 1" descr="Interfaz de usuario gráfica, Aplicación, Tabla, Excel&#10;&#10;Descripción generada automáticamente"/>
+                    <pic:cNvPr id="1" name=""/>
                     <pic:cNvPicPr/>
                   </pic:nvPicPr>
                   <pic:blipFill>
@@ -1686,7 +1666,7 @@
                   <pic:spPr>
                     <a:xfrm>
                       <a:off x="0" y="0"/>
-                      <a:ext cx="5612130" cy="2952115"/>
+                      <a:ext cx="5612130" cy="3155315"/>
                     </a:xfrm>
                     <a:prstGeom prst="rect">
                       <a:avLst/>
@@ -1709,28 +1689,6 @@
           <w:lang w:val="es-MX"/>
         </w:rPr>
       </w:pPr>
-    </w:p>
-    <w:p>
-      <w:pPr>
-        <w:pStyle w:val="Prrafodelista"/>
-        <w:rPr>
-          <w:rFonts w:ascii="Arial" w:hAnsi="Arial" w:cs="Arial"/>
-          <w:sz w:val="24"/>
-          <w:szCs w:val="24"/>
-          <w:lang w:val="es-MX"/>
-        </w:rPr>
-      </w:pPr>
-    </w:p>
-    <w:p>
-      <w:pPr>
-        <w:pStyle w:val="Prrafodelista"/>
-        <w:rPr>
-          <w:rFonts w:ascii="Arial" w:hAnsi="Arial" w:cs="Arial"/>
-          <w:sz w:val="24"/>
-          <w:szCs w:val="24"/>
-          <w:lang w:val="es-MX"/>
-        </w:rPr>
-      </w:pPr>
       <w:r>
         <w:rPr>
           <w:rFonts w:ascii="Arial" w:hAnsi="Arial" w:cs="Arial"/>
@@ -1840,7 +1798,6 @@
           <w:szCs w:val="24"/>
           <w:lang w:val="es-MX"/>
         </w:rPr>
-        <w:lastRenderedPageBreak/>
         <w:t>- El botón</w:t>
       </w:r>
       <w:r>
@@ -2654,379 +2611,346 @@
           <w:lang w:val="es-MX"/>
         </w:rPr>
       </w:pPr>
+    </w:p>
+    <w:p>
+      <w:pPr>
+        <w:pStyle w:val="Prrafodelista"/>
+        <w:rPr>
+          <w:rFonts w:ascii="Arial" w:hAnsi="Arial" w:cs="Arial"/>
+          <w:sz w:val="24"/>
+          <w:szCs w:val="24"/>
+          <w:lang w:val="es-MX"/>
+        </w:rPr>
+      </w:pPr>
+    </w:p>
+    <w:p>
+      <w:pPr>
+        <w:pStyle w:val="Prrafodelista"/>
+        <w:rPr>
+          <w:rFonts w:ascii="Arial" w:hAnsi="Arial" w:cs="Arial"/>
+          <w:sz w:val="24"/>
+          <w:szCs w:val="24"/>
+          <w:lang w:val="es-MX"/>
+        </w:rPr>
+      </w:pPr>
+    </w:p>
+    <w:p>
+      <w:pPr>
+        <w:pStyle w:val="Prrafodelista"/>
+        <w:rPr>
+          <w:rFonts w:ascii="Arial" w:hAnsi="Arial" w:cs="Arial"/>
+          <w:sz w:val="24"/>
+          <w:szCs w:val="24"/>
+          <w:lang w:val="es-MX"/>
+        </w:rPr>
+      </w:pPr>
+    </w:p>
+    <w:p>
+      <w:pPr>
+        <w:pStyle w:val="Prrafodelista"/>
+        <w:rPr>
+          <w:rFonts w:ascii="Arial" w:hAnsi="Arial" w:cs="Arial"/>
+          <w:sz w:val="24"/>
+          <w:szCs w:val="24"/>
+          <w:lang w:val="es-MX"/>
+        </w:rPr>
+      </w:pPr>
+    </w:p>
+    <w:p>
+      <w:pPr>
+        <w:pStyle w:val="Prrafodelista"/>
+        <w:rPr>
+          <w:rFonts w:ascii="Arial" w:hAnsi="Arial" w:cs="Arial"/>
+          <w:sz w:val="24"/>
+          <w:szCs w:val="24"/>
+          <w:lang w:val="es-MX"/>
+        </w:rPr>
+      </w:pPr>
+    </w:p>
+    <w:p>
+      <w:pPr>
+        <w:pStyle w:val="Prrafodelista"/>
+        <w:rPr>
+          <w:rFonts w:ascii="Arial" w:hAnsi="Arial" w:cs="Arial"/>
+          <w:sz w:val="24"/>
+          <w:szCs w:val="24"/>
+          <w:lang w:val="es-MX"/>
+        </w:rPr>
+      </w:pPr>
+    </w:p>
+    <w:p>
+      <w:pPr>
+        <w:pStyle w:val="Prrafodelista"/>
+        <w:rPr>
+          <w:rFonts w:ascii="Arial" w:hAnsi="Arial" w:cs="Arial"/>
+          <w:sz w:val="24"/>
+          <w:szCs w:val="24"/>
+          <w:lang w:val="es-MX"/>
+        </w:rPr>
+      </w:pPr>
+    </w:p>
+    <w:p>
+      <w:pPr>
+        <w:pStyle w:val="Prrafodelista"/>
+        <w:rPr>
+          <w:rFonts w:ascii="Arial" w:hAnsi="Arial" w:cs="Arial"/>
+          <w:sz w:val="24"/>
+          <w:szCs w:val="24"/>
+          <w:lang w:val="es-MX"/>
+        </w:rPr>
+      </w:pPr>
+    </w:p>
+    <w:p>
+      <w:pPr>
+        <w:pStyle w:val="Prrafodelista"/>
+        <w:rPr>
+          <w:rFonts w:ascii="Arial" w:hAnsi="Arial" w:cs="Arial"/>
+          <w:sz w:val="24"/>
+          <w:szCs w:val="24"/>
+          <w:lang w:val="es-MX"/>
+        </w:rPr>
+      </w:pPr>
+    </w:p>
+    <w:p>
+      <w:pPr>
+        <w:pStyle w:val="Prrafodelista"/>
+        <w:rPr>
+          <w:rFonts w:ascii="Arial" w:hAnsi="Arial" w:cs="Arial"/>
+          <w:sz w:val="24"/>
+          <w:szCs w:val="24"/>
+          <w:lang w:val="es-MX"/>
+        </w:rPr>
+      </w:pPr>
+    </w:p>
+    <w:p>
+      <w:pPr>
+        <w:pStyle w:val="Prrafodelista"/>
+        <w:rPr>
+          <w:rFonts w:ascii="Arial" w:hAnsi="Arial" w:cs="Arial"/>
+          <w:sz w:val="24"/>
+          <w:szCs w:val="24"/>
+          <w:lang w:val="es-MX"/>
+        </w:rPr>
+      </w:pPr>
+    </w:p>
+    <w:p>
+      <w:pPr>
+        <w:pStyle w:val="Prrafodelista"/>
+        <w:rPr>
+          <w:rFonts w:ascii="Arial" w:hAnsi="Arial" w:cs="Arial"/>
+          <w:sz w:val="24"/>
+          <w:szCs w:val="24"/>
+          <w:lang w:val="es-MX"/>
+        </w:rPr>
+      </w:pPr>
+    </w:p>
+    <w:p>
+      <w:pPr>
+        <w:pStyle w:val="Prrafodelista"/>
+        <w:rPr>
+          <w:rFonts w:ascii="Arial" w:hAnsi="Arial" w:cs="Arial"/>
+          <w:sz w:val="24"/>
+          <w:szCs w:val="24"/>
+          <w:lang w:val="es-MX"/>
+        </w:rPr>
+      </w:pPr>
+    </w:p>
+    <w:p>
+      <w:pPr>
+        <w:pStyle w:val="Prrafodelista"/>
+        <w:rPr>
+          <w:rFonts w:ascii="Arial" w:hAnsi="Arial" w:cs="Arial"/>
+          <w:sz w:val="24"/>
+          <w:szCs w:val="24"/>
+          <w:lang w:val="es-MX"/>
+        </w:rPr>
+      </w:pPr>
+    </w:p>
+    <w:p>
+      <w:pPr>
+        <w:pStyle w:val="Prrafodelista"/>
+        <w:rPr>
+          <w:rFonts w:ascii="Arial" w:hAnsi="Arial" w:cs="Arial"/>
+          <w:sz w:val="24"/>
+          <w:szCs w:val="24"/>
+          <w:lang w:val="es-MX"/>
+        </w:rPr>
+      </w:pPr>
+    </w:p>
+    <w:p>
+      <w:pPr>
+        <w:pStyle w:val="Prrafodelista"/>
+        <w:rPr>
+          <w:rFonts w:ascii="Arial" w:hAnsi="Arial" w:cs="Arial"/>
+          <w:sz w:val="24"/>
+          <w:szCs w:val="24"/>
+          <w:lang w:val="es-MX"/>
+        </w:rPr>
+      </w:pPr>
+    </w:p>
+    <w:p>
+      <w:pPr>
+        <w:pStyle w:val="Prrafodelista"/>
+        <w:rPr>
+          <w:rFonts w:ascii="Arial" w:hAnsi="Arial" w:cs="Arial"/>
+          <w:sz w:val="24"/>
+          <w:szCs w:val="24"/>
+          <w:lang w:val="es-MX"/>
+        </w:rPr>
+      </w:pPr>
+    </w:p>
+    <w:p>
+      <w:pPr>
+        <w:pStyle w:val="Prrafodelista"/>
+        <w:rPr>
+          <w:rFonts w:ascii="Arial" w:hAnsi="Arial" w:cs="Arial"/>
+          <w:sz w:val="24"/>
+          <w:szCs w:val="24"/>
+          <w:lang w:val="es-MX"/>
+        </w:rPr>
+      </w:pPr>
+    </w:p>
+    <w:p>
+      <w:pPr>
+        <w:pStyle w:val="Prrafodelista"/>
+        <w:rPr>
+          <w:rFonts w:ascii="Arial" w:hAnsi="Arial" w:cs="Arial"/>
+          <w:sz w:val="24"/>
+          <w:szCs w:val="24"/>
+          <w:lang w:val="es-MX"/>
+        </w:rPr>
+      </w:pPr>
+    </w:p>
+    <w:p>
+      <w:pPr>
+        <w:pStyle w:val="Prrafodelista"/>
+        <w:rPr>
+          <w:rFonts w:ascii="Arial" w:hAnsi="Arial" w:cs="Arial"/>
+          <w:sz w:val="24"/>
+          <w:szCs w:val="24"/>
+          <w:lang w:val="es-MX"/>
+        </w:rPr>
+      </w:pPr>
+    </w:p>
+    <w:p>
+      <w:pPr>
+        <w:pStyle w:val="Prrafodelista"/>
+        <w:rPr>
+          <w:rFonts w:ascii="Arial" w:hAnsi="Arial" w:cs="Arial"/>
+          <w:sz w:val="24"/>
+          <w:szCs w:val="24"/>
+          <w:lang w:val="es-MX"/>
+        </w:rPr>
+      </w:pPr>
+    </w:p>
+    <w:p>
+      <w:pPr>
+        <w:pStyle w:val="Prrafodelista"/>
+        <w:jc w:val="right"/>
+        <w:rPr>
+          <w:rFonts w:ascii="Arial" w:hAnsi="Arial" w:cs="Arial"/>
+          <w:sz w:val="24"/>
+          <w:szCs w:val="24"/>
+          <w:lang w:val="es-MX"/>
+        </w:rPr>
+      </w:pPr>
+    </w:p>
+    <w:p>
+      <w:pPr>
+        <w:pStyle w:val="Prrafodelista"/>
+        <w:jc w:val="right"/>
+        <w:rPr>
+          <w:rFonts w:ascii="Arial" w:hAnsi="Arial" w:cs="Arial"/>
+          <w:sz w:val="24"/>
+          <w:szCs w:val="24"/>
+          <w:lang w:val="es-MX"/>
+        </w:rPr>
+      </w:pPr>
+    </w:p>
+    <w:p>
+      <w:pPr>
+        <w:pStyle w:val="Prrafodelista"/>
+        <w:jc w:val="right"/>
+        <w:rPr>
+          <w:rFonts w:ascii="Arial" w:hAnsi="Arial" w:cs="Arial"/>
+          <w:sz w:val="24"/>
+          <w:szCs w:val="24"/>
+          <w:lang w:val="es-MX"/>
+        </w:rPr>
+      </w:pPr>
+    </w:p>
+    <w:p>
+      <w:pPr>
+        <w:pStyle w:val="Prrafodelista"/>
+        <w:jc w:val="right"/>
+        <w:rPr>
+          <w:rFonts w:ascii="Arial" w:hAnsi="Arial" w:cs="Arial"/>
+          <w:sz w:val="24"/>
+          <w:szCs w:val="24"/>
+          <w:lang w:val="es-MX"/>
+        </w:rPr>
+      </w:pPr>
+    </w:p>
+    <w:p>
+      <w:pPr>
+        <w:pStyle w:val="Prrafodelista"/>
+        <w:jc w:val="right"/>
+        <w:rPr>
+          <w:rFonts w:ascii="Arial" w:hAnsi="Arial" w:cs="Arial"/>
+          <w:sz w:val="24"/>
+          <w:szCs w:val="24"/>
+          <w:lang w:val="es-MX"/>
+        </w:rPr>
+      </w:pPr>
+    </w:p>
+    <w:p>
+      <w:pPr>
+        <w:pStyle w:val="Prrafodelista"/>
+        <w:jc w:val="right"/>
+        <w:rPr>
+          <w:rFonts w:ascii="Arial" w:hAnsi="Arial" w:cs="Arial"/>
+          <w:sz w:val="24"/>
+          <w:szCs w:val="24"/>
+          <w:lang w:val="es-MX"/>
+        </w:rPr>
+      </w:pPr>
+    </w:p>
+    <w:p>
+      <w:pPr>
+        <w:jc w:val="right"/>
+        <w:rPr>
+          <w:rFonts w:ascii="Arial" w:hAnsi="Arial" w:cs="Arial"/>
+          <w:b/>
+          <w:bCs/>
+          <w:sz w:val="24"/>
+          <w:szCs w:val="24"/>
+          <w:lang w:val="es-MX"/>
+        </w:rPr>
+      </w:pPr>
+      <w:r>
+        <w:rPr>
+          <w:rFonts w:ascii="Arial" w:hAnsi="Arial" w:cs="Arial"/>
+          <w:b/>
+          <w:bCs/>
+          <w:sz w:val="24"/>
+          <w:szCs w:val="24"/>
+          <w:lang w:val="es-MX"/>
+        </w:rPr>
+        <w:t>Aplicación desarrollada con Python</w:t>
+      </w:r>
+      <w:r>
+        <w:rPr>
+          <w:rFonts w:ascii="Arial" w:hAnsi="Arial" w:cs="Arial"/>
+          <w:b/>
+          <w:bCs/>
+          <w:sz w:val="24"/>
+          <w:szCs w:val="24"/>
+          <w:lang w:val="es-MX"/>
+        </w:rPr>
+        <w:t xml:space="preserve"> y librerías correspondientes</w:t>
+      </w:r>
       <w:bookmarkStart w:id="0" w:name="_GoBack"/>
       <w:bookmarkEnd w:id="0"/>
-    </w:p>
-    <w:p>
-      <w:pPr>
-        <w:pStyle w:val="Prrafodelista"/>
-        <w:rPr>
-          <w:rFonts w:ascii="Arial" w:hAnsi="Arial" w:cs="Arial"/>
-          <w:sz w:val="24"/>
-          <w:szCs w:val="24"/>
-          <w:lang w:val="es-MX"/>
-        </w:rPr>
-      </w:pPr>
-    </w:p>
-    <w:p>
-      <w:pPr>
-        <w:pStyle w:val="Prrafodelista"/>
-        <w:rPr>
-          <w:rFonts w:ascii="Arial" w:hAnsi="Arial" w:cs="Arial"/>
-          <w:sz w:val="24"/>
-          <w:szCs w:val="24"/>
-          <w:lang w:val="es-MX"/>
-        </w:rPr>
-      </w:pPr>
-    </w:p>
-    <w:p>
-      <w:pPr>
-        <w:pStyle w:val="Prrafodelista"/>
-        <w:rPr>
-          <w:rFonts w:ascii="Arial" w:hAnsi="Arial" w:cs="Arial"/>
-          <w:sz w:val="24"/>
-          <w:szCs w:val="24"/>
-          <w:lang w:val="es-MX"/>
-        </w:rPr>
-      </w:pPr>
-    </w:p>
-    <w:p>
-      <w:pPr>
-        <w:pStyle w:val="Prrafodelista"/>
-        <w:rPr>
-          <w:rFonts w:ascii="Arial" w:hAnsi="Arial" w:cs="Arial"/>
-          <w:sz w:val="24"/>
-          <w:szCs w:val="24"/>
-          <w:lang w:val="es-MX"/>
-        </w:rPr>
-      </w:pPr>
-    </w:p>
-    <w:p>
-      <w:pPr>
-        <w:pStyle w:val="Prrafodelista"/>
-        <w:rPr>
-          <w:rFonts w:ascii="Arial" w:hAnsi="Arial" w:cs="Arial"/>
-          <w:sz w:val="24"/>
-          <w:szCs w:val="24"/>
-          <w:lang w:val="es-MX"/>
-        </w:rPr>
-      </w:pPr>
-    </w:p>
-    <w:p>
-      <w:pPr>
-        <w:pStyle w:val="Prrafodelista"/>
-        <w:rPr>
-          <w:rFonts w:ascii="Arial" w:hAnsi="Arial" w:cs="Arial"/>
-          <w:sz w:val="24"/>
-          <w:szCs w:val="24"/>
-          <w:lang w:val="es-MX"/>
-        </w:rPr>
-      </w:pPr>
-    </w:p>
-    <w:p>
-      <w:pPr>
-        <w:pStyle w:val="Prrafodelista"/>
-        <w:rPr>
-          <w:rFonts w:ascii="Arial" w:hAnsi="Arial" w:cs="Arial"/>
-          <w:sz w:val="24"/>
-          <w:szCs w:val="24"/>
-          <w:lang w:val="es-MX"/>
-        </w:rPr>
-      </w:pPr>
-    </w:p>
-    <w:p>
-      <w:pPr>
-        <w:pStyle w:val="Prrafodelista"/>
-        <w:rPr>
-          <w:rFonts w:ascii="Arial" w:hAnsi="Arial" w:cs="Arial"/>
-          <w:sz w:val="24"/>
-          <w:szCs w:val="24"/>
-          <w:lang w:val="es-MX"/>
-        </w:rPr>
-      </w:pPr>
-    </w:p>
-    <w:p>
-      <w:pPr>
-        <w:pStyle w:val="Prrafodelista"/>
-        <w:rPr>
-          <w:rFonts w:ascii="Arial" w:hAnsi="Arial" w:cs="Arial"/>
-          <w:sz w:val="24"/>
-          <w:szCs w:val="24"/>
-          <w:lang w:val="es-MX"/>
-        </w:rPr>
-      </w:pPr>
-    </w:p>
-    <w:p>
-      <w:pPr>
-        <w:pStyle w:val="Prrafodelista"/>
-        <w:rPr>
-          <w:rFonts w:ascii="Arial" w:hAnsi="Arial" w:cs="Arial"/>
-          <w:sz w:val="24"/>
-          <w:szCs w:val="24"/>
-          <w:lang w:val="es-MX"/>
-        </w:rPr>
-      </w:pPr>
-    </w:p>
-    <w:p>
-      <w:pPr>
-        <w:pStyle w:val="Prrafodelista"/>
-        <w:rPr>
-          <w:rFonts w:ascii="Arial" w:hAnsi="Arial" w:cs="Arial"/>
-          <w:sz w:val="24"/>
-          <w:szCs w:val="24"/>
-          <w:lang w:val="es-MX"/>
-        </w:rPr>
-      </w:pPr>
-    </w:p>
-    <w:p>
-      <w:pPr>
-        <w:pStyle w:val="Prrafodelista"/>
-        <w:rPr>
-          <w:rFonts w:ascii="Arial" w:hAnsi="Arial" w:cs="Arial"/>
-          <w:sz w:val="24"/>
-          <w:szCs w:val="24"/>
-          <w:lang w:val="es-MX"/>
-        </w:rPr>
-      </w:pPr>
-    </w:p>
-    <w:p>
-      <w:pPr>
-        <w:pStyle w:val="Prrafodelista"/>
-        <w:rPr>
-          <w:rFonts w:ascii="Arial" w:hAnsi="Arial" w:cs="Arial"/>
-          <w:sz w:val="24"/>
-          <w:szCs w:val="24"/>
-          <w:lang w:val="es-MX"/>
-        </w:rPr>
-      </w:pPr>
-    </w:p>
-    <w:p>
-      <w:pPr>
-        <w:pStyle w:val="Prrafodelista"/>
-        <w:rPr>
-          <w:rFonts w:ascii="Arial" w:hAnsi="Arial" w:cs="Arial"/>
-          <w:sz w:val="24"/>
-          <w:szCs w:val="24"/>
-          <w:lang w:val="es-MX"/>
-        </w:rPr>
-      </w:pPr>
-    </w:p>
-    <w:p>
-      <w:pPr>
-        <w:pStyle w:val="Prrafodelista"/>
-        <w:rPr>
-          <w:rFonts w:ascii="Arial" w:hAnsi="Arial" w:cs="Arial"/>
-          <w:sz w:val="24"/>
-          <w:szCs w:val="24"/>
-          <w:lang w:val="es-MX"/>
-        </w:rPr>
-      </w:pPr>
-    </w:p>
-    <w:p>
-      <w:pPr>
-        <w:pStyle w:val="Prrafodelista"/>
-        <w:rPr>
-          <w:rFonts w:ascii="Arial" w:hAnsi="Arial" w:cs="Arial"/>
-          <w:sz w:val="24"/>
-          <w:szCs w:val="24"/>
-          <w:lang w:val="es-MX"/>
-        </w:rPr>
-      </w:pPr>
-    </w:p>
-    <w:p>
-      <w:pPr>
-        <w:pStyle w:val="Prrafodelista"/>
-        <w:rPr>
-          <w:rFonts w:ascii="Arial" w:hAnsi="Arial" w:cs="Arial"/>
-          <w:sz w:val="24"/>
-          <w:szCs w:val="24"/>
-          <w:lang w:val="es-MX"/>
-        </w:rPr>
-      </w:pPr>
-    </w:p>
-    <w:p>
-      <w:pPr>
-        <w:pStyle w:val="Prrafodelista"/>
-        <w:rPr>
-          <w:rFonts w:ascii="Arial" w:hAnsi="Arial" w:cs="Arial"/>
-          <w:sz w:val="24"/>
-          <w:szCs w:val="24"/>
-          <w:lang w:val="es-MX"/>
-        </w:rPr>
-      </w:pPr>
-    </w:p>
-    <w:p>
-      <w:pPr>
-        <w:pStyle w:val="Prrafodelista"/>
-        <w:rPr>
-          <w:rFonts w:ascii="Arial" w:hAnsi="Arial" w:cs="Arial"/>
-          <w:sz w:val="24"/>
-          <w:szCs w:val="24"/>
-          <w:lang w:val="es-MX"/>
-        </w:rPr>
-      </w:pPr>
-    </w:p>
-    <w:p>
-      <w:pPr>
-        <w:pStyle w:val="Prrafodelista"/>
-        <w:rPr>
-          <w:rFonts w:ascii="Arial" w:hAnsi="Arial" w:cs="Arial"/>
-          <w:sz w:val="24"/>
-          <w:szCs w:val="24"/>
-          <w:lang w:val="es-MX"/>
-        </w:rPr>
-      </w:pPr>
-    </w:p>
-    <w:p>
-      <w:pPr>
-        <w:pStyle w:val="Prrafodelista"/>
-        <w:rPr>
-          <w:rFonts w:ascii="Arial" w:hAnsi="Arial" w:cs="Arial"/>
-          <w:sz w:val="24"/>
-          <w:szCs w:val="24"/>
-          <w:lang w:val="es-MX"/>
-        </w:rPr>
-      </w:pPr>
-    </w:p>
-    <w:p>
-      <w:pPr>
-        <w:pStyle w:val="Prrafodelista"/>
-        <w:jc w:val="right"/>
-        <w:rPr>
-          <w:rFonts w:ascii="Arial" w:hAnsi="Arial" w:cs="Arial"/>
-          <w:sz w:val="24"/>
-          <w:szCs w:val="24"/>
-          <w:lang w:val="es-MX"/>
-        </w:rPr>
-      </w:pPr>
-    </w:p>
-    <w:p>
-      <w:pPr>
-        <w:pStyle w:val="Prrafodelista"/>
-        <w:jc w:val="right"/>
-        <w:rPr>
-          <w:rFonts w:ascii="Arial" w:hAnsi="Arial" w:cs="Arial"/>
-          <w:sz w:val="24"/>
-          <w:szCs w:val="24"/>
-          <w:lang w:val="es-MX"/>
-        </w:rPr>
-      </w:pPr>
-    </w:p>
-    <w:p>
-      <w:pPr>
-        <w:pStyle w:val="Prrafodelista"/>
-        <w:jc w:val="right"/>
-        <w:rPr>
-          <w:rFonts w:ascii="Arial" w:hAnsi="Arial" w:cs="Arial"/>
-          <w:sz w:val="24"/>
-          <w:szCs w:val="24"/>
-          <w:lang w:val="es-MX"/>
-        </w:rPr>
-      </w:pPr>
-    </w:p>
-    <w:p>
-      <w:pPr>
-        <w:pStyle w:val="Prrafodelista"/>
-        <w:jc w:val="right"/>
-        <w:rPr>
-          <w:rFonts w:ascii="Arial" w:hAnsi="Arial" w:cs="Arial"/>
-          <w:sz w:val="24"/>
-          <w:szCs w:val="24"/>
-          <w:lang w:val="es-MX"/>
-        </w:rPr>
-      </w:pPr>
-    </w:p>
-    <w:p>
-      <w:pPr>
-        <w:pStyle w:val="Prrafodelista"/>
-        <w:jc w:val="right"/>
-        <w:rPr>
-          <w:rFonts w:ascii="Arial" w:hAnsi="Arial" w:cs="Arial"/>
-          <w:sz w:val="24"/>
-          <w:szCs w:val="24"/>
-          <w:lang w:val="es-MX"/>
-        </w:rPr>
-      </w:pPr>
-    </w:p>
-    <w:p>
-      <w:pPr>
-        <w:pStyle w:val="Prrafodelista"/>
-        <w:jc w:val="right"/>
-        <w:rPr>
-          <w:rFonts w:ascii="Arial" w:hAnsi="Arial" w:cs="Arial"/>
-          <w:sz w:val="24"/>
-          <w:szCs w:val="24"/>
-          <w:lang w:val="es-MX"/>
-        </w:rPr>
-      </w:pPr>
-    </w:p>
-    <w:p>
-      <w:pPr>
-        <w:jc w:val="right"/>
-        <w:rPr>
-          <w:rFonts w:ascii="Arial" w:hAnsi="Arial" w:cs="Arial"/>
-          <w:b/>
-          <w:bCs/>
-          <w:sz w:val="24"/>
-          <w:szCs w:val="24"/>
-          <w:lang w:val="es-MX"/>
-        </w:rPr>
-      </w:pPr>
-      <w:r>
-        <w:rPr>
-          <w:rFonts w:ascii="Arial" w:hAnsi="Arial" w:cs="Arial"/>
-          <w:b/>
-          <w:bCs/>
-          <w:sz w:val="24"/>
-          <w:szCs w:val="24"/>
-          <w:lang w:val="es-MX"/>
-        </w:rPr>
-        <w:t>Aplicación desarrollada con Python</w:t>
-      </w:r>
-      <w:r>
-        <w:rPr>
-          <w:rFonts w:ascii="Arial" w:hAnsi="Arial" w:cs="Arial"/>
-          <w:b/>
-          <w:bCs/>
-          <w:sz w:val="24"/>
-          <w:szCs w:val="24"/>
-          <w:lang w:val="es-MX"/>
-        </w:rPr>
-        <w:t>,</w:t>
-      </w:r>
-      <w:r>
-        <w:rPr>
-          <w:rFonts w:ascii="Arial" w:hAnsi="Arial" w:cs="Arial"/>
-          <w:b/>
-          <w:bCs/>
-          <w:sz w:val="24"/>
-          <w:szCs w:val="24"/>
-          <w:lang w:val="es-MX"/>
-        </w:rPr>
-        <w:t xml:space="preserve"> Openpyxl</w:t>
-      </w:r>
-      <w:r>
-        <w:rPr>
-          <w:rFonts w:ascii="Arial" w:hAnsi="Arial" w:cs="Arial"/>
-          <w:b/>
-          <w:bCs/>
-          <w:sz w:val="24"/>
-          <w:szCs w:val="24"/>
-          <w:lang w:val="es-MX"/>
-        </w:rPr>
-        <w:t xml:space="preserve"> y otras librería</w:t>
-      </w:r>
-      <w:r>
-        <w:rPr>
-          <w:rFonts w:ascii="Arial" w:hAnsi="Arial" w:cs="Arial"/>
-          <w:b/>
-          <w:bCs/>
-          <w:sz w:val="24"/>
-          <w:szCs w:val="24"/>
-          <w:lang w:val="es-MX"/>
-        </w:rPr>
-        <w:t>s</w:t>
-      </w:r>
     </w:p>
     <w:p>
       <w:pPr>

</xml_diff>

<commit_message>
Pequeño ajuste, para el manual de usuario
</commit_message>
<xml_diff>
--- a/Manual de usuario.docx
+++ b/Manual de usuario.docx
@@ -232,49 +232,92 @@
         <w:pStyle w:val="Prrafodelista"/>
         <w:rPr>
           <w:rFonts w:ascii="Arial" w:hAnsi="Arial" w:cs="Arial"/>
-          <w:b/>
+          <w:sz w:val="24"/>
+          <w:szCs w:val="24"/>
+          <w:lang w:val="es-MX"/>
+        </w:rPr>
+      </w:pPr>
+      <w:r>
+        <w:rPr>
+          <w:rFonts w:ascii="Arial" w:hAnsi="Arial" w:cs="Arial"/>
+          <w:sz w:val="24"/>
+          <w:szCs w:val="24"/>
+          <w:lang w:val="es-MX"/>
+        </w:rPr>
+        <w:t>- En esta hoja nueva, el usuario copia el listado de expertas del día siguiente al actual</w:t>
+      </w:r>
+      <w:r>
+        <w:rPr>
+          <w:rFonts w:ascii="Arial" w:hAnsi="Arial" w:cs="Arial"/>
+          <w:sz w:val="24"/>
+          <w:szCs w:val="24"/>
+          <w:lang w:val="es-MX"/>
+        </w:rPr>
+        <w:t xml:space="preserve"> de</w:t>
+      </w:r>
+      <w:r>
+        <w:rPr>
+          <w:rFonts w:ascii="Arial" w:hAnsi="Arial" w:cs="Arial"/>
+          <w:sz w:val="24"/>
+          <w:szCs w:val="24"/>
+          <w:lang w:val="es-MX"/>
+        </w:rPr>
+        <w:t>sde</w:t>
+      </w:r>
+      <w:r>
+        <w:rPr>
+          <w:rFonts w:ascii="Arial" w:hAnsi="Arial" w:cs="Arial"/>
+          <w:sz w:val="24"/>
+          <w:szCs w:val="24"/>
+          <w:lang w:val="es-MX"/>
+        </w:rPr>
+        <w:t xml:space="preserve"> supernumerarios.</w:t>
+      </w:r>
+    </w:p>
+    <w:p>
+      <w:pPr>
+        <w:pStyle w:val="Prrafodelista"/>
+        <w:rPr>
+          <w:rFonts w:ascii="Arial" w:hAnsi="Arial" w:cs="Arial"/>
+          <w:b/>
+          <w:bCs/>
           <w:i/>
+          <w:iCs/>
           <w:sz w:val="24"/>
           <w:szCs w:val="24"/>
           <w:u w:val="single"/>
           <w:lang w:val="es-MX"/>
         </w:rPr>
       </w:pPr>
-      <w:r>
-        <w:rPr>
-          <w:rFonts w:ascii="Arial" w:hAnsi="Arial" w:cs="Arial"/>
-          <w:sz w:val="24"/>
-          <w:szCs w:val="24"/>
-          <w:lang w:val="es-MX"/>
-        </w:rPr>
-        <w:t>- En esta hoja nueva, el usuario copia el listado de expertas del día siguiente al actual</w:t>
-      </w:r>
-      <w:r>
-        <w:rPr>
-          <w:rFonts w:ascii="Arial" w:hAnsi="Arial" w:cs="Arial"/>
-          <w:sz w:val="24"/>
-          <w:szCs w:val="24"/>
-          <w:lang w:val="es-MX"/>
-        </w:rPr>
-        <w:t xml:space="preserve"> de</w:t>
-      </w:r>
-      <w:r>
-        <w:rPr>
-          <w:rFonts w:ascii="Arial" w:hAnsi="Arial" w:cs="Arial"/>
-          <w:sz w:val="24"/>
-          <w:szCs w:val="24"/>
-          <w:lang w:val="es-MX"/>
-        </w:rPr>
-        <w:t>sde</w:t>
-      </w:r>
-      <w:r>
-        <w:rPr>
-          <w:rFonts w:ascii="Arial" w:hAnsi="Arial" w:cs="Arial"/>
-          <w:sz w:val="24"/>
-          <w:szCs w:val="24"/>
-          <w:lang w:val="es-MX"/>
-        </w:rPr>
-        <w:t xml:space="preserve"> supernumerarios.</w:t>
+    </w:p>
+    <w:p>
+      <w:pPr>
+        <w:pStyle w:val="Prrafodelista"/>
+        <w:rPr>
+          <w:rFonts w:ascii="Arial" w:hAnsi="Arial" w:cs="Arial"/>
+          <w:b/>
+          <w:bCs/>
+          <w:i/>
+          <w:iCs/>
+          <w:sz w:val="24"/>
+          <w:szCs w:val="24"/>
+          <w:u w:val="single"/>
+          <w:lang w:val="es-MX"/>
+        </w:rPr>
+      </w:pPr>
+      <w:r>
+        <w:rPr>
+          <w:rFonts w:ascii="Arial" w:hAnsi="Arial" w:cs="Arial"/>
+          <w:b/>
+          <w:bCs/>
+          <w:i/>
+          <w:iCs/>
+          <w:sz w:val="24"/>
+          <w:szCs w:val="24"/>
+          <w:u w:val="single"/>
+          <w:lang w:val="es-MX"/>
+        </w:rPr>
+        <w:t>Nota: es importante que el listado de expertas sea copiado sin encabezados para que la aplicación funcione correctamente.</w:t>
       </w:r>
     </w:p>
     <w:p>
@@ -1190,31 +1233,7 @@
           <w:u w:val="single"/>
           <w:lang w:val="es-MX"/>
         </w:rPr>
-        <w:t xml:space="preserve">Nota: Todos </w:t>
-      </w:r>
-      <w:proofErr w:type="spellStart"/>
-      <w:r>
-        <w:rPr>
-          <w:rFonts w:ascii="Arial" w:hAnsi="Arial" w:cs="Arial"/>
-          <w:b/>
-          <w:sz w:val="24"/>
-          <w:szCs w:val="24"/>
-          <w:u w:val="single"/>
-          <w:lang w:val="es-MX"/>
-        </w:rPr>
-        <w:t>lo</w:t>
-      </w:r>
-      <w:proofErr w:type="spellEnd"/>
-      <w:r>
-        <w:rPr>
-          <w:rFonts w:ascii="Arial" w:hAnsi="Arial" w:cs="Arial"/>
-          <w:b/>
-          <w:sz w:val="24"/>
-          <w:szCs w:val="24"/>
-          <w:u w:val="single"/>
-          <w:lang w:val="es-MX"/>
-        </w:rPr>
-        <w:t xml:space="preserve"> cambios que ejecuta la aplicación, los guarda en un archivo Excel completamente nuevo, dejando el original intacto en caso de cualquier imprevisto.</w:t>
+        <w:t>Nota: Todos lo cambios que ejecuta la aplicación, los guarda en un archivo Excel completamente nuevo, dejando el original intacto en caso de cualquier imprevisto.</w:t>
       </w:r>
     </w:p>
     <w:p>
@@ -1827,27 +1846,15 @@
         </w:rPr>
         <w:t>: “</w:t>
       </w:r>
-      <w:proofErr w:type="gramStart"/>
-      <w:r>
-        <w:rPr>
-          <w:rFonts w:ascii="Arial" w:hAnsi="Arial" w:cs="Arial"/>
-          <w:b/>
-          <w:sz w:val="24"/>
-          <w:szCs w:val="24"/>
-          <w:lang w:val="es-MX"/>
-        </w:rPr>
-        <w:t>Soacha(</w:t>
-      </w:r>
-      <w:proofErr w:type="gramEnd"/>
-      <w:r>
-        <w:rPr>
-          <w:rFonts w:ascii="Arial" w:hAnsi="Arial" w:cs="Arial"/>
-          <w:b/>
-          <w:sz w:val="24"/>
-          <w:szCs w:val="24"/>
-          <w:lang w:val="es-MX"/>
-        </w:rPr>
-        <w:t>Validar servicio)</w:t>
+      <w:r>
+        <w:rPr>
+          <w:rFonts w:ascii="Arial" w:hAnsi="Arial" w:cs="Arial"/>
+          <w:b/>
+          <w:sz w:val="24"/>
+          <w:szCs w:val="24"/>
+          <w:lang w:val="es-MX"/>
+        </w:rPr>
+        <w:t>Soacha(Validar servicio)</w:t>
       </w:r>
       <w:r>
         <w:rPr>
@@ -2205,27 +2212,7 @@
           <w:szCs w:val="24"/>
           <w:lang w:val="es-MX"/>
         </w:rPr>
-        <w:t xml:space="preserve">”, solo que es de uso exclusivo para la programación de los </w:t>
-      </w:r>
-      <w:proofErr w:type="gramStart"/>
-      <w:r>
-        <w:rPr>
-          <w:rFonts w:ascii="Arial" w:hAnsi="Arial" w:cs="Arial"/>
-          <w:sz w:val="24"/>
-          <w:szCs w:val="24"/>
-          <w:lang w:val="es-MX"/>
-        </w:rPr>
-        <w:t>Viernes</w:t>
-      </w:r>
-      <w:proofErr w:type="gramEnd"/>
-      <w:r>
-        <w:rPr>
-          <w:rFonts w:ascii="Arial" w:hAnsi="Arial" w:cs="Arial"/>
-          <w:sz w:val="24"/>
-          <w:szCs w:val="24"/>
-          <w:lang w:val="es-MX"/>
-        </w:rPr>
-        <w:t xml:space="preserve"> y Sábado, este botón deja intacta la columna de horas y filtra las expertas que </w:t>
+        <w:t xml:space="preserve">”, solo que es de uso exclusivo para la programación de los Viernes y Sábado, este botón deja intacta la columna de horas y filtra las expertas que </w:t>
       </w:r>
       <w:r>
         <w:rPr>

</xml_diff>

<commit_message>
Pequeño ajuste en la ventana de información de cambios, manual de usuario actualizado
</commit_message>
<xml_diff>
--- a/Manual de usuario.docx
+++ b/Manual de usuario.docx
@@ -1233,7 +1233,31 @@
           <w:u w:val="single"/>
           <w:lang w:val="es-MX"/>
         </w:rPr>
-        <w:t>Nota: Todos lo cambios que ejecuta la aplicación, los guarda en un archivo Excel completamente nuevo, dejando el original intacto en caso de cualquier imprevisto.</w:t>
+        <w:t xml:space="preserve">Nota: Todos </w:t>
+      </w:r>
+      <w:proofErr w:type="spellStart"/>
+      <w:r>
+        <w:rPr>
+          <w:rFonts w:ascii="Arial" w:hAnsi="Arial" w:cs="Arial"/>
+          <w:b/>
+          <w:sz w:val="24"/>
+          <w:szCs w:val="24"/>
+          <w:u w:val="single"/>
+          <w:lang w:val="es-MX"/>
+        </w:rPr>
+        <w:t>lo</w:t>
+      </w:r>
+      <w:proofErr w:type="spellEnd"/>
+      <w:r>
+        <w:rPr>
+          <w:rFonts w:ascii="Arial" w:hAnsi="Arial" w:cs="Arial"/>
+          <w:b/>
+          <w:sz w:val="24"/>
+          <w:szCs w:val="24"/>
+          <w:u w:val="single"/>
+          <w:lang w:val="es-MX"/>
+        </w:rPr>
+        <w:t xml:space="preserve"> cambios que ejecuta la aplicación, los guarda en un archivo Excel completamente nuevo, dejando el original intacto en caso de cualquier imprevisto.</w:t>
       </w:r>
     </w:p>
     <w:p>
@@ -2095,6 +2119,160 @@
           <w:lang w:val="es-MX"/>
         </w:rPr>
       </w:pPr>
+      <w:r>
+        <w:rPr>
+          <w:rFonts w:ascii="Arial" w:hAnsi="Arial" w:cs="Arial"/>
+          <w:sz w:val="24"/>
+          <w:szCs w:val="24"/>
+          <w:lang w:val="es-MX"/>
+        </w:rPr>
+        <w:t xml:space="preserve">Así mismo, si se presenta algún caso en done la columna </w:t>
+      </w:r>
+      <w:r>
+        <w:rPr>
+          <w:rFonts w:ascii="Arial" w:hAnsi="Arial" w:cs="Arial"/>
+          <w:b/>
+          <w:bCs/>
+          <w:sz w:val="24"/>
+          <w:szCs w:val="24"/>
+          <w:lang w:val="es-MX"/>
+        </w:rPr>
+        <w:t xml:space="preserve">Ciudad </w:t>
+      </w:r>
+      <w:r>
+        <w:rPr>
+          <w:rFonts w:ascii="Arial" w:hAnsi="Arial" w:cs="Arial"/>
+          <w:sz w:val="24"/>
+          <w:szCs w:val="24"/>
+          <w:lang w:val="es-MX"/>
+        </w:rPr>
+        <w:t>del archivo original esté vacía, el programa agregará el marcador: “</w:t>
+      </w:r>
+      <w:r>
+        <w:rPr>
+          <w:rFonts w:ascii="Arial" w:hAnsi="Arial" w:cs="Arial"/>
+          <w:b/>
+          <w:bCs/>
+          <w:sz w:val="24"/>
+          <w:szCs w:val="24"/>
+          <w:lang w:val="es-MX"/>
+        </w:rPr>
+        <w:t>Ciudad Vacía(Confirmar)</w:t>
+      </w:r>
+      <w:r>
+        <w:rPr>
+          <w:rFonts w:ascii="Arial" w:hAnsi="Arial" w:cs="Arial"/>
+          <w:sz w:val="24"/>
+          <w:szCs w:val="24"/>
+          <w:lang w:val="es-MX"/>
+        </w:rPr>
+        <w:t xml:space="preserve">” en la misma </w:t>
+      </w:r>
+      <w:r>
+        <w:rPr>
+          <w:rFonts w:ascii="Arial" w:hAnsi="Arial" w:cs="Arial"/>
+          <w:b/>
+          <w:bCs/>
+          <w:sz w:val="24"/>
+          <w:szCs w:val="24"/>
+          <w:lang w:val="es-MX"/>
+        </w:rPr>
+        <w:t>Columna O</w:t>
+      </w:r>
+      <w:r>
+        <w:rPr>
+          <w:rFonts w:ascii="Arial" w:hAnsi="Arial" w:cs="Arial"/>
+          <w:sz w:val="24"/>
+          <w:szCs w:val="24"/>
+          <w:lang w:val="es-MX"/>
+        </w:rPr>
+        <w:t>, con esto el usuario también sabrá con precisión, qué expertas tienen la columna de ciudad vacía, para su posterior validación.</w:t>
+      </w:r>
+    </w:p>
+    <w:p>
+      <w:pPr>
+        <w:pStyle w:val="Prrafodelista"/>
+        <w:rPr>
+          <w:rFonts w:ascii="Arial" w:hAnsi="Arial" w:cs="Arial"/>
+          <w:sz w:val="24"/>
+          <w:szCs w:val="24"/>
+          <w:lang w:val="es-MX"/>
+        </w:rPr>
+      </w:pPr>
+    </w:p>
+    <w:p>
+      <w:pPr>
+        <w:pStyle w:val="Prrafodelista"/>
+        <w:rPr>
+          <w:rFonts w:ascii="Arial" w:hAnsi="Arial" w:cs="Arial"/>
+          <w:sz w:val="24"/>
+          <w:szCs w:val="24"/>
+          <w:lang w:val="es-MX"/>
+        </w:rPr>
+      </w:pPr>
+      <w:r>
+        <w:rPr>
+          <w:noProof/>
+        </w:rPr>
+        <w:lastRenderedPageBreak/>
+        <w:drawing>
+          <wp:inline distT="0" distB="0" distL="0" distR="0" wp14:anchorId="77BB2A12" wp14:editId="73E5F146">
+            <wp:extent cx="5612130" cy="3153410"/>
+            <wp:effectExtent l="0" t="0" r="7620" b="8890"/>
+            <wp:docPr id="643022705" name="Imagen 1"/>
+            <wp:cNvGraphicFramePr>
+              <a:graphicFrameLocks xmlns:a="http://schemas.openxmlformats.org/drawingml/2006/main" noChangeAspect="1"/>
+            </wp:cNvGraphicFramePr>
+            <a:graphic xmlns:a="http://schemas.openxmlformats.org/drawingml/2006/main">
+              <a:graphicData uri="http://schemas.openxmlformats.org/drawingml/2006/picture">
+                <pic:pic xmlns:pic="http://schemas.openxmlformats.org/drawingml/2006/picture">
+                  <pic:nvPicPr>
+                    <pic:cNvPr id="643022705" name=""/>
+                    <pic:cNvPicPr/>
+                  </pic:nvPicPr>
+                  <pic:blipFill>
+                    <a:blip r:embed="rId15"/>
+                    <a:stretch>
+                      <a:fillRect/>
+                    </a:stretch>
+                  </pic:blipFill>
+                  <pic:spPr>
+                    <a:xfrm>
+                      <a:off x="0" y="0"/>
+                      <a:ext cx="5612130" cy="3153410"/>
+                    </a:xfrm>
+                    <a:prstGeom prst="rect">
+                      <a:avLst/>
+                    </a:prstGeom>
+                  </pic:spPr>
+                </pic:pic>
+              </a:graphicData>
+            </a:graphic>
+          </wp:inline>
+        </w:drawing>
+      </w:r>
+    </w:p>
+    <w:p>
+      <w:pPr>
+        <w:pStyle w:val="Prrafodelista"/>
+        <w:rPr>
+          <w:rFonts w:ascii="Arial" w:hAnsi="Arial" w:cs="Arial"/>
+          <w:sz w:val="24"/>
+          <w:szCs w:val="24"/>
+          <w:lang w:val="es-MX"/>
+        </w:rPr>
+      </w:pPr>
+    </w:p>
+    <w:p>
+      <w:pPr>
+        <w:pStyle w:val="Prrafodelista"/>
+        <w:rPr>
+          <w:rFonts w:ascii="Arial" w:hAnsi="Arial" w:cs="Arial"/>
+          <w:sz w:val="24"/>
+          <w:szCs w:val="24"/>
+          <w:lang w:val="es-MX"/>
+        </w:rPr>
+      </w:pPr>
     </w:p>
     <w:p>
       <w:pPr>
@@ -2252,7 +2430,6 @@
           <w:szCs w:val="24"/>
           <w:lang w:val="es-MX"/>
         </w:rPr>
-        <w:lastRenderedPageBreak/>
         <w:drawing>
           <wp:inline distT="0" distB="0" distL="0" distR="0" wp14:anchorId="0C2F8004" wp14:editId="66D0558B">
             <wp:extent cx="5605145" cy="3152775"/>
@@ -2271,7 +2448,7 @@
                     </pic:cNvPicPr>
                   </pic:nvPicPr>
                   <pic:blipFill>
-                    <a:blip r:embed="rId15" cstate="print">
+                    <a:blip r:embed="rId16" cstate="print">
                       <a:extLst>
                         <a:ext uri="{28A0092B-C50C-407E-A947-70E740481C1C}">
                           <a14:useLocalDpi xmlns:a14="http://schemas.microsoft.com/office/drawing/2010/main" val="0"/>
@@ -2548,7 +2725,7 @@
                     <pic:cNvPicPr/>
                   </pic:nvPicPr>
                   <pic:blipFill>
-                    <a:blip r:embed="rId16"/>
+                    <a:blip r:embed="rId17"/>
                     <a:stretch>
                       <a:fillRect/>
                     </a:stretch>
@@ -2597,372 +2774,201 @@
           <w:szCs w:val="24"/>
           <w:lang w:val="es-MX"/>
         </w:rPr>
+        <w:t>Sin esta validación, el usuario podría equivocarse de botón y esto distorsionaría el contenido del avance, dejando el archivo obsoleto.</w:t>
+      </w:r>
+    </w:p>
+    <w:p>
+      <w:pPr>
+        <w:pStyle w:val="Prrafodelista"/>
+        <w:rPr>
+          <w:rFonts w:ascii="Arial" w:hAnsi="Arial" w:cs="Arial"/>
+          <w:sz w:val="24"/>
+          <w:szCs w:val="24"/>
+          <w:lang w:val="es-MX"/>
+        </w:rPr>
+      </w:pPr>
+    </w:p>
+    <w:p>
+      <w:pPr>
+        <w:pStyle w:val="Prrafodelista"/>
+        <w:rPr>
+          <w:rFonts w:ascii="Arial" w:hAnsi="Arial" w:cs="Arial"/>
+          <w:sz w:val="24"/>
+          <w:szCs w:val="24"/>
+          <w:lang w:val="es-MX"/>
+        </w:rPr>
+      </w:pPr>
+    </w:p>
+    <w:p>
+      <w:pPr>
+        <w:jc w:val="right"/>
+        <w:rPr>
+          <w:rFonts w:ascii="Arial" w:hAnsi="Arial" w:cs="Arial"/>
+          <w:b/>
+          <w:bCs/>
+          <w:sz w:val="24"/>
+          <w:szCs w:val="24"/>
+          <w:lang w:val="es-MX"/>
+        </w:rPr>
+      </w:pPr>
+    </w:p>
+    <w:p>
+      <w:pPr>
+        <w:jc w:val="right"/>
+        <w:rPr>
+          <w:rFonts w:ascii="Arial" w:hAnsi="Arial" w:cs="Arial"/>
+          <w:b/>
+          <w:bCs/>
+          <w:sz w:val="24"/>
+          <w:szCs w:val="24"/>
+          <w:lang w:val="es-MX"/>
+        </w:rPr>
+      </w:pPr>
+    </w:p>
+    <w:p>
+      <w:pPr>
+        <w:jc w:val="right"/>
+        <w:rPr>
+          <w:rFonts w:ascii="Arial" w:hAnsi="Arial" w:cs="Arial"/>
+          <w:b/>
+          <w:bCs/>
+          <w:sz w:val="24"/>
+          <w:szCs w:val="24"/>
+          <w:lang w:val="es-MX"/>
+        </w:rPr>
+      </w:pPr>
+    </w:p>
+    <w:p>
+      <w:pPr>
+        <w:jc w:val="right"/>
+        <w:rPr>
+          <w:rFonts w:ascii="Arial" w:hAnsi="Arial" w:cs="Arial"/>
+          <w:b/>
+          <w:bCs/>
+          <w:sz w:val="24"/>
+          <w:szCs w:val="24"/>
+          <w:lang w:val="es-MX"/>
+        </w:rPr>
+      </w:pPr>
+    </w:p>
+    <w:p>
+      <w:pPr>
+        <w:jc w:val="right"/>
+        <w:rPr>
+          <w:rFonts w:ascii="Arial" w:hAnsi="Arial" w:cs="Arial"/>
+          <w:b/>
+          <w:bCs/>
+          <w:sz w:val="24"/>
+          <w:szCs w:val="24"/>
+          <w:lang w:val="es-MX"/>
+        </w:rPr>
+      </w:pPr>
+    </w:p>
+    <w:p>
+      <w:pPr>
+        <w:rPr>
+          <w:rFonts w:ascii="Arial" w:hAnsi="Arial" w:cs="Arial"/>
+          <w:b/>
+          <w:bCs/>
+          <w:sz w:val="24"/>
+          <w:szCs w:val="24"/>
+          <w:lang w:val="es-MX"/>
+        </w:rPr>
+      </w:pPr>
+    </w:p>
+    <w:p>
+      <w:pPr>
+        <w:rPr>
+          <w:rFonts w:ascii="Arial" w:hAnsi="Arial" w:cs="Arial"/>
+          <w:b/>
+          <w:bCs/>
+          <w:sz w:val="24"/>
+          <w:szCs w:val="24"/>
+          <w:lang w:val="es-MX"/>
+        </w:rPr>
+      </w:pPr>
+    </w:p>
+    <w:p>
+      <w:pPr>
+        <w:rPr>
+          <w:rFonts w:ascii="Arial" w:hAnsi="Arial" w:cs="Arial"/>
+          <w:b/>
+          <w:bCs/>
+          <w:sz w:val="24"/>
+          <w:szCs w:val="24"/>
+          <w:lang w:val="es-MX"/>
+        </w:rPr>
+      </w:pPr>
+    </w:p>
+    <w:p>
+      <w:pPr>
+        <w:rPr>
+          <w:rFonts w:ascii="Arial" w:hAnsi="Arial" w:cs="Arial"/>
+          <w:b/>
+          <w:bCs/>
+          <w:sz w:val="24"/>
+          <w:szCs w:val="24"/>
+          <w:lang w:val="es-MX"/>
+        </w:rPr>
+      </w:pPr>
+    </w:p>
+    <w:p>
+      <w:pPr>
+        <w:jc w:val="right"/>
+        <w:rPr>
+          <w:rFonts w:ascii="Arial" w:hAnsi="Arial" w:cs="Arial"/>
+          <w:b/>
+          <w:bCs/>
+          <w:sz w:val="24"/>
+          <w:szCs w:val="24"/>
+          <w:lang w:val="es-MX"/>
+        </w:rPr>
+      </w:pPr>
+      <w:r>
+        <w:rPr>
+          <w:rFonts w:ascii="Arial" w:hAnsi="Arial" w:cs="Arial"/>
+          <w:b/>
+          <w:bCs/>
+          <w:sz w:val="24"/>
+          <w:szCs w:val="24"/>
+          <w:lang w:val="es-MX"/>
+        </w:rPr>
+        <w:t>Aplicación desarrollada con Python</w:t>
+      </w:r>
+      <w:r>
+        <w:rPr>
+          <w:rFonts w:ascii="Arial" w:hAnsi="Arial" w:cs="Arial"/>
+          <w:b/>
+          <w:bCs/>
+          <w:sz w:val="24"/>
+          <w:szCs w:val="24"/>
+          <w:lang w:val="es-MX"/>
+        </w:rPr>
+        <w:t xml:space="preserve"> y librerías correspondientes</w:t>
+      </w:r>
+    </w:p>
+    <w:p>
+      <w:pPr>
+        <w:jc w:val="right"/>
+        <w:rPr>
+          <w:rFonts w:ascii="Arial" w:hAnsi="Arial" w:cs="Arial"/>
+          <w:b/>
+          <w:bCs/>
+          <w:sz w:val="24"/>
+          <w:szCs w:val="24"/>
+          <w:lang w:val="es-MX"/>
+        </w:rPr>
+      </w:pPr>
+      <w:r>
+        <w:rPr>
+          <w:rFonts w:ascii="Arial" w:hAnsi="Arial" w:cs="Arial"/>
+          <w:b/>
+          <w:bCs/>
+          <w:sz w:val="24"/>
+          <w:szCs w:val="24"/>
+          <w:lang w:val="es-MX"/>
+        </w:rPr>
         <w:lastRenderedPageBreak/>
-        <w:t>Sin esta validación, el usuario podría equivocarse de botón y esto distorsionaría el contenido del avance, dejando el archivo obsoleto.</w:t>
-      </w:r>
-    </w:p>
-    <w:p>
-      <w:pPr>
-        <w:pStyle w:val="Prrafodelista"/>
-        <w:rPr>
-          <w:rFonts w:ascii="Arial" w:hAnsi="Arial" w:cs="Arial"/>
-          <w:sz w:val="24"/>
-          <w:szCs w:val="24"/>
-          <w:lang w:val="es-MX"/>
-        </w:rPr>
-      </w:pPr>
-    </w:p>
-    <w:p>
-      <w:pPr>
-        <w:pStyle w:val="Prrafodelista"/>
-        <w:rPr>
-          <w:rFonts w:ascii="Arial" w:hAnsi="Arial" w:cs="Arial"/>
-          <w:sz w:val="24"/>
-          <w:szCs w:val="24"/>
-          <w:lang w:val="es-MX"/>
-        </w:rPr>
-      </w:pPr>
-    </w:p>
-    <w:p>
-      <w:pPr>
-        <w:jc w:val="right"/>
-        <w:rPr>
-          <w:rFonts w:ascii="Arial" w:hAnsi="Arial" w:cs="Arial"/>
-          <w:b/>
-          <w:bCs/>
-          <w:sz w:val="24"/>
-          <w:szCs w:val="24"/>
-          <w:lang w:val="es-MX"/>
-        </w:rPr>
-      </w:pPr>
-    </w:p>
-    <w:p>
-      <w:pPr>
-        <w:jc w:val="right"/>
-        <w:rPr>
-          <w:rFonts w:ascii="Arial" w:hAnsi="Arial" w:cs="Arial"/>
-          <w:b/>
-          <w:bCs/>
-          <w:sz w:val="24"/>
-          <w:szCs w:val="24"/>
-          <w:lang w:val="es-MX"/>
-        </w:rPr>
-      </w:pPr>
-    </w:p>
-    <w:p>
-      <w:pPr>
-        <w:jc w:val="right"/>
-        <w:rPr>
-          <w:rFonts w:ascii="Arial" w:hAnsi="Arial" w:cs="Arial"/>
-          <w:b/>
-          <w:bCs/>
-          <w:sz w:val="24"/>
-          <w:szCs w:val="24"/>
-          <w:lang w:val="es-MX"/>
-        </w:rPr>
-      </w:pPr>
-    </w:p>
-    <w:p>
-      <w:pPr>
-        <w:jc w:val="right"/>
-        <w:rPr>
-          <w:rFonts w:ascii="Arial" w:hAnsi="Arial" w:cs="Arial"/>
-          <w:b/>
-          <w:bCs/>
-          <w:sz w:val="24"/>
-          <w:szCs w:val="24"/>
-          <w:lang w:val="es-MX"/>
-        </w:rPr>
-      </w:pPr>
-    </w:p>
-    <w:p>
-      <w:pPr>
-        <w:jc w:val="right"/>
-        <w:rPr>
-          <w:rFonts w:ascii="Arial" w:hAnsi="Arial" w:cs="Arial"/>
-          <w:b/>
-          <w:bCs/>
-          <w:sz w:val="24"/>
-          <w:szCs w:val="24"/>
-          <w:lang w:val="es-MX"/>
-        </w:rPr>
-      </w:pPr>
-    </w:p>
-    <w:p>
-      <w:pPr>
-        <w:jc w:val="right"/>
-        <w:rPr>
-          <w:rFonts w:ascii="Arial" w:hAnsi="Arial" w:cs="Arial"/>
-          <w:b/>
-          <w:bCs/>
-          <w:sz w:val="24"/>
-          <w:szCs w:val="24"/>
-          <w:lang w:val="es-MX"/>
-        </w:rPr>
-      </w:pPr>
-    </w:p>
-    <w:p>
-      <w:pPr>
-        <w:jc w:val="right"/>
-        <w:rPr>
-          <w:rFonts w:ascii="Arial" w:hAnsi="Arial" w:cs="Arial"/>
-          <w:b/>
-          <w:bCs/>
-          <w:sz w:val="24"/>
-          <w:szCs w:val="24"/>
-          <w:lang w:val="es-MX"/>
-        </w:rPr>
-      </w:pPr>
-    </w:p>
-    <w:p>
-      <w:pPr>
-        <w:jc w:val="right"/>
-        <w:rPr>
-          <w:rFonts w:ascii="Arial" w:hAnsi="Arial" w:cs="Arial"/>
-          <w:b/>
-          <w:bCs/>
-          <w:sz w:val="24"/>
-          <w:szCs w:val="24"/>
-          <w:lang w:val="es-MX"/>
-        </w:rPr>
-      </w:pPr>
-    </w:p>
-    <w:p>
-      <w:pPr>
-        <w:rPr>
-          <w:rFonts w:ascii="Arial" w:hAnsi="Arial" w:cs="Arial"/>
-          <w:b/>
-          <w:bCs/>
-          <w:sz w:val="24"/>
-          <w:szCs w:val="24"/>
-          <w:lang w:val="es-MX"/>
-        </w:rPr>
-      </w:pPr>
-    </w:p>
-    <w:p>
-      <w:pPr>
-        <w:rPr>
-          <w:rFonts w:ascii="Arial" w:hAnsi="Arial" w:cs="Arial"/>
-          <w:b/>
-          <w:bCs/>
-          <w:sz w:val="24"/>
-          <w:szCs w:val="24"/>
-          <w:lang w:val="es-MX"/>
-        </w:rPr>
-      </w:pPr>
-    </w:p>
-    <w:p>
-      <w:pPr>
-        <w:rPr>
-          <w:rFonts w:ascii="Arial" w:hAnsi="Arial" w:cs="Arial"/>
-          <w:b/>
-          <w:bCs/>
-          <w:sz w:val="24"/>
-          <w:szCs w:val="24"/>
-          <w:lang w:val="es-MX"/>
-        </w:rPr>
-      </w:pPr>
-    </w:p>
-    <w:p>
-      <w:pPr>
-        <w:rPr>
-          <w:rFonts w:ascii="Arial" w:hAnsi="Arial" w:cs="Arial"/>
-          <w:b/>
-          <w:bCs/>
-          <w:sz w:val="24"/>
-          <w:szCs w:val="24"/>
-          <w:lang w:val="es-MX"/>
-        </w:rPr>
-      </w:pPr>
-    </w:p>
-    <w:p>
-      <w:pPr>
-        <w:rPr>
-          <w:rFonts w:ascii="Arial" w:hAnsi="Arial" w:cs="Arial"/>
-          <w:b/>
-          <w:bCs/>
-          <w:sz w:val="24"/>
-          <w:szCs w:val="24"/>
-          <w:lang w:val="es-MX"/>
-        </w:rPr>
-      </w:pPr>
-    </w:p>
-    <w:p>
-      <w:pPr>
-        <w:rPr>
-          <w:rFonts w:ascii="Arial" w:hAnsi="Arial" w:cs="Arial"/>
-          <w:b/>
-          <w:bCs/>
-          <w:sz w:val="24"/>
-          <w:szCs w:val="24"/>
-          <w:lang w:val="es-MX"/>
-        </w:rPr>
-      </w:pPr>
-    </w:p>
-    <w:p>
-      <w:pPr>
-        <w:rPr>
-          <w:rFonts w:ascii="Arial" w:hAnsi="Arial" w:cs="Arial"/>
-          <w:b/>
-          <w:bCs/>
-          <w:sz w:val="24"/>
-          <w:szCs w:val="24"/>
-          <w:lang w:val="es-MX"/>
-        </w:rPr>
-      </w:pPr>
-    </w:p>
-    <w:p>
-      <w:pPr>
-        <w:rPr>
-          <w:rFonts w:ascii="Arial" w:hAnsi="Arial" w:cs="Arial"/>
-          <w:b/>
-          <w:bCs/>
-          <w:sz w:val="24"/>
-          <w:szCs w:val="24"/>
-          <w:lang w:val="es-MX"/>
-        </w:rPr>
-      </w:pPr>
-    </w:p>
-    <w:p>
-      <w:pPr>
-        <w:rPr>
-          <w:rFonts w:ascii="Arial" w:hAnsi="Arial" w:cs="Arial"/>
-          <w:b/>
-          <w:bCs/>
-          <w:sz w:val="24"/>
-          <w:szCs w:val="24"/>
-          <w:lang w:val="es-MX"/>
-        </w:rPr>
-      </w:pPr>
-    </w:p>
-    <w:p>
-      <w:pPr>
-        <w:rPr>
-          <w:rFonts w:ascii="Arial" w:hAnsi="Arial" w:cs="Arial"/>
-          <w:b/>
-          <w:bCs/>
-          <w:sz w:val="24"/>
-          <w:szCs w:val="24"/>
-          <w:lang w:val="es-MX"/>
-        </w:rPr>
-      </w:pPr>
-    </w:p>
-    <w:p>
-      <w:pPr>
-        <w:rPr>
-          <w:rFonts w:ascii="Arial" w:hAnsi="Arial" w:cs="Arial"/>
-          <w:b/>
-          <w:bCs/>
-          <w:sz w:val="24"/>
-          <w:szCs w:val="24"/>
-          <w:lang w:val="es-MX"/>
-        </w:rPr>
-      </w:pPr>
-    </w:p>
-    <w:p>
-      <w:pPr>
-        <w:rPr>
-          <w:rFonts w:ascii="Arial" w:hAnsi="Arial" w:cs="Arial"/>
-          <w:b/>
-          <w:bCs/>
-          <w:sz w:val="24"/>
-          <w:szCs w:val="24"/>
-          <w:lang w:val="es-MX"/>
-        </w:rPr>
-      </w:pPr>
-    </w:p>
-    <w:p>
-      <w:pPr>
-        <w:rPr>
-          <w:rFonts w:ascii="Arial" w:hAnsi="Arial" w:cs="Arial"/>
-          <w:b/>
-          <w:bCs/>
-          <w:sz w:val="24"/>
-          <w:szCs w:val="24"/>
-          <w:lang w:val="es-MX"/>
-        </w:rPr>
-      </w:pPr>
-    </w:p>
-    <w:p>
-      <w:pPr>
-        <w:rPr>
-          <w:rFonts w:ascii="Arial" w:hAnsi="Arial" w:cs="Arial"/>
-          <w:b/>
-          <w:bCs/>
-          <w:sz w:val="24"/>
-          <w:szCs w:val="24"/>
-          <w:lang w:val="es-MX"/>
-        </w:rPr>
-      </w:pPr>
-    </w:p>
-    <w:p>
-      <w:pPr>
-        <w:rPr>
-          <w:rFonts w:ascii="Arial" w:hAnsi="Arial" w:cs="Arial"/>
-          <w:b/>
-          <w:bCs/>
-          <w:sz w:val="24"/>
-          <w:szCs w:val="24"/>
-          <w:lang w:val="es-MX"/>
-        </w:rPr>
-      </w:pPr>
-    </w:p>
-    <w:p>
-      <w:pPr>
-        <w:jc w:val="right"/>
-        <w:rPr>
-          <w:rFonts w:ascii="Arial" w:hAnsi="Arial" w:cs="Arial"/>
-          <w:b/>
-          <w:bCs/>
-          <w:sz w:val="24"/>
-          <w:szCs w:val="24"/>
-          <w:lang w:val="es-MX"/>
-        </w:rPr>
-      </w:pPr>
-      <w:r>
-        <w:rPr>
-          <w:rFonts w:ascii="Arial" w:hAnsi="Arial" w:cs="Arial"/>
-          <w:b/>
-          <w:bCs/>
-          <w:sz w:val="24"/>
-          <w:szCs w:val="24"/>
-          <w:lang w:val="es-MX"/>
-        </w:rPr>
-        <w:t>Aplicación desarrollada con Python</w:t>
-      </w:r>
-      <w:r>
-        <w:rPr>
-          <w:rFonts w:ascii="Arial" w:hAnsi="Arial" w:cs="Arial"/>
-          <w:b/>
-          <w:bCs/>
-          <w:sz w:val="24"/>
-          <w:szCs w:val="24"/>
-          <w:lang w:val="es-MX"/>
-        </w:rPr>
-        <w:t xml:space="preserve"> y librerías correspondientes</w:t>
-      </w:r>
-    </w:p>
-    <w:p>
-      <w:pPr>
-        <w:jc w:val="right"/>
-        <w:rPr>
-          <w:rFonts w:ascii="Arial" w:hAnsi="Arial" w:cs="Arial"/>
-          <w:b/>
-          <w:bCs/>
-          <w:sz w:val="24"/>
-          <w:szCs w:val="24"/>
-          <w:lang w:val="es-MX"/>
-        </w:rPr>
-      </w:pPr>
-      <w:r>
-        <w:rPr>
-          <w:rFonts w:ascii="Arial" w:hAnsi="Arial" w:cs="Arial"/>
-          <w:b/>
-          <w:bCs/>
-          <w:sz w:val="24"/>
-          <w:szCs w:val="24"/>
-          <w:lang w:val="es-MX"/>
-        </w:rPr>
         <w:t>Julian Camilo Avila Alfonso</w:t>
       </w:r>
     </w:p>

</xml_diff>

<commit_message>
Pequeño ajuste en el manual de usuario
</commit_message>
<xml_diff>
--- a/Manual de usuario.docx
+++ b/Manual de usuario.docx
@@ -1233,31 +1233,7 @@
           <w:u w:val="single"/>
           <w:lang w:val="es-MX"/>
         </w:rPr>
-        <w:t xml:space="preserve">Nota: Todos </w:t>
-      </w:r>
-      <w:proofErr w:type="spellStart"/>
-      <w:r>
-        <w:rPr>
-          <w:rFonts w:ascii="Arial" w:hAnsi="Arial" w:cs="Arial"/>
-          <w:b/>
-          <w:sz w:val="24"/>
-          <w:szCs w:val="24"/>
-          <w:u w:val="single"/>
-          <w:lang w:val="es-MX"/>
-        </w:rPr>
-        <w:t>lo</w:t>
-      </w:r>
-      <w:proofErr w:type="spellEnd"/>
-      <w:r>
-        <w:rPr>
-          <w:rFonts w:ascii="Arial" w:hAnsi="Arial" w:cs="Arial"/>
-          <w:b/>
-          <w:sz w:val="24"/>
-          <w:szCs w:val="24"/>
-          <w:u w:val="single"/>
-          <w:lang w:val="es-MX"/>
-        </w:rPr>
-        <w:t xml:space="preserve"> cambios que ejecuta la aplicación, los guarda en un archivo Excel completamente nuevo, dejando el original intacto en caso de cualquier imprevisto.</w:t>
+        <w:t>Nota: Todos lo cambios que ejecuta la aplicación, los guarda en un archivo Excel completamente nuevo, dejando el original intacto en caso de cualquier imprevisto.</w:t>
       </w:r>
     </w:p>
     <w:p>
@@ -2390,7 +2366,43 @@
           <w:szCs w:val="24"/>
           <w:lang w:val="es-MX"/>
         </w:rPr>
-        <w:t xml:space="preserve">”, solo que es de uso exclusivo para la programación de los Viernes y Sábado, este botón deja intacta la columna de horas y filtra las expertas que </w:t>
+        <w:t xml:space="preserve">”, solo que es de uso exclusivo para la programación de los </w:t>
+      </w:r>
+      <w:r>
+        <w:rPr>
+          <w:rFonts w:ascii="Arial" w:hAnsi="Arial" w:cs="Arial"/>
+          <w:sz w:val="24"/>
+          <w:szCs w:val="24"/>
+          <w:lang w:val="es-MX"/>
+        </w:rPr>
+        <w:t>v</w:t>
+      </w:r>
+      <w:r>
+        <w:rPr>
+          <w:rFonts w:ascii="Arial" w:hAnsi="Arial" w:cs="Arial"/>
+          <w:sz w:val="24"/>
+          <w:szCs w:val="24"/>
+          <w:lang w:val="es-MX"/>
+        </w:rPr>
+        <w:t xml:space="preserve">iernes y </w:t>
+      </w:r>
+      <w:r>
+        <w:rPr>
+          <w:rFonts w:ascii="Arial" w:hAnsi="Arial" w:cs="Arial"/>
+          <w:sz w:val="24"/>
+          <w:szCs w:val="24"/>
+          <w:lang w:val="es-MX"/>
+        </w:rPr>
+        <w:t>s</w:t>
+      </w:r>
+      <w:r>
+        <w:rPr>
+          <w:rFonts w:ascii="Arial" w:hAnsi="Arial" w:cs="Arial"/>
+          <w:sz w:val="24"/>
+          <w:szCs w:val="24"/>
+          <w:lang w:val="es-MX"/>
+        </w:rPr>
+        <w:t xml:space="preserve">ábado, este botón deja intacta la columna de horas y filtra las expertas que </w:t>
       </w:r>
       <w:r>
         <w:rPr>

</xml_diff>